<commit_message>
faltan un par de cosillas
</commit_message>
<xml_diff>
--- a/3-Detectives/DDD.docx
+++ b/3-Detectives/DDD.docx
@@ -1016,10 +1016,38 @@
       </w:pPr>
       <w:r>
         <w:rPr>
+          <w:sz w:val="24"/>
+        </w:rPr>
+        <w:t>El botón de patrullar sólo vuelve a funcionar si el agente muere</w:t>
+      </w:r>
+      <w:r>
+        <w:rPr>
+          <w:sz w:val="24"/>
+        </w:rPr>
+        <w:t xml:space="preserve"> o se asesina de nuevo</w:t>
+      </w:r>
+      <w:r>
+        <w:rPr>
+          <w:sz w:val="24"/>
+        </w:rPr>
+        <w:t>, ya que no tiene sentido darle una patrulla si está ya patrullando.</w:t>
+      </w:r>
+    </w:p>
+    <w:p>
+      <w:pPr>
+        <w:jc w:val="center"/>
+        <w:rPr>
           <w:b/>
           <w:sz w:val="24"/>
           <w:u w:val="single"/>
         </w:rPr>
+      </w:pPr>
+      <w:r>
+        <w:rPr>
+          <w:b/>
+          <w:sz w:val="24"/>
+          <w:u w:val="single"/>
+        </w:rPr>
         <w:t>La patrulla del agente</w:t>
       </w:r>
     </w:p>
@@ -1041,6 +1069,66 @@
       <w:pPr>
         <w:jc w:val="center"/>
       </w:pPr>
+      <w:r>
+        <w:rPr>
+          <w:noProof/>
+          <w:sz w:val="24"/>
+          <w:lang w:eastAsia="es-ES"/>
+        </w:rPr>
+        <w:pict>
+          <v:shape id="_x0000_s1068" type="#_x0000_t32" style="position:absolute;left:0;text-align:left;margin-left:82.35pt;margin-top:127.2pt;width:18.6pt;height:.6pt;flip:y;z-index:251664384" o:connectortype="straight" strokecolor="#00b050" strokeweight="2.25pt">
+            <v:shadow type="perspective" color="#7f7f7f [1601]" offset="1pt" offset2="-3pt"/>
+          </v:shape>
+        </w:pict>
+      </w:r>
+      <w:r>
+        <w:rPr>
+          <w:noProof/>
+          <w:sz w:val="24"/>
+          <w:lang w:eastAsia="es-ES"/>
+        </w:rPr>
+        <w:pict>
+          <v:shape id="_x0000_s1070" type="#_x0000_t32" style="position:absolute;left:0;text-align:left;margin-left:100.95pt;margin-top:105.6pt;width:.05pt;height:21.6pt;flip:y;z-index:251665408" o:connectortype="straight" strokecolor="#00b050" strokeweight="2.25pt">
+            <v:shadow type="perspective" color="#7f7f7f [1601]" offset="1pt" offset2="-3pt"/>
+          </v:shape>
+        </w:pict>
+      </w:r>
+      <w:r>
+        <w:rPr>
+          <w:noProof/>
+          <w:sz w:val="24"/>
+          <w:lang w:eastAsia="es-ES"/>
+        </w:rPr>
+        <w:pict>
+          <v:shape id="_x0000_s1071" type="#_x0000_t32" style="position:absolute;left:0;text-align:left;margin-left:100.95pt;margin-top:105.6pt;width:150.6pt;height:.05pt;z-index:251666432" o:connectortype="straight" strokecolor="#00b050" strokeweight="2.25pt">
+            <v:shadow type="perspective" color="#7f7f7f [1601]" offset="1pt" offset2="-3pt"/>
+          </v:shape>
+        </w:pict>
+      </w:r>
+      <w:r>
+        <w:rPr>
+          <w:noProof/>
+          <w:sz w:val="24"/>
+          <w:lang w:eastAsia="es-ES"/>
+        </w:rPr>
+        <w:pict>
+          <v:shape id="_x0000_s1072" type="#_x0000_t32" style="position:absolute;left:0;text-align:left;margin-left:251.55pt;margin-top:61.8pt;width:.05pt;height:43.8pt;z-index:251667456" o:connectortype="straight" strokecolor="#00b050" strokeweight="2.25pt">
+            <v:shadow type="perspective" color="#7f7f7f [1601]" offset="1pt" offset2="-3pt"/>
+          </v:shape>
+        </w:pict>
+      </w:r>
+      <w:r>
+        <w:rPr>
+          <w:noProof/>
+          <w:sz w:val="24"/>
+          <w:lang w:eastAsia="es-ES"/>
+        </w:rPr>
+        <w:pict>
+          <v:shape id="_x0000_s1073" type="#_x0000_t32" style="position:absolute;left:0;text-align:left;margin-left:100.95pt;margin-top:61.8pt;width:150.6pt;height:0;z-index:251668480" o:connectortype="straight" strokecolor="#00b050" strokeweight="2.25pt">
+            <v:shadow type="perspective" color="#7f7f7f [1601]" offset="1pt" offset2="-3pt"/>
+          </v:shape>
+        </w:pict>
+      </w:r>
       <w:r>
         <w:rPr>
           <w:noProof/>
@@ -1061,67 +1149,7 @@
               <v:h position="#0,center" xrange="0,10800"/>
             </v:handles>
           </v:shapetype>
-          <v:shape id="_x0000_s1074" type="#_x0000_t187" style="position:absolute;left:0;text-align:left;margin-left:61.95pt;margin-top:64.7pt;width:17.4pt;height:19.2pt;rotation:-2976729fd;z-index:251669504"/>
-        </w:pict>
-      </w:r>
-      <w:r>
-        <w:rPr>
-          <w:noProof/>
-          <w:sz w:val="24"/>
-          <w:lang w:eastAsia="es-ES"/>
-        </w:rPr>
-        <w:pict>
-          <v:shape id="_x0000_s1073" type="#_x0000_t32" style="position:absolute;left:0;text-align:left;margin-left:71.55pt;margin-top:74.3pt;width:199.2pt;height:0;z-index:251668480" o:connectortype="straight" strokecolor="#00b050" strokeweight="2.25pt">
-            <v:shadow type="perspective" color="#7f7f7f [1601]" offset="1pt" offset2="-3pt"/>
-          </v:shape>
-        </w:pict>
-      </w:r>
-      <w:r>
-        <w:rPr>
-          <w:noProof/>
-          <w:sz w:val="24"/>
-          <w:lang w:eastAsia="es-ES"/>
-        </w:rPr>
-        <w:pict>
-          <v:shape id="_x0000_s1072" type="#_x0000_t32" style="position:absolute;left:0;text-align:left;margin-left:270.75pt;margin-top:74.3pt;width:0;height:55.2pt;z-index:251667456" o:connectortype="straight" strokecolor="#00b050" strokeweight="2.25pt">
-            <v:shadow type="perspective" color="#7f7f7f [1601]" offset="1pt" offset2="-3pt"/>
-          </v:shape>
-        </w:pict>
-      </w:r>
-      <w:r>
-        <w:rPr>
-          <w:noProof/>
-          <w:sz w:val="24"/>
-          <w:lang w:eastAsia="es-ES"/>
-        </w:rPr>
-        <w:pict>
-          <v:shape id="_x0000_s1071" type="#_x0000_t32" style="position:absolute;left:0;text-align:left;margin-left:71.55pt;margin-top:130.1pt;width:199.2pt;height:0;z-index:251666432" o:connectortype="straight" strokecolor="#00b050" strokeweight="2.25pt">
-            <v:shadow type="perspective" color="#7f7f7f [1601]" offset="1pt" offset2="-3pt"/>
-          </v:shape>
-        </w:pict>
-      </w:r>
-      <w:r>
-        <w:rPr>
-          <w:noProof/>
-          <w:sz w:val="24"/>
-          <w:lang w:eastAsia="es-ES"/>
-        </w:rPr>
-        <w:pict>
-          <v:shape id="_x0000_s1068" type="#_x0000_t32" style="position:absolute;left:0;text-align:left;margin-left:36.15pt;margin-top:162.55pt;width:35.4pt;height:.6pt;flip:y;z-index:251664384" o:connectortype="straight" strokecolor="#00b050" strokeweight="2.25pt">
-            <v:shadow type="perspective" color="#7f7f7f [1601]" offset="1pt" offset2="-3pt"/>
-          </v:shape>
-        </w:pict>
-      </w:r>
-      <w:r>
-        <w:rPr>
-          <w:noProof/>
-          <w:sz w:val="24"/>
-          <w:lang w:eastAsia="es-ES"/>
-        </w:rPr>
-        <w:pict>
-          <v:shape id="_x0000_s1070" type="#_x0000_t32" style="position:absolute;left:0;text-align:left;margin-left:71.55pt;margin-top:129.5pt;width:0;height:33.65pt;flip:y;z-index:251665408" o:connectortype="straight" strokecolor="#00b050" strokeweight="2.25pt">
-            <v:shadow type="perspective" color="#7f7f7f [1601]" offset="1pt" offset2="-3pt"/>
-          </v:shape>
+          <v:shape id="_x0000_s1074" type="#_x0000_t187" style="position:absolute;left:0;text-align:left;margin-left:93.15pt;margin-top:52.1pt;width:17.4pt;height:19.2pt;rotation:-2976729fd;z-index:251669504"/>
         </w:pict>
       </w:r>
       <w:r>
@@ -1131,8 +1159,8 @@
         </w:rPr>
         <w:drawing>
           <wp:inline distT="0" distB="0" distL="0" distR="0" wp14:anchorId="5B20E306" wp14:editId="17B244BC">
-            <wp:extent cx="4633544" cy="2125980"/>
-            <wp:effectExtent l="171450" t="171450" r="358140" b="350520"/>
+            <wp:extent cx="3520440" cy="1615263"/>
+            <wp:effectExtent l="171450" t="171450" r="365760" b="347345"/>
             <wp:docPr id="12" name="Imagen 12"/>
             <wp:cNvGraphicFramePr>
               <a:graphicFrameLocks xmlns:a="http://schemas.openxmlformats.org/drawingml/2006/main" noChangeAspect="1"/>
@@ -1152,7 +1180,7 @@
                   <pic:spPr bwMode="auto">
                     <a:xfrm>
                       <a:off x="0" y="0"/>
-                      <a:ext cx="4634175" cy="2126270"/>
+                      <a:ext cx="3548243" cy="1628020"/>
                     </a:xfrm>
                     <a:prstGeom prst="rect">
                       <a:avLst/>
@@ -1491,14 +1519,7 @@
           <w:b/>
           <w:u w:val="single"/>
         </w:rPr>
-        <w:t xml:space="preserve">Si encuentra </w:t>
-      </w:r>
-      <w:r>
-        <w:rPr>
-          <w:b/>
-          <w:u w:val="single"/>
-        </w:rPr>
-        <w:t>el Arma</w:t>
+        <w:t>Si encuentra el Arma</w:t>
       </w:r>
     </w:p>
     <w:p>
@@ -1936,8 +1957,6 @@
         <w:lastRenderedPageBreak/>
         <w:t>Por lo que sólo le queda investigar en esas 8 casillas. Si ha encontrado las dos cosas, arma y cadáver, vuelve a casa por el camino más corto de entre las casillas conocidas, y finaliza el caso.</w:t>
       </w:r>
-      <w:bookmarkStart w:id="0" w:name="_GoBack"/>
-      <w:bookmarkEnd w:id="0"/>
     </w:p>
     <w:p>
       <w:pPr>
@@ -1956,7 +1975,46 @@
         <w:t>Problemas</w:t>
       </w:r>
     </w:p>
+    <w:p>
+      <w:r>
+        <w:t xml:space="preserve">-El problema más importante que nos ha ocurrido ha sido el mismo que para la práctica de los tanques: la posición exacta por el tablero del detective, dado que le aplicamos una velocidad y su posición en sí misma muchas veces no va a coincidir con la de un entero por una millonésima de unidad. </w:t>
+      </w:r>
+    </w:p>
+    <w:p>
+      <w:r>
+        <w:t>Esto nos obliga a redondear y/o truncar la posición, y pronto nos dimos cuenta que esto dependía de la dirección de la velocidad (si se va para abajo o a la derecha, hay que truncar la posición, a la inversa hay que redondearla). Con esto ya casi lo teníamos, pero nos seguían ocurriendo cosas raras y después de varios días investigando, descubrimos que sólo modificábamos la posición en X (con respecto a si es truncamiento o redondeo) si había cambios en la dirección en X, y lo mismo para la Y, por lo que dependía completamente de la suerte si en el momento de cambio de dirección en X, la Y era correcta siendo truncada o redondeada.</w:t>
+      </w:r>
+    </w:p>
+    <w:p>
+      <w:r>
+        <w:t xml:space="preserve"> En resumen, había que guardar el estado de cambio de dirección anterior tanto para X como para Y, para saber si truncar o redondear cuando vale 0 la velocidad en ese eje. </w:t>
+      </w:r>
+    </w:p>
+    <w:p>
+      <w:r>
+        <w:t>Aun así, aunque ya funcionan bien las posiciones y no se sale nunca de rango, en ocasiones esporádicas, al pasar al lado de un agujero sin tocarlo o del arma, hace como que pasa por encima, y creemos que sigue siendo debido a algo de esto.</w:t>
+      </w:r>
+    </w:p>
     <w:p/>
+    <w:p>
+      <w:r>
+        <w:t xml:space="preserve">-Hubo problemas a nivel de código, al haber un montón de opciones posibles en la patrulla del agente (si encuentra sangre cambia el modo de búsqueda, lo mismo si encuentra el arma, si ya ha acabado, si encuentra barro, si ha muerto, etc.) y </w:t>
+      </w:r>
+      <w:r>
+        <w:t>eran muchas líneas de código. Pero más o menos lo conseguimos abstraer todo con un enumerado que controlara el estado del agente para saber qué debía hacer, y con eso nos ahorramos unas cuantas líneas de código.</w:t>
+      </w:r>
+    </w:p>
+    <w:p/>
+    <w:p>
+      <w:r>
+        <w:t>-Otro problema notable fue a la hora de decidir qué debía hacer el agente al encontrar barro. Discutimos varias opciones, que rodeara siempre en un gran área, que pasara y siguiera con la patrulla a ver si había suerte, que decidiera de forma aleatoria qué dirección tomar al llegar a una casilla de barro (era una buena opción pero muy costosa ya que requería reestructurar el sendero que habíamos puesto fijo y rompía los esquemas de la patrulla</w:t>
+      </w:r>
+      <w:bookmarkStart w:id="0" w:name="_GoBack"/>
+      <w:bookmarkEnd w:id="0"/>
+      <w:r>
+        <w:t>).</w:t>
+      </w:r>
+    </w:p>
     <w:p/>
     <w:p>
       <w:r>
@@ -2057,81 +2115,6 @@
           <w:i/>
         </w:rPr>
       </w:pPr>
-      <w:r>
-        <w:rPr>
-          <w:i/>
-        </w:rPr>
-        <w:t>Falta:</w:t>
-      </w:r>
-    </w:p>
-    <w:p>
-      <w:pPr>
-        <w:rPr>
-          <w:i/>
-        </w:rPr>
-      </w:pPr>
-      <w:r>
-        <w:rPr>
-          <w:i/>
-        </w:rPr>
-        <w:t>Que haga cosas chulas cuando ve barro</w:t>
-      </w:r>
-    </w:p>
-    <w:p>
-      <w:pPr>
-        <w:rPr>
-          <w:i/>
-        </w:rPr>
-      </w:pPr>
-      <w:r>
-        <w:rPr>
-          <w:i/>
-        </w:rPr>
-        <w:t>Que vuelva a casa (algoritmo +  segunda patrulla)</w:t>
-      </w:r>
-    </w:p>
-    <w:p>
-      <w:pPr>
-        <w:rPr>
-          <w:i/>
-        </w:rPr>
-      </w:pPr>
-      <w:r>
-        <w:rPr>
-          <w:i/>
-        </w:rPr>
-        <w:t>Terminar DDD</w:t>
-      </w:r>
-    </w:p>
-    <w:p>
-      <w:r>
-        <w:rPr>
-          <w:i/>
-        </w:rPr>
-        <w:t>Arreglar bugs (que no pase por casillas innecesarias, que no haya situaciones “imposibles”</w:t>
-      </w:r>
-      <w:r>
-        <w:t>)</w:t>
-      </w:r>
-    </w:p>
-    <w:p>
-      <w:r>
-        <w:t>Hacer efecto de luces</w:t>
-      </w:r>
-    </w:p>
-    <w:p>
-      <w:pPr>
-        <w:rPr>
-          <w:i/>
-        </w:rPr>
-      </w:pPr>
-    </w:p>
-    <w:p>
-      <w:pPr>
-        <w:rPr>
-          <w:i/>
-        </w:rPr>
-      </w:pPr>
     </w:p>
     <w:p>
       <w:pPr>
@@ -2172,6 +2155,92 @@
           <w:szCs w:val="18"/>
         </w:rPr>
         <w:t>https://github.com/alex97ortega/IA.git</w:t>
+      </w:r>
+    </w:p>
+    <w:p>
+      <w:pPr>
+        <w:rPr>
+          <w:i/>
+        </w:rPr>
+      </w:pPr>
+    </w:p>
+    <w:p>
+      <w:pPr>
+        <w:rPr>
+          <w:i/>
+        </w:rPr>
+      </w:pPr>
+    </w:p>
+    <w:p>
+      <w:pPr>
+        <w:rPr>
+          <w:i/>
+        </w:rPr>
+      </w:pPr>
+    </w:p>
+    <w:p>
+      <w:pPr>
+        <w:rPr>
+          <w:i/>
+        </w:rPr>
+      </w:pPr>
+      <w:r>
+        <w:rPr>
+          <w:i/>
+        </w:rPr>
+        <w:t>Falta:</w:t>
+      </w:r>
+    </w:p>
+    <w:p>
+      <w:pPr>
+        <w:rPr>
+          <w:i/>
+        </w:rPr>
+      </w:pPr>
+      <w:r>
+        <w:rPr>
+          <w:i/>
+        </w:rPr>
+        <w:t>Que haga cosas chulas cuando ve barro</w:t>
+      </w:r>
+    </w:p>
+    <w:p>
+      <w:pPr>
+        <w:rPr>
+          <w:i/>
+        </w:rPr>
+      </w:pPr>
+      <w:r>
+        <w:rPr>
+          <w:i/>
+        </w:rPr>
+        <w:t>Terminar DDD</w:t>
+      </w:r>
+    </w:p>
+    <w:p>
+      <w:pPr>
+        <w:rPr>
+          <w:i/>
+        </w:rPr>
+      </w:pPr>
+      <w:r>
+        <w:rPr>
+          <w:i/>
+        </w:rPr>
+        <w:t>Arreglar bugs (que no pase por casillas innecesarias, que no haya situaciones “imposibles”, la mierda de los huecos que se muere cuando no debe)</w:t>
+      </w:r>
+    </w:p>
+    <w:p>
+      <w:pPr>
+        <w:rPr>
+          <w:i/>
+        </w:rPr>
+      </w:pPr>
+      <w:r>
+        <w:rPr>
+          <w:i/>
+        </w:rPr>
+        <w:t>Hacer efecto de luces</w:t>
       </w:r>
     </w:p>
     <w:p>
@@ -2532,6 +2601,118 @@
     </w:lvl>
   </w:abstractNum>
   <w:abstractNum w:abstractNumId="3">
+    <w:nsid w:val="5C9C25BB"/>
+    <w:multiLevelType w:val="hybridMultilevel"/>
+    <w:tmpl w:val="805CE484"/>
+    <w:lvl w:ilvl="0" w:tplc="9730AC38">
+      <w:numFmt w:val="bullet"/>
+      <w:lvlText w:val="-"/>
+      <w:lvlJc w:val="left"/>
+      <w:pPr>
+        <w:ind w:left="720" w:hanging="360"/>
+      </w:pPr>
+      <w:rPr>
+        <w:rFonts w:ascii="Calibri" w:eastAsiaTheme="minorHAnsi" w:hAnsi="Calibri" w:cs="Calibri" w:hint="default"/>
+      </w:rPr>
+    </w:lvl>
+    <w:lvl w:ilvl="1" w:tplc="0C0A0003" w:tentative="1">
+      <w:start w:val="1"/>
+      <w:numFmt w:val="bullet"/>
+      <w:lvlText w:val="o"/>
+      <w:lvlJc w:val="left"/>
+      <w:pPr>
+        <w:ind w:left="1440" w:hanging="360"/>
+      </w:pPr>
+      <w:rPr>
+        <w:rFonts w:ascii="Courier New" w:hAnsi="Courier New" w:cs="Courier New" w:hint="default"/>
+      </w:rPr>
+    </w:lvl>
+    <w:lvl w:ilvl="2" w:tplc="0C0A0005" w:tentative="1">
+      <w:start w:val="1"/>
+      <w:numFmt w:val="bullet"/>
+      <w:lvlText w:val=""/>
+      <w:lvlJc w:val="left"/>
+      <w:pPr>
+        <w:ind w:left="2160" w:hanging="360"/>
+      </w:pPr>
+      <w:rPr>
+        <w:rFonts w:ascii="Wingdings" w:hAnsi="Wingdings" w:hint="default"/>
+      </w:rPr>
+    </w:lvl>
+    <w:lvl w:ilvl="3" w:tplc="0C0A0001" w:tentative="1">
+      <w:start w:val="1"/>
+      <w:numFmt w:val="bullet"/>
+      <w:lvlText w:val=""/>
+      <w:lvlJc w:val="left"/>
+      <w:pPr>
+        <w:ind w:left="2880" w:hanging="360"/>
+      </w:pPr>
+      <w:rPr>
+        <w:rFonts w:ascii="Symbol" w:hAnsi="Symbol" w:hint="default"/>
+      </w:rPr>
+    </w:lvl>
+    <w:lvl w:ilvl="4" w:tplc="0C0A0003" w:tentative="1">
+      <w:start w:val="1"/>
+      <w:numFmt w:val="bullet"/>
+      <w:lvlText w:val="o"/>
+      <w:lvlJc w:val="left"/>
+      <w:pPr>
+        <w:ind w:left="3600" w:hanging="360"/>
+      </w:pPr>
+      <w:rPr>
+        <w:rFonts w:ascii="Courier New" w:hAnsi="Courier New" w:cs="Courier New" w:hint="default"/>
+      </w:rPr>
+    </w:lvl>
+    <w:lvl w:ilvl="5" w:tplc="0C0A0005" w:tentative="1">
+      <w:start w:val="1"/>
+      <w:numFmt w:val="bullet"/>
+      <w:lvlText w:val=""/>
+      <w:lvlJc w:val="left"/>
+      <w:pPr>
+        <w:ind w:left="4320" w:hanging="360"/>
+      </w:pPr>
+      <w:rPr>
+        <w:rFonts w:ascii="Wingdings" w:hAnsi="Wingdings" w:hint="default"/>
+      </w:rPr>
+    </w:lvl>
+    <w:lvl w:ilvl="6" w:tplc="0C0A0001" w:tentative="1">
+      <w:start w:val="1"/>
+      <w:numFmt w:val="bullet"/>
+      <w:lvlText w:val=""/>
+      <w:lvlJc w:val="left"/>
+      <w:pPr>
+        <w:ind w:left="5040" w:hanging="360"/>
+      </w:pPr>
+      <w:rPr>
+        <w:rFonts w:ascii="Symbol" w:hAnsi="Symbol" w:hint="default"/>
+      </w:rPr>
+    </w:lvl>
+    <w:lvl w:ilvl="7" w:tplc="0C0A0003" w:tentative="1">
+      <w:start w:val="1"/>
+      <w:numFmt w:val="bullet"/>
+      <w:lvlText w:val="o"/>
+      <w:lvlJc w:val="left"/>
+      <w:pPr>
+        <w:ind w:left="5760" w:hanging="360"/>
+      </w:pPr>
+      <w:rPr>
+        <w:rFonts w:ascii="Courier New" w:hAnsi="Courier New" w:cs="Courier New" w:hint="default"/>
+      </w:rPr>
+    </w:lvl>
+    <w:lvl w:ilvl="8" w:tplc="0C0A0005" w:tentative="1">
+      <w:start w:val="1"/>
+      <w:numFmt w:val="bullet"/>
+      <w:lvlText w:val=""/>
+      <w:lvlJc w:val="left"/>
+      <w:pPr>
+        <w:ind w:left="6480" w:hanging="360"/>
+      </w:pPr>
+      <w:rPr>
+        <w:rFonts w:ascii="Wingdings" w:hAnsi="Wingdings" w:hint="default"/>
+      </w:rPr>
+    </w:lvl>
+  </w:abstractNum>
+  <w:abstractNum w:abstractNumId="4">
     <w:nsid w:val="66B04931"/>
     <w:multiLevelType w:val="hybridMultilevel"/>
     <w:tmpl w:val="29B0C5CA"/>
@@ -2617,7 +2798,7 @@
       </w:pPr>
     </w:lvl>
   </w:abstractNum>
-  <w:abstractNum w:abstractNumId="4">
+  <w:abstractNum w:abstractNumId="5">
     <w:nsid w:val="69537217"/>
     <w:multiLevelType w:val="hybridMultilevel"/>
     <w:tmpl w:val="8AA0B6F2"/>
@@ -2706,7 +2887,7 @@
       </w:pPr>
     </w:lvl>
   </w:abstractNum>
-  <w:abstractNum w:abstractNumId="5">
+  <w:abstractNum w:abstractNumId="6">
     <w:nsid w:val="736415F9"/>
     <w:multiLevelType w:val="hybridMultilevel"/>
     <w:tmpl w:val="3356C862"/>
@@ -2795,7 +2976,7 @@
       </w:pPr>
     </w:lvl>
   </w:abstractNum>
-  <w:abstractNum w:abstractNumId="6">
+  <w:abstractNum w:abstractNumId="7">
     <w:nsid w:val="74C1674E"/>
     <w:multiLevelType w:val="hybridMultilevel"/>
     <w:tmpl w:val="3C46C382"/>
@@ -2884,7 +3065,7 @@
       </w:pPr>
     </w:lvl>
   </w:abstractNum>
-  <w:abstractNum w:abstractNumId="7">
+  <w:abstractNum w:abstractNumId="8">
     <w:nsid w:val="7A1E2BDC"/>
     <w:multiLevelType w:val="hybridMultilevel"/>
     <w:tmpl w:val="57BE9508"/>
@@ -2980,22 +3161,25 @@
     <w:abstractNumId w:val="0"/>
   </w:num>
   <w:num w:numId="3">
-    <w:abstractNumId w:val="3"/>
+    <w:abstractNumId w:val="4"/>
   </w:num>
   <w:num w:numId="4">
+    <w:abstractNumId w:val="7"/>
+  </w:num>
+  <w:num w:numId="5">
+    <w:abstractNumId w:val="5"/>
+  </w:num>
+  <w:num w:numId="6">
     <w:abstractNumId w:val="6"/>
   </w:num>
-  <w:num w:numId="5">
-    <w:abstractNumId w:val="4"/>
-  </w:num>
-  <w:num w:numId="6">
-    <w:abstractNumId w:val="5"/>
-  </w:num>
   <w:num w:numId="7">
-    <w:abstractNumId w:val="7"/>
+    <w:abstractNumId w:val="8"/>
   </w:num>
   <w:num w:numId="8">
     <w:abstractNumId w:val="2"/>
+  </w:num>
+  <w:num w:numId="9">
+    <w:abstractNumId w:val="3"/>
   </w:num>
 </w:numbering>
 </file>
@@ -3211,6 +3395,7 @@
   <w:style w:type="character" w:default="1" w:styleId="Fuentedeprrafopredeter">
     <w:name w:val="Default Paragraph Font"/>
     <w:uiPriority w:val="1"/>
+    <w:semiHidden/>
     <w:unhideWhenUsed/>
   </w:style>
   <w:style w:type="table" w:default="1" w:styleId="Tablanormal">

</xml_diff>

<commit_message>
100 warnings pal body
</commit_message>
<xml_diff>
--- a/3-Detectives/DDD.docx
+++ b/3-Detectives/DDD.docx
@@ -1,10 +1,10 @@
 
 <file path=word/document.xml><?xml version="1.0" encoding="utf-8"?>
-<w:document xmlns:wpc="http://schemas.microsoft.com/office/word/2010/wordprocessingCanvas" xmlns:mc="http://schemas.openxmlformats.org/markup-compatibility/2006" xmlns:o="urn:schemas-microsoft-com:office:office" xmlns:r="http://schemas.openxmlformats.org/officeDocument/2006/relationships" xmlns:m="http://schemas.openxmlformats.org/officeDocument/2006/math" xmlns:v="urn:schemas-microsoft-com:vml" xmlns:wp14="http://schemas.microsoft.com/office/word/2010/wordprocessingDrawing" xmlns:wp="http://schemas.openxmlformats.org/drawingml/2006/wordprocessingDrawing" xmlns:w10="urn:schemas-microsoft-com:office:word" xmlns:w="http://schemas.openxmlformats.org/wordprocessingml/2006/main" xmlns:w14="http://schemas.microsoft.com/office/word/2010/wordml" xmlns:wpg="http://schemas.microsoft.com/office/word/2010/wordprocessingGroup" xmlns:wpi="http://schemas.microsoft.com/office/word/2010/wordprocessingInk" xmlns:wne="http://schemas.microsoft.com/office/word/2006/wordml" xmlns:wps="http://schemas.microsoft.com/office/word/2010/wordprocessingShape" mc:Ignorable="w14 wp14">
+<w:document xmlns:wpc="http://schemas.microsoft.com/office/word/2010/wordprocessingCanvas" xmlns:mc="http://schemas.openxmlformats.org/markup-compatibility/2006" xmlns:o="urn:schemas-microsoft-com:office:office" xmlns:r="http://schemas.openxmlformats.org/officeDocument/2006/relationships" xmlns:m="http://schemas.openxmlformats.org/officeDocument/2006/math" xmlns:v="urn:schemas-microsoft-com:vml" xmlns:wp14="http://schemas.microsoft.com/office/word/2010/wordprocessingDrawing" xmlns:wp="http://schemas.openxmlformats.org/drawingml/2006/wordprocessingDrawing" xmlns:w10="urn:schemas-microsoft-com:office:word" xmlns:w="http://schemas.openxmlformats.org/wordprocessingml/2006/main" xmlns:w14="http://schemas.microsoft.com/office/word/2010/wordml" xmlns:w15="http://schemas.microsoft.com/office/word/2012/wordml" xmlns:wpg="http://schemas.microsoft.com/office/word/2010/wordprocessingGroup" xmlns:wpi="http://schemas.microsoft.com/office/word/2010/wordprocessingInk" xmlns:wne="http://schemas.microsoft.com/office/word/2006/wordml" xmlns:wps="http://schemas.microsoft.com/office/word/2010/wordprocessingShape" mc:Ignorable="w14 w15 wp14">
   <w:body>
     <w:p>
       <w:pPr>
-        <w:pStyle w:val="Ttulo"/>
+        <w:pStyle w:val="Puesto"/>
         <w:jc w:val="center"/>
         <w:rPr>
           <w:b/>
@@ -100,7 +100,7 @@
                     </pic:cNvPicPr>
                   </pic:nvPicPr>
                   <pic:blipFill>
-                    <a:blip r:embed="rId6" cstate="print">
+                    <a:blip r:embed="rId5" cstate="print">
                       <a:extLst>
                         <a:ext uri="{28A0092B-C50C-407E-A947-70E740481C1C}">
                           <a14:useLocalDpi xmlns:a14="http://schemas.microsoft.com/office/drawing/2010/main" val="0"/>
@@ -260,7 +260,7 @@
     </w:p>
     <w:p>
       <w:pPr>
-        <w:pStyle w:val="Ttulo"/>
+        <w:pStyle w:val="Puesto"/>
         <w:jc w:val="center"/>
       </w:pPr>
       <w:r>
@@ -332,7 +332,7 @@
                     </pic:cNvPicPr>
                   </pic:nvPicPr>
                   <pic:blipFill>
-                    <a:blip r:embed="rId7">
+                    <a:blip r:embed="rId6">
                       <a:extLst>
                         <a:ext uri="{28A0092B-C50C-407E-A947-70E740481C1C}">
                           <a14:useLocalDpi xmlns:a14="http://schemas.microsoft.com/office/drawing/2010/main" val="0"/>
@@ -580,7 +580,7 @@
     </w:p>
     <w:p>
       <w:pPr>
-        <w:pStyle w:val="Ttulo"/>
+        <w:pStyle w:val="Puesto"/>
         <w:jc w:val="center"/>
       </w:pPr>
       <w:r>
@@ -657,7 +657,7 @@
                     <pic:cNvPicPr/>
                   </pic:nvPicPr>
                   <pic:blipFill rotWithShape="1">
-                    <a:blip r:embed="rId8"/>
+                    <a:blip r:embed="rId7"/>
                     <a:srcRect l="18344" t="17043" r="33679" b="43860"/>
                     <a:stretch/>
                   </pic:blipFill>
@@ -721,6 +721,26 @@
         </w:rPr>
         <w:t xml:space="preserve">, aparece el cadáver aleatoriamente y un número aleatorio de agujeros (mínimo 1, máximo el número que se ponga, está puesto 3 como predefinido). </w:t>
       </w:r>
+      <w:r>
+        <w:rPr>
+          <w:sz w:val="24"/>
+        </w:rPr>
+        <w:t xml:space="preserve"> Además, si se </w:t>
+      </w:r>
+      <w:proofErr w:type="spellStart"/>
+      <w:r>
+        <w:rPr>
+          <w:sz w:val="24"/>
+        </w:rPr>
+        <w:t>clickea</w:t>
+      </w:r>
+      <w:proofErr w:type="spellEnd"/>
+      <w:r>
+        <w:rPr>
+          <w:sz w:val="24"/>
+        </w:rPr>
+        <w:t xml:space="preserve"> una casilla cualquiera se puede poner un hueco más para las pruebas.</w:t>
+      </w:r>
     </w:p>
     <w:p>
       <w:pPr>
@@ -759,7 +779,7 @@
                     <pic:cNvPicPr/>
                   </pic:nvPicPr>
                   <pic:blipFill rotWithShape="1">
-                    <a:blip r:embed="rId9"/>
+                    <a:blip r:embed="rId8"/>
                     <a:srcRect l="18626" t="16792" r="33679" b="44361"/>
                     <a:stretch/>
                   </pic:blipFill>
@@ -948,7 +968,7 @@
                     <pic:cNvPicPr/>
                   </pic:nvPicPr>
                   <pic:blipFill rotWithShape="1">
-                    <a:blip r:embed="rId10">
+                    <a:blip r:embed="rId9">
                       <a:extLst>
                         <a:ext uri="{28A0092B-C50C-407E-A947-70E740481C1C}">
                           <a14:useLocalDpi xmlns:a14="http://schemas.microsoft.com/office/drawing/2010/main" val="0"/>
@@ -1008,7 +1028,7 @@
                     <pic:cNvPicPr/>
                   </pic:nvPicPr>
                   <pic:blipFill rotWithShape="1">
-                    <a:blip r:embed="rId11"/>
+                    <a:blip r:embed="rId10"/>
                     <a:srcRect l="18486" t="17294" r="33538" b="44110"/>
                     <a:stretch/>
                   </pic:blipFill>
@@ -1366,7 +1386,7 @@
                     <pic:cNvPicPr/>
                   </pic:nvPicPr>
                   <pic:blipFill rotWithShape="1">
-                    <a:blip r:embed="rId8"/>
+                    <a:blip r:embed="rId7"/>
                     <a:srcRect l="18344" t="17043" r="33679" b="43860"/>
                     <a:stretch/>
                   </pic:blipFill>
@@ -1518,6 +1538,34 @@
           <w:u w:val="single"/>
         </w:rPr>
       </w:pPr>
+      <w:r>
+        <w:rPr>
+          <w:b/>
+          <w:u w:val="single"/>
+        </w:rPr>
+        <w:lastRenderedPageBreak/>
+        <w:t>Si encuentra Barro</w:t>
+      </w:r>
+    </w:p>
+    <w:p>
+      <w:pPr>
+        <w:jc w:val="center"/>
+      </w:pPr>
+      <w:r>
+        <w:t>El detective no se la puede jugar yendo a una casilla desconocida si encuentra barro, por ello tiene que volver a una casilla segura para probar otro camino (cancela su patrón de patrulla)</w:t>
+      </w:r>
+      <w:r>
+        <w:t>.</w:t>
+      </w:r>
+    </w:p>
+    <w:p>
+      <w:pPr>
+        <w:jc w:val="center"/>
+        <w:rPr>
+          <w:b/>
+          <w:u w:val="single"/>
+        </w:rPr>
+      </w:pPr>
     </w:p>
     <w:p>
       <w:pPr>
@@ -1753,7 +1801,7 @@
                     <pic:cNvPicPr/>
                   </pic:nvPicPr>
                   <pic:blipFill rotWithShape="1">
-                    <a:blip r:embed="rId12"/>
+                    <a:blip r:embed="rId11"/>
                     <a:srcRect l="46746" t="36842" r="41863" b="42606"/>
                     <a:stretch/>
                   </pic:blipFill>
@@ -2196,7 +2244,7 @@
                     <pic:cNvPicPr/>
                   </pic:nvPicPr>
                   <pic:blipFill rotWithShape="1">
-                    <a:blip r:embed="rId12"/>
+                    <a:blip r:embed="rId11"/>
                     <a:srcRect l="46746" t="36842" r="41863" b="42606"/>
                     <a:stretch/>
                   </pic:blipFill>
@@ -2242,16 +2290,6 @@
     <w:p>
       <w:pPr>
         <w:jc w:val="center"/>
-      </w:pPr>
-    </w:p>
-    <w:p>
-      <w:pPr>
-        <w:jc w:val="center"/>
-      </w:pPr>
-    </w:p>
-    <w:p>
-      <w:pPr>
-        <w:jc w:val="center"/>
         <w:rPr>
           <w:b/>
           <w:sz w:val="24"/>
@@ -2333,7 +2371,7 @@
                     <pic:cNvPicPr/>
                   </pic:nvPicPr>
                   <pic:blipFill rotWithShape="1">
-                    <a:blip r:embed="rId13" cstate="print">
+                    <a:blip r:embed="rId12" cstate="print">
                       <a:extLst>
                         <a:ext uri="{28A0092B-C50C-407E-A947-70E740481C1C}">
                           <a14:useLocalDpi xmlns:a14="http://schemas.microsoft.com/office/drawing/2010/main" val="0"/>
@@ -2417,7 +2455,7 @@
                     <pic:cNvPicPr/>
                   </pic:nvPicPr>
                   <pic:blipFill rotWithShape="1">
-                    <a:blip r:embed="rId14">
+                    <a:blip r:embed="rId13">
                       <a:extLst>
                         <a:ext uri="{28A0092B-C50C-407E-A947-70E740481C1C}">
                           <a14:useLocalDpi xmlns:a14="http://schemas.microsoft.com/office/drawing/2010/main" val="0"/>
@@ -2663,62 +2701,262 @@
           <w:u w:val="single"/>
         </w:rPr>
       </w:pPr>
+    </w:p>
+    <w:p>
+      <w:pPr>
+        <w:pStyle w:val="Puesto"/>
+        <w:jc w:val="center"/>
+      </w:pPr>
+      <w:r>
+        <w:t>Implementación</w:t>
+      </w:r>
+    </w:p>
+    <w:p>
+      <w:pPr>
+        <w:pStyle w:val="Prrafodelista"/>
+        <w:numPr>
+          <w:ilvl w:val="0"/>
+          <w:numId w:val="2"/>
+        </w:numPr>
+      </w:pPr>
+      <w:r>
+        <w:rPr>
+          <w:sz w:val="24"/>
+        </w:rPr>
+        <w:t xml:space="preserve">El Script de </w:t>
+      </w:r>
+      <w:proofErr w:type="spellStart"/>
+      <w:r>
+        <w:rPr>
+          <w:sz w:val="24"/>
+        </w:rPr>
+        <w:t>IdCasilla</w:t>
+      </w:r>
+      <w:proofErr w:type="spellEnd"/>
+      <w:r>
+        <w:rPr>
+          <w:sz w:val="24"/>
+        </w:rPr>
+        <w:t xml:space="preserve"> se encarga de devolver el identificador que posee cada casilla, con un enumerado que hace referencia a cada tipo.</w:t>
+      </w:r>
+    </w:p>
+    <w:p>
+      <w:pPr>
+        <w:pStyle w:val="Prrafodelista"/>
+      </w:pPr>
+    </w:p>
+    <w:p>
+      <w:pPr>
+        <w:pStyle w:val="Prrafodelista"/>
+        <w:numPr>
+          <w:ilvl w:val="0"/>
+          <w:numId w:val="2"/>
+        </w:numPr>
+      </w:pPr>
+      <w:r>
+        <w:rPr>
+          <w:sz w:val="24"/>
+        </w:rPr>
+        <w:t xml:space="preserve">El Script de </w:t>
+      </w:r>
+      <w:proofErr w:type="spellStart"/>
+      <w:r>
+        <w:rPr>
+          <w:sz w:val="24"/>
+        </w:rPr>
+        <w:t>GameManager</w:t>
+      </w:r>
+      <w:proofErr w:type="spellEnd"/>
+      <w:r>
+        <w:rPr>
+          <w:sz w:val="24"/>
+        </w:rPr>
+        <w:t xml:space="preserve"> gestiona todos los cambios de estado del juego (creación inicial del mundo, realizar un asesinato, colocar agujeros y reiniciar).</w:t>
+      </w:r>
+    </w:p>
+    <w:p>
+      <w:pPr>
+        <w:pStyle w:val="Prrafodelista"/>
+      </w:pPr>
+    </w:p>
+    <w:p>
+      <w:pPr>
+        <w:pStyle w:val="Prrafodelista"/>
+        <w:numPr>
+          <w:ilvl w:val="0"/>
+          <w:numId w:val="2"/>
+        </w:numPr>
+      </w:pPr>
+      <w:r>
+        <w:rPr>
+          <w:sz w:val="24"/>
+        </w:rPr>
+        <w:t>El Script de Patrulla se encarga de gestionar los distintos comportamientos del agente antes de haber resuelto el crimen, explicados anteriormente (patrón de patrulla inicial, encontrar sangre, encontrar barro, encontrar arma y cadáver).</w:t>
+      </w:r>
+    </w:p>
+    <w:p>
+      <w:pPr>
+        <w:pStyle w:val="Prrafodelista"/>
+      </w:pPr>
+    </w:p>
+    <w:p>
+      <w:pPr>
+        <w:pStyle w:val="Prrafodelista"/>
+        <w:numPr>
+          <w:ilvl w:val="0"/>
+          <w:numId w:val="2"/>
+        </w:numPr>
+      </w:pPr>
+      <w:r>
+        <w:t>El script de Algoritmo devuelve una lista con el camino más corto a casa desde la posición del detective entre las casillas que actualmente estén descubiertas</w:t>
+      </w:r>
+    </w:p>
+    <w:p>
+      <w:pPr>
+        <w:pStyle w:val="Prrafodelista"/>
+      </w:pPr>
+    </w:p>
+    <w:p>
+      <w:pPr>
+        <w:pStyle w:val="Prrafodelista"/>
+        <w:numPr>
+          <w:ilvl w:val="0"/>
+          <w:numId w:val="2"/>
+        </w:numPr>
+      </w:pPr>
+      <w:r>
+        <w:t xml:space="preserve">El Script de </w:t>
+      </w:r>
+      <w:proofErr w:type="spellStart"/>
+      <w:r>
+        <w:t>VueltaAcasa</w:t>
+      </w:r>
+      <w:proofErr w:type="spellEnd"/>
+      <w:r>
+        <w:t xml:space="preserve"> se llama al resolver el crimen y llama al Algoritmo para que le devuelva el camino de vuelta a casa y lo procesa para darle las velocidades correspondientes.</w:t>
+      </w:r>
+    </w:p>
+    <w:p>
+      <w:pPr>
+        <w:pStyle w:val="Puesto"/>
+        <w:jc w:val="center"/>
+      </w:pPr>
+    </w:p>
+    <w:p>
+      <w:pPr>
+        <w:pStyle w:val="Puesto"/>
+        <w:jc w:val="center"/>
+      </w:pPr>
+      <w:r>
+        <w:t>Algoritmo</w:t>
+      </w:r>
+    </w:p>
+    <w:p>
+      <w:pPr>
+        <w:rPr>
+          <w:b/>
+          <w:sz w:val="24"/>
+          <w:u w:val="single"/>
+        </w:rPr>
+      </w:pPr>
+    </w:p>
+    <w:p>
+      <w:pPr>
+        <w:rPr>
+          <w:b/>
+          <w:sz w:val="24"/>
+          <w:u w:val="single"/>
+        </w:rPr>
+      </w:pPr>
+    </w:p>
+    <w:p>
+      <w:pPr>
+        <w:rPr>
+          <w:b/>
+          <w:sz w:val="24"/>
+          <w:u w:val="single"/>
+        </w:rPr>
+      </w:pPr>
+      <w:r>
+        <w:rPr>
+          <w:b/>
+          <w:sz w:val="24"/>
+          <w:u w:val="single"/>
+        </w:rPr>
+        <w:t>Problemas</w:t>
+      </w:r>
+    </w:p>
+    <w:p>
+      <w:r>
+        <w:t xml:space="preserve">-El problema más importante que nos ha ocurrido ha sido el mismo que para la práctica de los tanques: la posición exacta por el tablero del detective, dado que le aplicamos una velocidad y su posición en sí misma muchas veces no va a coincidir con la de un entero por una millonésima de unidad. </w:t>
+      </w:r>
+    </w:p>
+    <w:p>
+      <w:r>
+        <w:t>Esto nos obliga a redondear y/o truncar la posición, y pronto nos dimos cuenta que esto dependía de la dirección de la velocidad (si se va para abajo o a la derecha, hay que truncar la posición, a la inversa hay que redondearla). Con esto ya casi lo teníamos, pero nos seguían ocurriendo cosas raras y después de varios días investigando, descubrimos que sólo modificábamos la posición en X (con respecto a si es truncamiento o redondeo) si había cambios en la dirección en X, y lo mismo para la Y, por lo que dependía completamente de la suerte si en el momento de cambio de dirección en X, la Y era correcta siendo truncada o redondeada.</w:t>
+      </w:r>
+    </w:p>
+    <w:p>
+      <w:r>
+        <w:lastRenderedPageBreak/>
+        <w:t xml:space="preserve"> En resumen, había que guardar el estado de cambio de dirección anterior tanto para X como para Y, para saber si truncar o redondear cuando vale 0 la velocidad en ese eje. </w:t>
+      </w:r>
+    </w:p>
+    <w:p>
+      <w:r>
+        <w:t>Aun así, aunque ya funcionan bien las posiciones y no se sale nunca de rango, en ocasiones esporádicas, al pasar al lado de un agujero sin tocarlo o del arma, hace como que pasa por encima, y creemos que sigue siendo debido a algo de esto.</w:t>
+      </w:r>
+    </w:p>
+    <w:p/>
+    <w:p>
+      <w:r>
+        <w:t xml:space="preserve">-Hubo problemas a nivel de código, al haber un montón de opciones posibles en la patrulla del agente (si encuentra sangre cambia el modo de búsqueda, lo mismo si encuentra el arma, si ya ha acabado, si encuentra barro, si ha muerto, etc.) y </w:t>
+      </w:r>
+      <w:r>
+        <w:t>eran muchas líneas de código. Pero más o menos lo conseguimos abstraer todo con un enumerado que controlara el estado del agente para saber qué debía hacer, y con eso nos ahorramos unas cuantas líneas de código.</w:t>
+      </w:r>
+    </w:p>
+    <w:p/>
+    <w:p>
+      <w:r>
+        <w:t>-Otro problema notable fue a la hora de decidir qué debía hacer el agente al encontrar barro. Discutimos varias opciones, que rodeara siempre en un gran área, que pasara y siguiera con la patrulla a ver si había suerte, que decidiera de forma aleatoria qué dirección tomar al llegar a una casilla de barro (era una buena opción pero muy costosa ya que requería reestructurar el sendero que habíamos puesto fijo y rompía los esquemas de la patrulla).</w:t>
+      </w:r>
+      <w:r>
+        <w:t xml:space="preserve"> Al final se decidió que si accedía a una casilla embarrada no se la podía jugar yendo a una casilla desconocida, por lo que rompía </w:t>
+      </w:r>
+      <w:r>
+        <w:t xml:space="preserve">los esquemas de patrón de búsqueda inicial pero al menos ahora la mayoría de los mapas los puede pasar. </w:t>
+      </w:r>
+      <w:r>
+        <w:rPr>
+          <w:color w:val="FF0000"/>
+        </w:rPr>
+        <w:t xml:space="preserve">// </w:t>
+      </w:r>
+      <w:r>
+        <w:rPr>
+          <w:color w:val="FF0000"/>
+        </w:rPr>
+        <w:t>Q</w:t>
+      </w:r>
+      <w:r>
+        <w:rPr>
+          <w:color w:val="FF0000"/>
+        </w:rPr>
+        <w:t>uitar esto si no lo conseguimos</w:t>
+      </w:r>
+    </w:p>
+    <w:p/>
+    <w:p>
       <w:bookmarkStart w:id="0" w:name="_GoBack"/>
       <w:bookmarkEnd w:id="0"/>
-      <w:r>
-        <w:rPr>
-          <w:b/>
-          <w:sz w:val="24"/>
-          <w:u w:val="single"/>
-        </w:rPr>
-        <w:lastRenderedPageBreak/>
-        <w:t>Problemas</w:t>
-      </w:r>
-    </w:p>
-    <w:p>
-      <w:r>
-        <w:t xml:space="preserve">-El problema más importante que nos ha ocurrido ha sido el mismo que para la práctica de los tanques: la posición exacta por el tablero del detective, dado que le aplicamos una velocidad y su posición en sí misma muchas veces no va a coincidir con la de un entero por una millonésima de unidad. </w:t>
-      </w:r>
-    </w:p>
-    <w:p>
-      <w:r>
-        <w:t>Esto nos obliga a redondear y/o truncar la posición, y pronto nos dimos cuenta que esto dependía de la dirección de la velocidad (si se va para abajo o a la derecha, hay que truncar la posición, a la inversa hay que redondearla). Con esto ya casi lo teníamos, pero nos seguían ocurriendo cosas raras y después de varios días investigando, descubrimos que sólo modificábamos la posición en X (con respecto a si es truncamiento o redondeo) si había cambios en la dirección en X, y lo mismo para la Y, por lo que dependía completamente de la suerte si en el momento de cambio de dirección en X, la Y era correcta siendo truncada o redondeada.</w:t>
-      </w:r>
-    </w:p>
-    <w:p>
-      <w:r>
-        <w:t xml:space="preserve"> En resumen, había que guardar el estado de cambio de dirección anterior tanto para X como para Y, para saber si truncar o redondear cuando vale 0 la velocidad en ese eje. </w:t>
-      </w:r>
-    </w:p>
-    <w:p>
-      <w:r>
-        <w:t>Aun así, aunque ya funcionan bien las posiciones y no se sale nunca de rango, en ocasiones esporádicas, al pasar al lado de un agujero sin tocarlo o del arma, hace como que pasa por encima, y creemos que sigue siendo debido a algo de esto.</w:t>
-      </w:r>
-    </w:p>
-    <w:p/>
-    <w:p>
-      <w:r>
-        <w:t xml:space="preserve">-Hubo problemas a nivel de código, al haber un montón de opciones posibles en la patrulla del agente (si encuentra sangre cambia el modo de búsqueda, lo mismo si encuentra el arma, si ya ha acabado, si encuentra barro, si ha muerto, etc.) y </w:t>
-      </w:r>
-      <w:r>
-        <w:t>eran muchas líneas de código. Pero más o menos lo conseguimos abstraer todo con un enumerado que controlara el estado del agente para saber qué debía hacer, y con eso nos ahorramos unas cuantas líneas de código.</w:t>
-      </w:r>
-    </w:p>
-    <w:p/>
-    <w:p>
-      <w:r>
-        <w:t>-Otro problema notable fue a la hora de decidir qué debía hacer el agente al encontrar barro. Discutimos varias opciones, que rodeara siempre en un gran área, que pasara y siguiera con la patrulla a ver si había suerte, que decidiera de forma aleatoria qué dirección tomar al llegar a una casilla de barro (era una buena opción pero muy costosa ya que requería reestructurar el sendero que habíamos puesto fijo y rompía los esquemas de la patrulla).</w:t>
-      </w:r>
     </w:p>
     <w:p/>
     <w:p/>
     <w:p/>
     <w:p/>
-    <w:p/>
-    <w:p/>
-    <w:p>
-      <w:r>
-        <w:lastRenderedPageBreak/>
+    <w:p>
+      <w:r>
         <w:t xml:space="preserve">Referencias y apoyos del desarrollo de la práctica: </w:t>
       </w:r>
     </w:p>
@@ -2775,7 +3013,7 @@
           <w:i/>
         </w:rPr>
       </w:pPr>
-      <w:hyperlink r:id="rId15" w:history="1">
+      <w:hyperlink r:id="rId14" w:history="1">
         <w:r>
           <w:rPr>
             <w:rStyle w:val="Hipervnculo"/>
@@ -2949,11 +3187,11 @@
 </file>
 
 <file path=word/numbering.xml><?xml version="1.0" encoding="utf-8"?>
-<w:numbering xmlns:wpc="http://schemas.microsoft.com/office/word/2010/wordprocessingCanvas" xmlns:mc="http://schemas.openxmlformats.org/markup-compatibility/2006" xmlns:o="urn:schemas-microsoft-com:office:office" xmlns:r="http://schemas.openxmlformats.org/officeDocument/2006/relationships" xmlns:m="http://schemas.openxmlformats.org/officeDocument/2006/math" xmlns:v="urn:schemas-microsoft-com:vml" xmlns:wp14="http://schemas.microsoft.com/office/word/2010/wordprocessingDrawing" xmlns:wp="http://schemas.openxmlformats.org/drawingml/2006/wordprocessingDrawing" xmlns:w10="urn:schemas-microsoft-com:office:word" xmlns:w="http://schemas.openxmlformats.org/wordprocessingml/2006/main" xmlns:w14="http://schemas.microsoft.com/office/word/2010/wordml" xmlns:wpg="http://schemas.microsoft.com/office/word/2010/wordprocessingGroup" xmlns:wpi="http://schemas.microsoft.com/office/word/2010/wordprocessingInk" xmlns:wne="http://schemas.microsoft.com/office/word/2006/wordml" xmlns:wps="http://schemas.microsoft.com/office/word/2010/wordprocessingShape" mc:Ignorable="w14 wp14">
-  <w:abstractNum w:abstractNumId="0">
+<w:numbering xmlns:wpc="http://schemas.microsoft.com/office/word/2010/wordprocessingCanvas" xmlns:mc="http://schemas.openxmlformats.org/markup-compatibility/2006" xmlns:o="urn:schemas-microsoft-com:office:office" xmlns:r="http://schemas.openxmlformats.org/officeDocument/2006/relationships" xmlns:m="http://schemas.openxmlformats.org/officeDocument/2006/math" xmlns:v="urn:schemas-microsoft-com:vml" xmlns:wp14="http://schemas.microsoft.com/office/word/2010/wordprocessingDrawing" xmlns:wp="http://schemas.openxmlformats.org/drawingml/2006/wordprocessingDrawing" xmlns:w10="urn:schemas-microsoft-com:office:word" xmlns:w="http://schemas.openxmlformats.org/wordprocessingml/2006/main" xmlns:w14="http://schemas.microsoft.com/office/word/2010/wordml" xmlns:w15="http://schemas.microsoft.com/office/word/2012/wordml" xmlns:wpg="http://schemas.microsoft.com/office/word/2010/wordprocessingGroup" xmlns:wpi="http://schemas.microsoft.com/office/word/2010/wordprocessingInk" xmlns:wne="http://schemas.microsoft.com/office/word/2006/wordml" xmlns:wps="http://schemas.microsoft.com/office/word/2010/wordprocessingShape" mc:Ignorable="w14 w15 wp14">
+  <w:abstractNum w:abstractNumId="0" w15:restartNumberingAfterBreak="0">
     <w:nsid w:val="1C4C4EFA"/>
     <w:multiLevelType w:val="hybridMultilevel"/>
-    <w:tmpl w:val="0ED8F884"/>
+    <w:tmpl w:val="23A4BE94"/>
     <w:lvl w:ilvl="0" w:tplc="0C0A0001">
       <w:start w:val="1"/>
       <w:numFmt w:val="bullet"/>
@@ -3063,7 +3301,7 @@
       </w:rPr>
     </w:lvl>
   </w:abstractNum>
-  <w:abstractNum w:abstractNumId="1">
+  <w:abstractNum w:abstractNumId="1" w15:restartNumberingAfterBreak="0">
     <w:nsid w:val="32885500"/>
     <w:multiLevelType w:val="hybridMultilevel"/>
     <w:tmpl w:val="16645D3C"/>
@@ -3175,7 +3413,7 @@
       </w:rPr>
     </w:lvl>
   </w:abstractNum>
-  <w:abstractNum w:abstractNumId="2">
+  <w:abstractNum w:abstractNumId="2" w15:restartNumberingAfterBreak="0">
     <w:nsid w:val="572F5E54"/>
     <w:multiLevelType w:val="hybridMultilevel"/>
     <w:tmpl w:val="82F4464E"/>
@@ -3288,7 +3526,7 @@
       </w:rPr>
     </w:lvl>
   </w:abstractNum>
-  <w:abstractNum w:abstractNumId="3">
+  <w:abstractNum w:abstractNumId="3" w15:restartNumberingAfterBreak="0">
     <w:nsid w:val="5C9C25BB"/>
     <w:multiLevelType w:val="hybridMultilevel"/>
     <w:tmpl w:val="805CE484"/>
@@ -3400,7 +3638,7 @@
       </w:rPr>
     </w:lvl>
   </w:abstractNum>
-  <w:abstractNum w:abstractNumId="4">
+  <w:abstractNum w:abstractNumId="4" w15:restartNumberingAfterBreak="0">
     <w:nsid w:val="66B04931"/>
     <w:multiLevelType w:val="hybridMultilevel"/>
     <w:tmpl w:val="29B0C5CA"/>
@@ -3486,7 +3724,7 @@
       </w:pPr>
     </w:lvl>
   </w:abstractNum>
-  <w:abstractNum w:abstractNumId="5">
+  <w:abstractNum w:abstractNumId="5" w15:restartNumberingAfterBreak="0">
     <w:nsid w:val="69537217"/>
     <w:multiLevelType w:val="hybridMultilevel"/>
     <w:tmpl w:val="8AA0B6F2"/>
@@ -3575,7 +3813,7 @@
       </w:pPr>
     </w:lvl>
   </w:abstractNum>
-  <w:abstractNum w:abstractNumId="6">
+  <w:abstractNum w:abstractNumId="6" w15:restartNumberingAfterBreak="0">
     <w:nsid w:val="736415F9"/>
     <w:multiLevelType w:val="hybridMultilevel"/>
     <w:tmpl w:val="3356C862"/>
@@ -3664,7 +3902,7 @@
       </w:pPr>
     </w:lvl>
   </w:abstractNum>
-  <w:abstractNum w:abstractNumId="7">
+  <w:abstractNum w:abstractNumId="7" w15:restartNumberingAfterBreak="0">
     <w:nsid w:val="74C1674E"/>
     <w:multiLevelType w:val="hybridMultilevel"/>
     <w:tmpl w:val="3C46C382"/>
@@ -3753,7 +3991,7 @@
       </w:pPr>
     </w:lvl>
   </w:abstractNum>
-  <w:abstractNum w:abstractNumId="8">
+  <w:abstractNum w:abstractNumId="8" w15:restartNumberingAfterBreak="0">
     <w:nsid w:val="7A1E2BDC"/>
     <w:multiLevelType w:val="hybridMultilevel"/>
     <w:tmpl w:val="57BE9508"/>
@@ -3873,7 +4111,7 @@
 </file>
 
 <file path=word/styles.xml><?xml version="1.0" encoding="utf-8"?>
-<w:styles xmlns:mc="http://schemas.openxmlformats.org/markup-compatibility/2006" xmlns:r="http://schemas.openxmlformats.org/officeDocument/2006/relationships" xmlns:w="http://schemas.openxmlformats.org/wordprocessingml/2006/main" xmlns:w14="http://schemas.microsoft.com/office/word/2010/wordml" mc:Ignorable="w14">
+<w:styles xmlns:mc="http://schemas.openxmlformats.org/markup-compatibility/2006" xmlns:r="http://schemas.openxmlformats.org/officeDocument/2006/relationships" xmlns:w="http://schemas.openxmlformats.org/wordprocessingml/2006/main" xmlns:w14="http://schemas.microsoft.com/office/word/2010/wordml" xmlns:w15="http://schemas.microsoft.com/office/word/2012/wordml" mc:Ignorable="w14 w15">
   <w:docDefaults>
     <w:rPrDefault>
       <w:rPr>
@@ -3889,144 +4127,378 @@
       </w:pPr>
     </w:pPrDefault>
   </w:docDefaults>
-  <w:latentStyles w:defLockedState="0" w:defUIPriority="99" w:defSemiHidden="1" w:defUnhideWhenUsed="1" w:defQFormat="0" w:count="267">
-    <w:lsdException w:name="Normal" w:semiHidden="0" w:uiPriority="0" w:unhideWhenUsed="0" w:qFormat="1"/>
-    <w:lsdException w:name="heading 1" w:semiHidden="0" w:uiPriority="9" w:unhideWhenUsed="0" w:qFormat="1"/>
-    <w:lsdException w:name="heading 2" w:uiPriority="9" w:qFormat="1"/>
-    <w:lsdException w:name="heading 3" w:uiPriority="9" w:qFormat="1"/>
-    <w:lsdException w:name="heading 4" w:uiPriority="9" w:qFormat="1"/>
-    <w:lsdException w:name="heading 5" w:uiPriority="9" w:qFormat="1"/>
-    <w:lsdException w:name="heading 6" w:uiPriority="9" w:qFormat="1"/>
-    <w:lsdException w:name="heading 7" w:uiPriority="9" w:qFormat="1"/>
-    <w:lsdException w:name="heading 8" w:uiPriority="9" w:qFormat="1"/>
-    <w:lsdException w:name="heading 9" w:uiPriority="9" w:qFormat="1"/>
-    <w:lsdException w:name="toc 1" w:uiPriority="39"/>
-    <w:lsdException w:name="toc 2" w:uiPriority="39"/>
-    <w:lsdException w:name="toc 3" w:uiPriority="39"/>
-    <w:lsdException w:name="toc 4" w:uiPriority="39"/>
-    <w:lsdException w:name="toc 5" w:uiPriority="39"/>
-    <w:lsdException w:name="toc 6" w:uiPriority="39"/>
-    <w:lsdException w:name="toc 7" w:uiPriority="39"/>
-    <w:lsdException w:name="toc 8" w:uiPriority="39"/>
-    <w:lsdException w:name="toc 9" w:uiPriority="39"/>
-    <w:lsdException w:name="caption" w:uiPriority="35" w:qFormat="1"/>
-    <w:lsdException w:name="Title" w:semiHidden="0" w:uiPriority="10" w:unhideWhenUsed="0" w:qFormat="1"/>
-    <w:lsdException w:name="Default Paragraph Font" w:uiPriority="1"/>
-    <w:lsdException w:name="Subtitle" w:semiHidden="0" w:uiPriority="11" w:unhideWhenUsed="0" w:qFormat="1"/>
-    <w:lsdException w:name="Strong" w:semiHidden="0" w:uiPriority="22" w:unhideWhenUsed="0" w:qFormat="1"/>
-    <w:lsdException w:name="Emphasis" w:semiHidden="0" w:uiPriority="20" w:unhideWhenUsed="0" w:qFormat="1"/>
-    <w:lsdException w:name="Table Grid" w:semiHidden="0" w:uiPriority="59" w:unhideWhenUsed="0"/>
-    <w:lsdException w:name="Placeholder Text" w:unhideWhenUsed="0"/>
-    <w:lsdException w:name="No Spacing" w:semiHidden="0" w:uiPriority="1" w:unhideWhenUsed="0" w:qFormat="1"/>
-    <w:lsdException w:name="Light Shading" w:semiHidden="0" w:uiPriority="60" w:unhideWhenUsed="0"/>
-    <w:lsdException w:name="Light List" w:semiHidden="0" w:uiPriority="61" w:unhideWhenUsed="0"/>
-    <w:lsdException w:name="Light Grid" w:semiHidden="0" w:uiPriority="62" w:unhideWhenUsed="0"/>
-    <w:lsdException w:name="Medium Shading 1" w:semiHidden="0" w:uiPriority="63" w:unhideWhenUsed="0"/>
-    <w:lsdException w:name="Medium Shading 2" w:semiHidden="0" w:uiPriority="64" w:unhideWhenUsed="0"/>
-    <w:lsdException w:name="Medium List 1" w:semiHidden="0" w:uiPriority="65" w:unhideWhenUsed="0"/>
-    <w:lsdException w:name="Medium List 2" w:semiHidden="0" w:uiPriority="66" w:unhideWhenUsed="0"/>
-    <w:lsdException w:name="Medium Grid 1" w:semiHidden="0" w:uiPriority="67" w:unhideWhenUsed="0"/>
-    <w:lsdException w:name="Medium Grid 2" w:semiHidden="0" w:uiPriority="68" w:unhideWhenUsed="0"/>
-    <w:lsdException w:name="Medium Grid 3" w:semiHidden="0" w:uiPriority="69" w:unhideWhenUsed="0"/>
-    <w:lsdException w:name="Dark List" w:semiHidden="0" w:uiPriority="70" w:unhideWhenUsed="0"/>
-    <w:lsdException w:name="Colorful Shading" w:semiHidden="0" w:uiPriority="71" w:unhideWhenUsed="0"/>
-    <w:lsdException w:name="Colorful List" w:semiHidden="0" w:uiPriority="72" w:unhideWhenUsed="0"/>
-    <w:lsdException w:name="Colorful Grid" w:semiHidden="0" w:uiPriority="73" w:unhideWhenUsed="0"/>
-    <w:lsdException w:name="Light Shading Accent 1" w:semiHidden="0" w:uiPriority="60" w:unhideWhenUsed="0"/>
-    <w:lsdException w:name="Light List Accent 1" w:semiHidden="0" w:uiPriority="61" w:unhideWhenUsed="0"/>
-    <w:lsdException w:name="Light Grid Accent 1" w:semiHidden="0" w:uiPriority="62" w:unhideWhenUsed="0"/>
-    <w:lsdException w:name="Medium Shading 1 Accent 1" w:semiHidden="0" w:uiPriority="63" w:unhideWhenUsed="0"/>
-    <w:lsdException w:name="Medium Shading 2 Accent 1" w:semiHidden="0" w:uiPriority="64" w:unhideWhenUsed="0"/>
-    <w:lsdException w:name="Medium List 1 Accent 1" w:semiHidden="0" w:uiPriority="65" w:unhideWhenUsed="0"/>
-    <w:lsdException w:name="Revision" w:unhideWhenUsed="0"/>
-    <w:lsdException w:name="List Paragraph" w:semiHidden="0" w:uiPriority="34" w:unhideWhenUsed="0" w:qFormat="1"/>
-    <w:lsdException w:name="Quote" w:semiHidden="0" w:uiPriority="29" w:unhideWhenUsed="0" w:qFormat="1"/>
-    <w:lsdException w:name="Intense Quote" w:semiHidden="0" w:uiPriority="30" w:unhideWhenUsed="0" w:qFormat="1"/>
-    <w:lsdException w:name="Medium List 2 Accent 1" w:semiHidden="0" w:uiPriority="66" w:unhideWhenUsed="0"/>
-    <w:lsdException w:name="Medium Grid 1 Accent 1" w:semiHidden="0" w:uiPriority="67" w:unhideWhenUsed="0"/>
-    <w:lsdException w:name="Medium Grid 2 Accent 1" w:semiHidden="0" w:uiPriority="68" w:unhideWhenUsed="0"/>
-    <w:lsdException w:name="Medium Grid 3 Accent 1" w:semiHidden="0" w:uiPriority="69" w:unhideWhenUsed="0"/>
-    <w:lsdException w:name="Dark List Accent 1" w:semiHidden="0" w:uiPriority="70" w:unhideWhenUsed="0"/>
-    <w:lsdException w:name="Colorful Shading Accent 1" w:semiHidden="0" w:uiPriority="71" w:unhideWhenUsed="0"/>
-    <w:lsdException w:name="Colorful List Accent 1" w:semiHidden="0" w:uiPriority="72" w:unhideWhenUsed="0"/>
-    <w:lsdException w:name="Colorful Grid Accent 1" w:semiHidden="0" w:uiPriority="73" w:unhideWhenUsed="0"/>
-    <w:lsdException w:name="Light Shading Accent 2" w:semiHidden="0" w:uiPriority="60" w:unhideWhenUsed="0"/>
-    <w:lsdException w:name="Light List Accent 2" w:semiHidden="0" w:uiPriority="61" w:unhideWhenUsed="0"/>
-    <w:lsdException w:name="Light Grid Accent 2" w:semiHidden="0" w:uiPriority="62" w:unhideWhenUsed="0"/>
-    <w:lsdException w:name="Medium Shading 1 Accent 2" w:semiHidden="0" w:uiPriority="63" w:unhideWhenUsed="0"/>
-    <w:lsdException w:name="Medium Shading 2 Accent 2" w:semiHidden="0" w:uiPriority="64" w:unhideWhenUsed="0"/>
-    <w:lsdException w:name="Medium List 1 Accent 2" w:semiHidden="0" w:uiPriority="65" w:unhideWhenUsed="0"/>
-    <w:lsdException w:name="Medium List 2 Accent 2" w:semiHidden="0" w:uiPriority="66" w:unhideWhenUsed="0"/>
-    <w:lsdException w:name="Medium Grid 1 Accent 2" w:semiHidden="0" w:uiPriority="67" w:unhideWhenUsed="0"/>
-    <w:lsdException w:name="Medium Grid 2 Accent 2" w:semiHidden="0" w:uiPriority="68" w:unhideWhenUsed="0"/>
-    <w:lsdException w:name="Medium Grid 3 Accent 2" w:semiHidden="0" w:uiPriority="69" w:unhideWhenUsed="0"/>
-    <w:lsdException w:name="Dark List Accent 2" w:semiHidden="0" w:uiPriority="70" w:unhideWhenUsed="0"/>
-    <w:lsdException w:name="Colorful Shading Accent 2" w:semiHidden="0" w:uiPriority="71" w:unhideWhenUsed="0"/>
-    <w:lsdException w:name="Colorful List Accent 2" w:semiHidden="0" w:uiPriority="72" w:unhideWhenUsed="0"/>
-    <w:lsdException w:name="Colorful Grid Accent 2" w:semiHidden="0" w:uiPriority="73" w:unhideWhenUsed="0"/>
-    <w:lsdException w:name="Light Shading Accent 3" w:semiHidden="0" w:uiPriority="60" w:unhideWhenUsed="0"/>
-    <w:lsdException w:name="Light List Accent 3" w:semiHidden="0" w:uiPriority="61" w:unhideWhenUsed="0"/>
-    <w:lsdException w:name="Light Grid Accent 3" w:semiHidden="0" w:uiPriority="62" w:unhideWhenUsed="0"/>
-    <w:lsdException w:name="Medium Shading 1 Accent 3" w:semiHidden="0" w:uiPriority="63" w:unhideWhenUsed="0"/>
-    <w:lsdException w:name="Medium Shading 2 Accent 3" w:semiHidden="0" w:uiPriority="64" w:unhideWhenUsed="0"/>
-    <w:lsdException w:name="Medium List 1 Accent 3" w:semiHidden="0" w:uiPriority="65" w:unhideWhenUsed="0"/>
-    <w:lsdException w:name="Medium List 2 Accent 3" w:semiHidden="0" w:uiPriority="66" w:unhideWhenUsed="0"/>
-    <w:lsdException w:name="Medium Grid 1 Accent 3" w:semiHidden="0" w:uiPriority="67" w:unhideWhenUsed="0"/>
-    <w:lsdException w:name="Medium Grid 2 Accent 3" w:semiHidden="0" w:uiPriority="68" w:unhideWhenUsed="0"/>
-    <w:lsdException w:name="Medium Grid 3 Accent 3" w:semiHidden="0" w:uiPriority="69" w:unhideWhenUsed="0"/>
-    <w:lsdException w:name="Dark List Accent 3" w:semiHidden="0" w:uiPriority="70" w:unhideWhenUsed="0"/>
-    <w:lsdException w:name="Colorful Shading Accent 3" w:semiHidden="0" w:uiPriority="71" w:unhideWhenUsed="0"/>
-    <w:lsdException w:name="Colorful List Accent 3" w:semiHidden="0" w:uiPriority="72" w:unhideWhenUsed="0"/>
-    <w:lsdException w:name="Colorful Grid Accent 3" w:semiHidden="0" w:uiPriority="73" w:unhideWhenUsed="0"/>
-    <w:lsdException w:name="Light Shading Accent 4" w:semiHidden="0" w:uiPriority="60" w:unhideWhenUsed="0"/>
-    <w:lsdException w:name="Light List Accent 4" w:semiHidden="0" w:uiPriority="61" w:unhideWhenUsed="0"/>
-    <w:lsdException w:name="Light Grid Accent 4" w:semiHidden="0" w:uiPriority="62" w:unhideWhenUsed="0"/>
-    <w:lsdException w:name="Medium Shading 1 Accent 4" w:semiHidden="0" w:uiPriority="63" w:unhideWhenUsed="0"/>
-    <w:lsdException w:name="Medium Shading 2 Accent 4" w:semiHidden="0" w:uiPriority="64" w:unhideWhenUsed="0"/>
-    <w:lsdException w:name="Medium List 1 Accent 4" w:semiHidden="0" w:uiPriority="65" w:unhideWhenUsed="0"/>
-    <w:lsdException w:name="Medium List 2 Accent 4" w:semiHidden="0" w:uiPriority="66" w:unhideWhenUsed="0"/>
-    <w:lsdException w:name="Medium Grid 1 Accent 4" w:semiHidden="0" w:uiPriority="67" w:unhideWhenUsed="0"/>
-    <w:lsdException w:name="Medium Grid 2 Accent 4" w:semiHidden="0" w:uiPriority="68" w:unhideWhenUsed="0"/>
-    <w:lsdException w:name="Medium Grid 3 Accent 4" w:semiHidden="0" w:uiPriority="69" w:unhideWhenUsed="0"/>
-    <w:lsdException w:name="Dark List Accent 4" w:semiHidden="0" w:uiPriority="70" w:unhideWhenUsed="0"/>
-    <w:lsdException w:name="Colorful Shading Accent 4" w:semiHidden="0" w:uiPriority="71" w:unhideWhenUsed="0"/>
-    <w:lsdException w:name="Colorful List Accent 4" w:semiHidden="0" w:uiPriority="72" w:unhideWhenUsed="0"/>
-    <w:lsdException w:name="Colorful Grid Accent 4" w:semiHidden="0" w:uiPriority="73" w:unhideWhenUsed="0"/>
-    <w:lsdException w:name="Light Shading Accent 5" w:semiHidden="0" w:uiPriority="60" w:unhideWhenUsed="0"/>
-    <w:lsdException w:name="Light List Accent 5" w:semiHidden="0" w:uiPriority="61" w:unhideWhenUsed="0"/>
-    <w:lsdException w:name="Light Grid Accent 5" w:semiHidden="0" w:uiPriority="62" w:unhideWhenUsed="0"/>
-    <w:lsdException w:name="Medium Shading 1 Accent 5" w:semiHidden="0" w:uiPriority="63" w:unhideWhenUsed="0"/>
-    <w:lsdException w:name="Medium Shading 2 Accent 5" w:semiHidden="0" w:uiPriority="64" w:unhideWhenUsed="0"/>
-    <w:lsdException w:name="Medium List 1 Accent 5" w:semiHidden="0" w:uiPriority="65" w:unhideWhenUsed="0"/>
-    <w:lsdException w:name="Medium List 2 Accent 5" w:semiHidden="0" w:uiPriority="66" w:unhideWhenUsed="0"/>
-    <w:lsdException w:name="Medium Grid 1 Accent 5" w:semiHidden="0" w:uiPriority="67" w:unhideWhenUsed="0"/>
-    <w:lsdException w:name="Medium Grid 2 Accent 5" w:semiHidden="0" w:uiPriority="68" w:unhideWhenUsed="0"/>
-    <w:lsdException w:name="Medium Grid 3 Accent 5" w:semiHidden="0" w:uiPriority="69" w:unhideWhenUsed="0"/>
-    <w:lsdException w:name="Dark List Accent 5" w:semiHidden="0" w:uiPriority="70" w:unhideWhenUsed="0"/>
-    <w:lsdException w:name="Colorful Shading Accent 5" w:semiHidden="0" w:uiPriority="71" w:unhideWhenUsed="0"/>
-    <w:lsdException w:name="Colorful List Accent 5" w:semiHidden="0" w:uiPriority="72" w:unhideWhenUsed="0"/>
-    <w:lsdException w:name="Colorful Grid Accent 5" w:semiHidden="0" w:uiPriority="73" w:unhideWhenUsed="0"/>
-    <w:lsdException w:name="Light Shading Accent 6" w:semiHidden="0" w:uiPriority="60" w:unhideWhenUsed="0"/>
-    <w:lsdException w:name="Light List Accent 6" w:semiHidden="0" w:uiPriority="61" w:unhideWhenUsed="0"/>
-    <w:lsdException w:name="Light Grid Accent 6" w:semiHidden="0" w:uiPriority="62" w:unhideWhenUsed="0"/>
-    <w:lsdException w:name="Medium Shading 1 Accent 6" w:semiHidden="0" w:uiPriority="63" w:unhideWhenUsed="0"/>
-    <w:lsdException w:name="Medium Shading 2 Accent 6" w:semiHidden="0" w:uiPriority="64" w:unhideWhenUsed="0"/>
-    <w:lsdException w:name="Medium List 1 Accent 6" w:semiHidden="0" w:uiPriority="65" w:unhideWhenUsed="0"/>
-    <w:lsdException w:name="Medium List 2 Accent 6" w:semiHidden="0" w:uiPriority="66" w:unhideWhenUsed="0"/>
-    <w:lsdException w:name="Medium Grid 1 Accent 6" w:semiHidden="0" w:uiPriority="67" w:unhideWhenUsed="0"/>
-    <w:lsdException w:name="Medium Grid 2 Accent 6" w:semiHidden="0" w:uiPriority="68" w:unhideWhenUsed="0"/>
-    <w:lsdException w:name="Medium Grid 3 Accent 6" w:semiHidden="0" w:uiPriority="69" w:unhideWhenUsed="0"/>
-    <w:lsdException w:name="Dark List Accent 6" w:semiHidden="0" w:uiPriority="70" w:unhideWhenUsed="0"/>
-    <w:lsdException w:name="Colorful Shading Accent 6" w:semiHidden="0" w:uiPriority="71" w:unhideWhenUsed="0"/>
-    <w:lsdException w:name="Colorful List Accent 6" w:semiHidden="0" w:uiPriority="72" w:unhideWhenUsed="0"/>
-    <w:lsdException w:name="Colorful Grid Accent 6" w:semiHidden="0" w:uiPriority="73" w:unhideWhenUsed="0"/>
-    <w:lsdException w:name="Subtle Emphasis" w:semiHidden="0" w:uiPriority="19" w:unhideWhenUsed="0" w:qFormat="1"/>
-    <w:lsdException w:name="Intense Emphasis" w:semiHidden="0" w:uiPriority="21" w:unhideWhenUsed="0" w:qFormat="1"/>
-    <w:lsdException w:name="Subtle Reference" w:semiHidden="0" w:uiPriority="31" w:unhideWhenUsed="0" w:qFormat="1"/>
-    <w:lsdException w:name="Intense Reference" w:semiHidden="0" w:uiPriority="32" w:unhideWhenUsed="0" w:qFormat="1"/>
-    <w:lsdException w:name="Book Title" w:semiHidden="0" w:uiPriority="33" w:unhideWhenUsed="0" w:qFormat="1"/>
-    <w:lsdException w:name="Bibliography" w:uiPriority="37"/>
-    <w:lsdException w:name="TOC Heading" w:uiPriority="39" w:qFormat="1"/>
+  <w:latentStyles w:defLockedState="0" w:defUIPriority="99" w:defSemiHidden="0" w:defUnhideWhenUsed="0" w:defQFormat="0" w:count="371">
+    <w:lsdException w:name="Normal" w:uiPriority="0" w:qFormat="1"/>
+    <w:lsdException w:name="heading 1" w:uiPriority="9" w:qFormat="1"/>
+    <w:lsdException w:name="heading 2" w:semiHidden="1" w:uiPriority="9" w:unhideWhenUsed="1" w:qFormat="1"/>
+    <w:lsdException w:name="heading 3" w:semiHidden="1" w:uiPriority="9" w:unhideWhenUsed="1" w:qFormat="1"/>
+    <w:lsdException w:name="heading 4" w:semiHidden="1" w:uiPriority="9" w:unhideWhenUsed="1" w:qFormat="1"/>
+    <w:lsdException w:name="heading 5" w:semiHidden="1" w:uiPriority="9" w:unhideWhenUsed="1" w:qFormat="1"/>
+    <w:lsdException w:name="heading 6" w:semiHidden="1" w:uiPriority="9" w:unhideWhenUsed="1" w:qFormat="1"/>
+    <w:lsdException w:name="heading 7" w:semiHidden="1" w:uiPriority="9" w:unhideWhenUsed="1" w:qFormat="1"/>
+    <w:lsdException w:name="heading 8" w:semiHidden="1" w:uiPriority="9" w:unhideWhenUsed="1" w:qFormat="1"/>
+    <w:lsdException w:name="heading 9" w:semiHidden="1" w:uiPriority="9" w:unhideWhenUsed="1" w:qFormat="1"/>
+    <w:lsdException w:name="index 1" w:semiHidden="1" w:unhideWhenUsed="1"/>
+    <w:lsdException w:name="index 2" w:semiHidden="1" w:unhideWhenUsed="1"/>
+    <w:lsdException w:name="index 3" w:semiHidden="1" w:unhideWhenUsed="1"/>
+    <w:lsdException w:name="index 4" w:semiHidden="1" w:unhideWhenUsed="1"/>
+    <w:lsdException w:name="index 5" w:semiHidden="1" w:unhideWhenUsed="1"/>
+    <w:lsdException w:name="index 6" w:semiHidden="1" w:unhideWhenUsed="1"/>
+    <w:lsdException w:name="index 7" w:semiHidden="1" w:unhideWhenUsed="1"/>
+    <w:lsdException w:name="index 8" w:semiHidden="1" w:unhideWhenUsed="1"/>
+    <w:lsdException w:name="index 9" w:semiHidden="1" w:unhideWhenUsed="1"/>
+    <w:lsdException w:name="toc 1" w:semiHidden="1" w:uiPriority="39" w:unhideWhenUsed="1"/>
+    <w:lsdException w:name="toc 2" w:semiHidden="1" w:uiPriority="39" w:unhideWhenUsed="1"/>
+    <w:lsdException w:name="toc 3" w:semiHidden="1" w:uiPriority="39" w:unhideWhenUsed="1"/>
+    <w:lsdException w:name="toc 4" w:semiHidden="1" w:uiPriority="39" w:unhideWhenUsed="1"/>
+    <w:lsdException w:name="toc 5" w:semiHidden="1" w:uiPriority="39" w:unhideWhenUsed="1"/>
+    <w:lsdException w:name="toc 6" w:semiHidden="1" w:uiPriority="39" w:unhideWhenUsed="1"/>
+    <w:lsdException w:name="toc 7" w:semiHidden="1" w:uiPriority="39" w:unhideWhenUsed="1"/>
+    <w:lsdException w:name="toc 8" w:semiHidden="1" w:uiPriority="39" w:unhideWhenUsed="1"/>
+    <w:lsdException w:name="toc 9" w:semiHidden="1" w:uiPriority="39" w:unhideWhenUsed="1"/>
+    <w:lsdException w:name="Normal Indent" w:semiHidden="1" w:unhideWhenUsed="1"/>
+    <w:lsdException w:name="footnote text" w:semiHidden="1" w:unhideWhenUsed="1"/>
+    <w:lsdException w:name="annotation text" w:semiHidden="1" w:unhideWhenUsed="1"/>
+    <w:lsdException w:name="header" w:semiHidden="1" w:unhideWhenUsed="1"/>
+    <w:lsdException w:name="footer" w:semiHidden="1" w:unhideWhenUsed="1"/>
+    <w:lsdException w:name="index heading" w:semiHidden="1" w:unhideWhenUsed="1"/>
+    <w:lsdException w:name="caption" w:semiHidden="1" w:uiPriority="35" w:unhideWhenUsed="1" w:qFormat="1"/>
+    <w:lsdException w:name="table of figures" w:semiHidden="1" w:unhideWhenUsed="1"/>
+    <w:lsdException w:name="envelope address" w:semiHidden="1" w:unhideWhenUsed="1"/>
+    <w:lsdException w:name="envelope return" w:semiHidden="1" w:unhideWhenUsed="1"/>
+    <w:lsdException w:name="footnote reference" w:semiHidden="1" w:unhideWhenUsed="1"/>
+    <w:lsdException w:name="annotation reference" w:semiHidden="1" w:unhideWhenUsed="1"/>
+    <w:lsdException w:name="line number" w:semiHidden="1" w:unhideWhenUsed="1"/>
+    <w:lsdException w:name="page number" w:semiHidden="1" w:unhideWhenUsed="1"/>
+    <w:lsdException w:name="endnote reference" w:semiHidden="1" w:unhideWhenUsed="1"/>
+    <w:lsdException w:name="endnote text" w:semiHidden="1" w:unhideWhenUsed="1"/>
+    <w:lsdException w:name="table of authorities" w:semiHidden="1" w:unhideWhenUsed="1"/>
+    <w:lsdException w:name="macro" w:semiHidden="1" w:unhideWhenUsed="1"/>
+    <w:lsdException w:name="toa heading" w:semiHidden="1" w:unhideWhenUsed="1"/>
+    <w:lsdException w:name="List" w:semiHidden="1" w:unhideWhenUsed="1"/>
+    <w:lsdException w:name="List Bullet" w:semiHidden="1" w:unhideWhenUsed="1"/>
+    <w:lsdException w:name="List Number" w:semiHidden="1" w:unhideWhenUsed="1"/>
+    <w:lsdException w:name="List 2" w:semiHidden="1" w:unhideWhenUsed="1"/>
+    <w:lsdException w:name="List 3" w:semiHidden="1" w:unhideWhenUsed="1"/>
+    <w:lsdException w:name="List 4" w:semiHidden="1" w:unhideWhenUsed="1"/>
+    <w:lsdException w:name="List 5" w:semiHidden="1" w:unhideWhenUsed="1"/>
+    <w:lsdException w:name="List Bullet 2" w:semiHidden="1" w:unhideWhenUsed="1"/>
+    <w:lsdException w:name="List Bullet 3" w:semiHidden="1" w:unhideWhenUsed="1"/>
+    <w:lsdException w:name="List Bullet 4" w:semiHidden="1" w:unhideWhenUsed="1"/>
+    <w:lsdException w:name="List Bullet 5" w:semiHidden="1" w:unhideWhenUsed="1"/>
+    <w:lsdException w:name="List Number 2" w:semiHidden="1" w:unhideWhenUsed="1"/>
+    <w:lsdException w:name="List Number 3" w:semiHidden="1" w:unhideWhenUsed="1"/>
+    <w:lsdException w:name="List Number 4" w:semiHidden="1" w:unhideWhenUsed="1"/>
+    <w:lsdException w:name="List Number 5" w:semiHidden="1" w:unhideWhenUsed="1"/>
+    <w:lsdException w:name="Title" w:uiPriority="10" w:qFormat="1"/>
+    <w:lsdException w:name="Closing" w:semiHidden="1" w:unhideWhenUsed="1"/>
+    <w:lsdException w:name="Signature" w:semiHidden="1" w:unhideWhenUsed="1"/>
+    <w:lsdException w:name="Default Paragraph Font" w:semiHidden="1" w:uiPriority="1" w:unhideWhenUsed="1"/>
+    <w:lsdException w:name="Body Text" w:semiHidden="1" w:unhideWhenUsed="1"/>
+    <w:lsdException w:name="Body Text Indent" w:semiHidden="1" w:unhideWhenUsed="1"/>
+    <w:lsdException w:name="List Continue" w:semiHidden="1" w:unhideWhenUsed="1"/>
+    <w:lsdException w:name="List Continue 2" w:semiHidden="1" w:unhideWhenUsed="1"/>
+    <w:lsdException w:name="List Continue 3" w:semiHidden="1" w:unhideWhenUsed="1"/>
+    <w:lsdException w:name="List Continue 4" w:semiHidden="1" w:unhideWhenUsed="1"/>
+    <w:lsdException w:name="List Continue 5" w:semiHidden="1" w:unhideWhenUsed="1"/>
+    <w:lsdException w:name="Message Header" w:semiHidden="1" w:unhideWhenUsed="1"/>
+    <w:lsdException w:name="Subtitle" w:uiPriority="11" w:qFormat="1"/>
+    <w:lsdException w:name="Salutation" w:semiHidden="1" w:unhideWhenUsed="1"/>
+    <w:lsdException w:name="Date" w:semiHidden="1" w:unhideWhenUsed="1"/>
+    <w:lsdException w:name="Body Text First Indent" w:semiHidden="1" w:unhideWhenUsed="1"/>
+    <w:lsdException w:name="Body Text First Indent 2" w:semiHidden="1" w:unhideWhenUsed="1"/>
+    <w:lsdException w:name="Note Heading" w:semiHidden="1" w:unhideWhenUsed="1"/>
+    <w:lsdException w:name="Body Text 2" w:semiHidden="1" w:unhideWhenUsed="1"/>
+    <w:lsdException w:name="Body Text 3" w:semiHidden="1" w:unhideWhenUsed="1"/>
+    <w:lsdException w:name="Body Text Indent 2" w:semiHidden="1" w:unhideWhenUsed="1"/>
+    <w:lsdException w:name="Body Text Indent 3" w:semiHidden="1" w:unhideWhenUsed="1"/>
+    <w:lsdException w:name="Block Text" w:semiHidden="1" w:unhideWhenUsed="1"/>
+    <w:lsdException w:name="Hyperlink" w:semiHidden="1" w:unhideWhenUsed="1"/>
+    <w:lsdException w:name="FollowedHyperlink" w:semiHidden="1" w:unhideWhenUsed="1"/>
+    <w:lsdException w:name="Strong" w:uiPriority="22" w:qFormat="1"/>
+    <w:lsdException w:name="Emphasis" w:uiPriority="20" w:qFormat="1"/>
+    <w:lsdException w:name="Document Map" w:semiHidden="1" w:unhideWhenUsed="1"/>
+    <w:lsdException w:name="Plain Text" w:semiHidden="1" w:unhideWhenUsed="1"/>
+    <w:lsdException w:name="E-mail Signature" w:semiHidden="1" w:unhideWhenUsed="1"/>
+    <w:lsdException w:name="HTML Top of Form" w:semiHidden="1" w:unhideWhenUsed="1"/>
+    <w:lsdException w:name="HTML Bottom of Form" w:semiHidden="1" w:unhideWhenUsed="1"/>
+    <w:lsdException w:name="Normal (Web)" w:semiHidden="1" w:unhideWhenUsed="1"/>
+    <w:lsdException w:name="HTML Acronym" w:semiHidden="1" w:unhideWhenUsed="1"/>
+    <w:lsdException w:name="HTML Address" w:semiHidden="1" w:unhideWhenUsed="1"/>
+    <w:lsdException w:name="HTML Cite" w:semiHidden="1" w:unhideWhenUsed="1"/>
+    <w:lsdException w:name="HTML Code" w:semiHidden="1" w:unhideWhenUsed="1"/>
+    <w:lsdException w:name="HTML Definition" w:semiHidden="1" w:unhideWhenUsed="1"/>
+    <w:lsdException w:name="HTML Keyboard" w:semiHidden="1" w:unhideWhenUsed="1"/>
+    <w:lsdException w:name="HTML Preformatted" w:semiHidden="1" w:unhideWhenUsed="1"/>
+    <w:lsdException w:name="HTML Sample" w:semiHidden="1" w:unhideWhenUsed="1"/>
+    <w:lsdException w:name="HTML Typewriter" w:semiHidden="1" w:unhideWhenUsed="1"/>
+    <w:lsdException w:name="HTML Variable" w:semiHidden="1" w:unhideWhenUsed="1"/>
+    <w:lsdException w:name="Normal Table" w:semiHidden="1" w:unhideWhenUsed="1"/>
+    <w:lsdException w:name="annotation subject" w:semiHidden="1" w:unhideWhenUsed="1"/>
+    <w:lsdException w:name="No List" w:semiHidden="1" w:unhideWhenUsed="1"/>
+    <w:lsdException w:name="Outline List 1" w:semiHidden="1" w:unhideWhenUsed="1"/>
+    <w:lsdException w:name="Outline List 2" w:semiHidden="1" w:unhideWhenUsed="1"/>
+    <w:lsdException w:name="Outline List 3" w:semiHidden="1" w:unhideWhenUsed="1"/>
+    <w:lsdException w:name="Table Simple 1" w:semiHidden="1" w:unhideWhenUsed="1"/>
+    <w:lsdException w:name="Table Simple 2" w:semiHidden="1" w:unhideWhenUsed="1"/>
+    <w:lsdException w:name="Table Simple 3" w:semiHidden="1" w:unhideWhenUsed="1"/>
+    <w:lsdException w:name="Table Classic 1" w:semiHidden="1" w:unhideWhenUsed="1"/>
+    <w:lsdException w:name="Table Classic 2" w:semiHidden="1" w:unhideWhenUsed="1"/>
+    <w:lsdException w:name="Table Classic 3" w:semiHidden="1" w:unhideWhenUsed="1"/>
+    <w:lsdException w:name="Table Classic 4" w:semiHidden="1" w:unhideWhenUsed="1"/>
+    <w:lsdException w:name="Table Colorful 1" w:semiHidden="1" w:unhideWhenUsed="1"/>
+    <w:lsdException w:name="Table Colorful 2" w:semiHidden="1" w:unhideWhenUsed="1"/>
+    <w:lsdException w:name="Table Colorful 3" w:semiHidden="1" w:unhideWhenUsed="1"/>
+    <w:lsdException w:name="Table Columns 1" w:semiHidden="1" w:unhideWhenUsed="1"/>
+    <w:lsdException w:name="Table Columns 2" w:semiHidden="1" w:unhideWhenUsed="1"/>
+    <w:lsdException w:name="Table Columns 3" w:semiHidden="1" w:unhideWhenUsed="1"/>
+    <w:lsdException w:name="Table Columns 4" w:semiHidden="1" w:unhideWhenUsed="1"/>
+    <w:lsdException w:name="Table Columns 5" w:semiHidden="1" w:unhideWhenUsed="1"/>
+    <w:lsdException w:name="Table Grid 1" w:semiHidden="1" w:unhideWhenUsed="1"/>
+    <w:lsdException w:name="Table Grid 2" w:semiHidden="1" w:unhideWhenUsed="1"/>
+    <w:lsdException w:name="Table Grid 3" w:semiHidden="1" w:unhideWhenUsed="1"/>
+    <w:lsdException w:name="Table Grid 4" w:semiHidden="1" w:unhideWhenUsed="1"/>
+    <w:lsdException w:name="Table Grid 5" w:semiHidden="1" w:unhideWhenUsed="1"/>
+    <w:lsdException w:name="Table Grid 6" w:semiHidden="1" w:unhideWhenUsed="1"/>
+    <w:lsdException w:name="Table Grid 7" w:semiHidden="1" w:unhideWhenUsed="1"/>
+    <w:lsdException w:name="Table Grid 8" w:semiHidden="1" w:unhideWhenUsed="1"/>
+    <w:lsdException w:name="Table List 1" w:semiHidden="1" w:unhideWhenUsed="1"/>
+    <w:lsdException w:name="Table List 2" w:semiHidden="1" w:unhideWhenUsed="1"/>
+    <w:lsdException w:name="Table List 3" w:semiHidden="1" w:unhideWhenUsed="1"/>
+    <w:lsdException w:name="Table List 4" w:semiHidden="1" w:unhideWhenUsed="1"/>
+    <w:lsdException w:name="Table List 5" w:semiHidden="1" w:unhideWhenUsed="1"/>
+    <w:lsdException w:name="Table List 6" w:semiHidden="1" w:unhideWhenUsed="1"/>
+    <w:lsdException w:name="Table List 7" w:semiHidden="1" w:unhideWhenUsed="1"/>
+    <w:lsdException w:name="Table List 8" w:semiHidden="1" w:unhideWhenUsed="1"/>
+    <w:lsdException w:name="Table 3D effects 1" w:semiHidden="1" w:unhideWhenUsed="1"/>
+    <w:lsdException w:name="Table 3D effects 2" w:semiHidden="1" w:unhideWhenUsed="1"/>
+    <w:lsdException w:name="Table 3D effects 3" w:semiHidden="1" w:unhideWhenUsed="1"/>
+    <w:lsdException w:name="Table Contemporary" w:semiHidden="1" w:unhideWhenUsed="1"/>
+    <w:lsdException w:name="Table Elegant" w:semiHidden="1" w:unhideWhenUsed="1"/>
+    <w:lsdException w:name="Table Professional" w:semiHidden="1" w:unhideWhenUsed="1"/>
+    <w:lsdException w:name="Table Subtle 1" w:semiHidden="1" w:unhideWhenUsed="1"/>
+    <w:lsdException w:name="Table Subtle 2" w:semiHidden="1" w:unhideWhenUsed="1"/>
+    <w:lsdException w:name="Table Web 1" w:semiHidden="1" w:unhideWhenUsed="1"/>
+    <w:lsdException w:name="Table Web 2" w:semiHidden="1" w:unhideWhenUsed="1"/>
+    <w:lsdException w:name="Table Web 3" w:semiHidden="1" w:unhideWhenUsed="1"/>
+    <w:lsdException w:name="Balloon Text" w:semiHidden="1" w:unhideWhenUsed="1"/>
+    <w:lsdException w:name="Table Grid" w:uiPriority="59"/>
+    <w:lsdException w:name="Table Theme" w:semiHidden="1" w:unhideWhenUsed="1"/>
+    <w:lsdException w:name="Placeholder Text" w:semiHidden="1"/>
+    <w:lsdException w:name="No Spacing" w:uiPriority="1" w:qFormat="1"/>
+    <w:lsdException w:name="Light Shading" w:uiPriority="60"/>
+    <w:lsdException w:name="Light List" w:uiPriority="61"/>
+    <w:lsdException w:name="Light Grid" w:uiPriority="62"/>
+    <w:lsdException w:name="Medium Shading 1" w:uiPriority="63"/>
+    <w:lsdException w:name="Medium Shading 2" w:uiPriority="64"/>
+    <w:lsdException w:name="Medium List 1" w:uiPriority="65"/>
+    <w:lsdException w:name="Medium List 2" w:uiPriority="66"/>
+    <w:lsdException w:name="Medium Grid 1" w:uiPriority="67"/>
+    <w:lsdException w:name="Medium Grid 2" w:uiPriority="68"/>
+    <w:lsdException w:name="Medium Grid 3" w:uiPriority="69"/>
+    <w:lsdException w:name="Dark List" w:uiPriority="70"/>
+    <w:lsdException w:name="Colorful Shading" w:uiPriority="71"/>
+    <w:lsdException w:name="Colorful List" w:uiPriority="72"/>
+    <w:lsdException w:name="Colorful Grid" w:uiPriority="73"/>
+    <w:lsdException w:name="Light Shading Accent 1" w:uiPriority="60"/>
+    <w:lsdException w:name="Light List Accent 1" w:uiPriority="61"/>
+    <w:lsdException w:name="Light Grid Accent 1" w:uiPriority="62"/>
+    <w:lsdException w:name="Medium Shading 1 Accent 1" w:uiPriority="63"/>
+    <w:lsdException w:name="Medium Shading 2 Accent 1" w:uiPriority="64"/>
+    <w:lsdException w:name="Medium List 1 Accent 1" w:uiPriority="65"/>
+    <w:lsdException w:name="Revision" w:semiHidden="1"/>
+    <w:lsdException w:name="List Paragraph" w:uiPriority="34" w:qFormat="1"/>
+    <w:lsdException w:name="Quote" w:uiPriority="29" w:qFormat="1"/>
+    <w:lsdException w:name="Intense Quote" w:uiPriority="30" w:qFormat="1"/>
+    <w:lsdException w:name="Medium List 2 Accent 1" w:uiPriority="66"/>
+    <w:lsdException w:name="Medium Grid 1 Accent 1" w:uiPriority="67"/>
+    <w:lsdException w:name="Medium Grid 2 Accent 1" w:uiPriority="68"/>
+    <w:lsdException w:name="Medium Grid 3 Accent 1" w:uiPriority="69"/>
+    <w:lsdException w:name="Dark List Accent 1" w:uiPriority="70"/>
+    <w:lsdException w:name="Colorful Shading Accent 1" w:uiPriority="71"/>
+    <w:lsdException w:name="Colorful List Accent 1" w:uiPriority="72"/>
+    <w:lsdException w:name="Colorful Grid Accent 1" w:uiPriority="73"/>
+    <w:lsdException w:name="Light Shading Accent 2" w:uiPriority="60"/>
+    <w:lsdException w:name="Light List Accent 2" w:uiPriority="61"/>
+    <w:lsdException w:name="Light Grid Accent 2" w:uiPriority="62"/>
+    <w:lsdException w:name="Medium Shading 1 Accent 2" w:uiPriority="63"/>
+    <w:lsdException w:name="Medium Shading 2 Accent 2" w:uiPriority="64"/>
+    <w:lsdException w:name="Medium List 1 Accent 2" w:uiPriority="65"/>
+    <w:lsdException w:name="Medium List 2 Accent 2" w:uiPriority="66"/>
+    <w:lsdException w:name="Medium Grid 1 Accent 2" w:uiPriority="67"/>
+    <w:lsdException w:name="Medium Grid 2 Accent 2" w:uiPriority="68"/>
+    <w:lsdException w:name="Medium Grid 3 Accent 2" w:uiPriority="69"/>
+    <w:lsdException w:name="Dark List Accent 2" w:uiPriority="70"/>
+    <w:lsdException w:name="Colorful Shading Accent 2" w:uiPriority="71"/>
+    <w:lsdException w:name="Colorful List Accent 2" w:uiPriority="72"/>
+    <w:lsdException w:name="Colorful Grid Accent 2" w:uiPriority="73"/>
+    <w:lsdException w:name="Light Shading Accent 3" w:uiPriority="60"/>
+    <w:lsdException w:name="Light List Accent 3" w:uiPriority="61"/>
+    <w:lsdException w:name="Light Grid Accent 3" w:uiPriority="62"/>
+    <w:lsdException w:name="Medium Shading 1 Accent 3" w:uiPriority="63"/>
+    <w:lsdException w:name="Medium Shading 2 Accent 3" w:uiPriority="64"/>
+    <w:lsdException w:name="Medium List 1 Accent 3" w:uiPriority="65"/>
+    <w:lsdException w:name="Medium List 2 Accent 3" w:uiPriority="66"/>
+    <w:lsdException w:name="Medium Grid 1 Accent 3" w:uiPriority="67"/>
+    <w:lsdException w:name="Medium Grid 2 Accent 3" w:uiPriority="68"/>
+    <w:lsdException w:name="Medium Grid 3 Accent 3" w:uiPriority="69"/>
+    <w:lsdException w:name="Dark List Accent 3" w:uiPriority="70"/>
+    <w:lsdException w:name="Colorful Shading Accent 3" w:uiPriority="71"/>
+    <w:lsdException w:name="Colorful List Accent 3" w:uiPriority="72"/>
+    <w:lsdException w:name="Colorful Grid Accent 3" w:uiPriority="73"/>
+    <w:lsdException w:name="Light Shading Accent 4" w:uiPriority="60"/>
+    <w:lsdException w:name="Light List Accent 4" w:uiPriority="61"/>
+    <w:lsdException w:name="Light Grid Accent 4" w:uiPriority="62"/>
+    <w:lsdException w:name="Medium Shading 1 Accent 4" w:uiPriority="63"/>
+    <w:lsdException w:name="Medium Shading 2 Accent 4" w:uiPriority="64"/>
+    <w:lsdException w:name="Medium List 1 Accent 4" w:uiPriority="65"/>
+    <w:lsdException w:name="Medium List 2 Accent 4" w:uiPriority="66"/>
+    <w:lsdException w:name="Medium Grid 1 Accent 4" w:uiPriority="67"/>
+    <w:lsdException w:name="Medium Grid 2 Accent 4" w:uiPriority="68"/>
+    <w:lsdException w:name="Medium Grid 3 Accent 4" w:uiPriority="69"/>
+    <w:lsdException w:name="Dark List Accent 4" w:uiPriority="70"/>
+    <w:lsdException w:name="Colorful Shading Accent 4" w:uiPriority="71"/>
+    <w:lsdException w:name="Colorful List Accent 4" w:uiPriority="72"/>
+    <w:lsdException w:name="Colorful Grid Accent 4" w:uiPriority="73"/>
+    <w:lsdException w:name="Light Shading Accent 5" w:uiPriority="60"/>
+    <w:lsdException w:name="Light List Accent 5" w:uiPriority="61"/>
+    <w:lsdException w:name="Light Grid Accent 5" w:uiPriority="62"/>
+    <w:lsdException w:name="Medium Shading 1 Accent 5" w:uiPriority="63"/>
+    <w:lsdException w:name="Medium Shading 2 Accent 5" w:uiPriority="64"/>
+    <w:lsdException w:name="Medium List 1 Accent 5" w:uiPriority="65"/>
+    <w:lsdException w:name="Medium List 2 Accent 5" w:uiPriority="66"/>
+    <w:lsdException w:name="Medium Grid 1 Accent 5" w:uiPriority="67"/>
+    <w:lsdException w:name="Medium Grid 2 Accent 5" w:uiPriority="68"/>
+    <w:lsdException w:name="Medium Grid 3 Accent 5" w:uiPriority="69"/>
+    <w:lsdException w:name="Dark List Accent 5" w:uiPriority="70"/>
+    <w:lsdException w:name="Colorful Shading Accent 5" w:uiPriority="71"/>
+    <w:lsdException w:name="Colorful List Accent 5" w:uiPriority="72"/>
+    <w:lsdException w:name="Colorful Grid Accent 5" w:uiPriority="73"/>
+    <w:lsdException w:name="Light Shading Accent 6" w:uiPriority="60"/>
+    <w:lsdException w:name="Light List Accent 6" w:uiPriority="61"/>
+    <w:lsdException w:name="Light Grid Accent 6" w:uiPriority="62"/>
+    <w:lsdException w:name="Medium Shading 1 Accent 6" w:uiPriority="63"/>
+    <w:lsdException w:name="Medium Shading 2 Accent 6" w:uiPriority="64"/>
+    <w:lsdException w:name="Medium List 1 Accent 6" w:uiPriority="65"/>
+    <w:lsdException w:name="Medium List 2 Accent 6" w:uiPriority="66"/>
+    <w:lsdException w:name="Medium Grid 1 Accent 6" w:uiPriority="67"/>
+    <w:lsdException w:name="Medium Grid 2 Accent 6" w:uiPriority="68"/>
+    <w:lsdException w:name="Medium Grid 3 Accent 6" w:uiPriority="69"/>
+    <w:lsdException w:name="Dark List Accent 6" w:uiPriority="70"/>
+    <w:lsdException w:name="Colorful Shading Accent 6" w:uiPriority="71"/>
+    <w:lsdException w:name="Colorful List Accent 6" w:uiPriority="72"/>
+    <w:lsdException w:name="Colorful Grid Accent 6" w:uiPriority="73"/>
+    <w:lsdException w:name="Subtle Emphasis" w:uiPriority="19" w:qFormat="1"/>
+    <w:lsdException w:name="Intense Emphasis" w:uiPriority="21" w:qFormat="1"/>
+    <w:lsdException w:name="Subtle Reference" w:uiPriority="31" w:qFormat="1"/>
+    <w:lsdException w:name="Intense Reference" w:uiPriority="32" w:qFormat="1"/>
+    <w:lsdException w:name="Book Title" w:uiPriority="33" w:qFormat="1"/>
+    <w:lsdException w:name="Bibliography" w:semiHidden="1" w:uiPriority="37" w:unhideWhenUsed="1"/>
+    <w:lsdException w:name="TOC Heading" w:semiHidden="1" w:uiPriority="39" w:unhideWhenUsed="1" w:qFormat="1"/>
+    <w:lsdException w:name="Plain Table 1" w:uiPriority="41"/>
+    <w:lsdException w:name="Plain Table 2" w:uiPriority="42"/>
+    <w:lsdException w:name="Plain Table 3" w:uiPriority="43"/>
+    <w:lsdException w:name="Plain Table 4" w:uiPriority="44"/>
+    <w:lsdException w:name="Plain Table 5" w:uiPriority="45"/>
+    <w:lsdException w:name="Grid Table Light" w:uiPriority="40"/>
+    <w:lsdException w:name="Grid Table 1 Light" w:uiPriority="46"/>
+    <w:lsdException w:name="Grid Table 2" w:uiPriority="47"/>
+    <w:lsdException w:name="Grid Table 3" w:uiPriority="48"/>
+    <w:lsdException w:name="Grid Table 4" w:uiPriority="49"/>
+    <w:lsdException w:name="Grid Table 5 Dark" w:uiPriority="50"/>
+    <w:lsdException w:name="Grid Table 6 Colorful" w:uiPriority="51"/>
+    <w:lsdException w:name="Grid Table 7 Colorful" w:uiPriority="52"/>
+    <w:lsdException w:name="Grid Table 1 Light Accent 1" w:uiPriority="46"/>
+    <w:lsdException w:name="Grid Table 2 Accent 1" w:uiPriority="47"/>
+    <w:lsdException w:name="Grid Table 3 Accent 1" w:uiPriority="48"/>
+    <w:lsdException w:name="Grid Table 4 Accent 1" w:uiPriority="49"/>
+    <w:lsdException w:name="Grid Table 5 Dark Accent 1" w:uiPriority="50"/>
+    <w:lsdException w:name="Grid Table 6 Colorful Accent 1" w:uiPriority="51"/>
+    <w:lsdException w:name="Grid Table 7 Colorful Accent 1" w:uiPriority="52"/>
+    <w:lsdException w:name="Grid Table 1 Light Accent 2" w:uiPriority="46"/>
+    <w:lsdException w:name="Grid Table 2 Accent 2" w:uiPriority="47"/>
+    <w:lsdException w:name="Grid Table 3 Accent 2" w:uiPriority="48"/>
+    <w:lsdException w:name="Grid Table 4 Accent 2" w:uiPriority="49"/>
+    <w:lsdException w:name="Grid Table 5 Dark Accent 2" w:uiPriority="50"/>
+    <w:lsdException w:name="Grid Table 6 Colorful Accent 2" w:uiPriority="51"/>
+    <w:lsdException w:name="Grid Table 7 Colorful Accent 2" w:uiPriority="52"/>
+    <w:lsdException w:name="Grid Table 1 Light Accent 3" w:uiPriority="46"/>
+    <w:lsdException w:name="Grid Table 2 Accent 3" w:uiPriority="47"/>
+    <w:lsdException w:name="Grid Table 3 Accent 3" w:uiPriority="48"/>
+    <w:lsdException w:name="Grid Table 4 Accent 3" w:uiPriority="49"/>
+    <w:lsdException w:name="Grid Table 5 Dark Accent 3" w:uiPriority="50"/>
+    <w:lsdException w:name="Grid Table 6 Colorful Accent 3" w:uiPriority="51"/>
+    <w:lsdException w:name="Grid Table 7 Colorful Accent 3" w:uiPriority="52"/>
+    <w:lsdException w:name="Grid Table 1 Light Accent 4" w:uiPriority="46"/>
+    <w:lsdException w:name="Grid Table 2 Accent 4" w:uiPriority="47"/>
+    <w:lsdException w:name="Grid Table 3 Accent 4" w:uiPriority="48"/>
+    <w:lsdException w:name="Grid Table 4 Accent 4" w:uiPriority="49"/>
+    <w:lsdException w:name="Grid Table 5 Dark Accent 4" w:uiPriority="50"/>
+    <w:lsdException w:name="Grid Table 6 Colorful Accent 4" w:uiPriority="51"/>
+    <w:lsdException w:name="Grid Table 7 Colorful Accent 4" w:uiPriority="52"/>
+    <w:lsdException w:name="Grid Table 1 Light Accent 5" w:uiPriority="46"/>
+    <w:lsdException w:name="Grid Table 2 Accent 5" w:uiPriority="47"/>
+    <w:lsdException w:name="Grid Table 3 Accent 5" w:uiPriority="48"/>
+    <w:lsdException w:name="Grid Table 4 Accent 5" w:uiPriority="49"/>
+    <w:lsdException w:name="Grid Table 5 Dark Accent 5" w:uiPriority="50"/>
+    <w:lsdException w:name="Grid Table 6 Colorful Accent 5" w:uiPriority="51"/>
+    <w:lsdException w:name="Grid Table 7 Colorful Accent 5" w:uiPriority="52"/>
+    <w:lsdException w:name="Grid Table 1 Light Accent 6" w:uiPriority="46"/>
+    <w:lsdException w:name="Grid Table 2 Accent 6" w:uiPriority="47"/>
+    <w:lsdException w:name="Grid Table 3 Accent 6" w:uiPriority="48"/>
+    <w:lsdException w:name="Grid Table 4 Accent 6" w:uiPriority="49"/>
+    <w:lsdException w:name="Grid Table 5 Dark Accent 6" w:uiPriority="50"/>
+    <w:lsdException w:name="Grid Table 6 Colorful Accent 6" w:uiPriority="51"/>
+    <w:lsdException w:name="Grid Table 7 Colorful Accent 6" w:uiPriority="52"/>
+    <w:lsdException w:name="List Table 1 Light" w:uiPriority="46"/>
+    <w:lsdException w:name="List Table 2" w:uiPriority="47"/>
+    <w:lsdException w:name="List Table 3" w:uiPriority="48"/>
+    <w:lsdException w:name="List Table 4" w:uiPriority="49"/>
+    <w:lsdException w:name="List Table 5 Dark" w:uiPriority="50"/>
+    <w:lsdException w:name="List Table 6 Colorful" w:uiPriority="51"/>
+    <w:lsdException w:name="List Table 7 Colorful" w:uiPriority="52"/>
+    <w:lsdException w:name="List Table 1 Light Accent 1" w:uiPriority="46"/>
+    <w:lsdException w:name="List Table 2 Accent 1" w:uiPriority="47"/>
+    <w:lsdException w:name="List Table 3 Accent 1" w:uiPriority="48"/>
+    <w:lsdException w:name="List Table 4 Accent 1" w:uiPriority="49"/>
+    <w:lsdException w:name="List Table 5 Dark Accent 1" w:uiPriority="50"/>
+    <w:lsdException w:name="List Table 6 Colorful Accent 1" w:uiPriority="51"/>
+    <w:lsdException w:name="List Table 7 Colorful Accent 1" w:uiPriority="52"/>
+    <w:lsdException w:name="List Table 1 Light Accent 2" w:uiPriority="46"/>
+    <w:lsdException w:name="List Table 2 Accent 2" w:uiPriority="47"/>
+    <w:lsdException w:name="List Table 3 Accent 2" w:uiPriority="48"/>
+    <w:lsdException w:name="List Table 4 Accent 2" w:uiPriority="49"/>
+    <w:lsdException w:name="List Table 5 Dark Accent 2" w:uiPriority="50"/>
+    <w:lsdException w:name="List Table 6 Colorful Accent 2" w:uiPriority="51"/>
+    <w:lsdException w:name="List Table 7 Colorful Accent 2" w:uiPriority="52"/>
+    <w:lsdException w:name="List Table 1 Light Accent 3" w:uiPriority="46"/>
+    <w:lsdException w:name="List Table 2 Accent 3" w:uiPriority="47"/>
+    <w:lsdException w:name="List Table 3 Accent 3" w:uiPriority="48"/>
+    <w:lsdException w:name="List Table 4 Accent 3" w:uiPriority="49"/>
+    <w:lsdException w:name="List Table 5 Dark Accent 3" w:uiPriority="50"/>
+    <w:lsdException w:name="List Table 6 Colorful Accent 3" w:uiPriority="51"/>
+    <w:lsdException w:name="List Table 7 Colorful Accent 3" w:uiPriority="52"/>
+    <w:lsdException w:name="List Table 1 Light Accent 4" w:uiPriority="46"/>
+    <w:lsdException w:name="List Table 2 Accent 4" w:uiPriority="47"/>
+    <w:lsdException w:name="List Table 3 Accent 4" w:uiPriority="48"/>
+    <w:lsdException w:name="List Table 4 Accent 4" w:uiPriority="49"/>
+    <w:lsdException w:name="List Table 5 Dark Accent 4" w:uiPriority="50"/>
+    <w:lsdException w:name="List Table 6 Colorful Accent 4" w:uiPriority="51"/>
+    <w:lsdException w:name="List Table 7 Colorful Accent 4" w:uiPriority="52"/>
+    <w:lsdException w:name="List Table 1 Light Accent 5" w:uiPriority="46"/>
+    <w:lsdException w:name="List Table 2 Accent 5" w:uiPriority="47"/>
+    <w:lsdException w:name="List Table 3 Accent 5" w:uiPriority="48"/>
+    <w:lsdException w:name="List Table 4 Accent 5" w:uiPriority="49"/>
+    <w:lsdException w:name="List Table 5 Dark Accent 5" w:uiPriority="50"/>
+    <w:lsdException w:name="List Table 6 Colorful Accent 5" w:uiPriority="51"/>
+    <w:lsdException w:name="List Table 7 Colorful Accent 5" w:uiPriority="52"/>
+    <w:lsdException w:name="List Table 1 Light Accent 6" w:uiPriority="46"/>
+    <w:lsdException w:name="List Table 2 Accent 6" w:uiPriority="47"/>
+    <w:lsdException w:name="List Table 3 Accent 6" w:uiPriority="48"/>
+    <w:lsdException w:name="List Table 4 Accent 6" w:uiPriority="49"/>
+    <w:lsdException w:name="List Table 5 Dark Accent 6" w:uiPriority="50"/>
+    <w:lsdException w:name="List Table 6 Colorful Accent 6" w:uiPriority="51"/>
+    <w:lsdException w:name="List Table 7 Colorful Accent 6" w:uiPriority="52"/>
   </w:latentStyles>
   <w:style w:type="paragraph" w:default="1" w:styleId="Normal">
     <w:name w:val="Normal"/>
@@ -4228,11 +4700,11 @@
       <w:szCs w:val="24"/>
     </w:rPr>
   </w:style>
-  <w:style w:type="paragraph" w:styleId="Ttulo">
+  <w:style w:type="paragraph" w:styleId="Puesto">
     <w:name w:val="Title"/>
     <w:basedOn w:val="Normal"/>
     <w:next w:val="Normal"/>
-    <w:link w:val="TtuloCar"/>
+    <w:link w:val="PuestoCar"/>
     <w:uiPriority w:val="10"/>
     <w:qFormat/>
     <w:rsid w:val="00EC43B0"/>
@@ -4252,10 +4724,10 @@
       <w:szCs w:val="52"/>
     </w:rPr>
   </w:style>
-  <w:style w:type="character" w:customStyle="1" w:styleId="TtuloCar">
-    <w:name w:val="Título Car"/>
+  <w:style w:type="character" w:customStyle="1" w:styleId="PuestoCar">
+    <w:name w:val="Puesto Car"/>
     <w:basedOn w:val="Fuentedeprrafopredeter"/>
-    <w:link w:val="Ttulo"/>
+    <w:link w:val="Puesto"/>
     <w:uiPriority w:val="10"/>
     <w:rsid w:val="00EC43B0"/>
     <w:rPr>
@@ -4278,196 +4750,6 @@
       <w:color w:val="800080" w:themeColor="followedHyperlink"/>
       <w:u w:val="single"/>
     </w:rPr>
-  </w:style>
-</w:styles>
-</file>
-
-<file path=word/stylesWithEffects.xml><?xml version="1.0" encoding="utf-8"?>
-<w:styles xmlns:wpc="http://schemas.microsoft.com/office/word/2010/wordprocessingCanvas" xmlns:mc="http://schemas.openxmlformats.org/markup-compatibility/2006" xmlns:o="urn:schemas-microsoft-com:office:office" xmlns:r="http://schemas.openxmlformats.org/officeDocument/2006/relationships" xmlns:m="http://schemas.openxmlformats.org/officeDocument/2006/math" xmlns:v="urn:schemas-microsoft-com:vml" xmlns:wp14="http://schemas.microsoft.com/office/word/2010/wordprocessingDrawing" xmlns:wp="http://schemas.openxmlformats.org/drawingml/2006/wordprocessingDrawing" xmlns:w10="urn:schemas-microsoft-com:office:word" xmlns:w="http://schemas.openxmlformats.org/wordprocessingml/2006/main" xmlns:w14="http://schemas.microsoft.com/office/word/2010/wordml" xmlns:wpg="http://schemas.microsoft.com/office/word/2010/wordprocessingGroup" xmlns:wpi="http://schemas.microsoft.com/office/word/2010/wordprocessingInk" xmlns:wne="http://schemas.microsoft.com/office/word/2006/wordml" xmlns:wps="http://schemas.microsoft.com/office/word/2010/wordprocessingShape" mc:Ignorable="w14 wp14">
-  <w:docDefaults>
-    <w:rPrDefault>
-      <w:rPr>
-        <w:rFonts w:asciiTheme="minorHAnsi" w:eastAsiaTheme="minorEastAsia" w:hAnsiTheme="minorHAnsi" w:cstheme="minorBidi"/>
-        <w:sz w:val="22"/>
-        <w:szCs w:val="22"/>
-        <w:lang w:val="es-ES" w:eastAsia="es-ES" w:bidi="ar-SA"/>
-      </w:rPr>
-    </w:rPrDefault>
-    <w:pPrDefault>
-      <w:pPr>
-        <w:spacing w:after="200" w:line="276" w:lineRule="auto"/>
-      </w:pPr>
-    </w:pPrDefault>
-  </w:docDefaults>
-  <w:latentStyles w:defLockedState="0" w:defUIPriority="99" w:defSemiHidden="1" w:defUnhideWhenUsed="1" w:defQFormat="0" w:count="267">
-    <w:lsdException w:name="Normal" w:semiHidden="0" w:uiPriority="0" w:unhideWhenUsed="0" w:qFormat="1"/>
-    <w:lsdException w:name="heading 1" w:semiHidden="0" w:uiPriority="9" w:unhideWhenUsed="0" w:qFormat="1"/>
-    <w:lsdException w:name="heading 2" w:uiPriority="9" w:qFormat="1"/>
-    <w:lsdException w:name="heading 3" w:uiPriority="9" w:qFormat="1"/>
-    <w:lsdException w:name="heading 4" w:uiPriority="9" w:qFormat="1"/>
-    <w:lsdException w:name="heading 5" w:uiPriority="9" w:qFormat="1"/>
-    <w:lsdException w:name="heading 6" w:uiPriority="9" w:qFormat="1"/>
-    <w:lsdException w:name="heading 7" w:uiPriority="9" w:qFormat="1"/>
-    <w:lsdException w:name="heading 8" w:uiPriority="9" w:qFormat="1"/>
-    <w:lsdException w:name="heading 9" w:uiPriority="9" w:qFormat="1"/>
-    <w:lsdException w:name="toc 1" w:uiPriority="39"/>
-    <w:lsdException w:name="toc 2" w:uiPriority="39"/>
-    <w:lsdException w:name="toc 3" w:uiPriority="39"/>
-    <w:lsdException w:name="toc 4" w:uiPriority="39"/>
-    <w:lsdException w:name="toc 5" w:uiPriority="39"/>
-    <w:lsdException w:name="toc 6" w:uiPriority="39"/>
-    <w:lsdException w:name="toc 7" w:uiPriority="39"/>
-    <w:lsdException w:name="toc 8" w:uiPriority="39"/>
-    <w:lsdException w:name="toc 9" w:uiPriority="39"/>
-    <w:lsdException w:name="caption" w:uiPriority="35" w:qFormat="1"/>
-    <w:lsdException w:name="Title" w:semiHidden="0" w:uiPriority="10" w:unhideWhenUsed="0" w:qFormat="1"/>
-    <w:lsdException w:name="Default Paragraph Font" w:uiPriority="1"/>
-    <w:lsdException w:name="Subtitle" w:semiHidden="0" w:uiPriority="11" w:unhideWhenUsed="0" w:qFormat="1"/>
-    <w:lsdException w:name="Strong" w:semiHidden="0" w:uiPriority="22" w:unhideWhenUsed="0" w:qFormat="1"/>
-    <w:lsdException w:name="Emphasis" w:semiHidden="0" w:uiPriority="20" w:unhideWhenUsed="0" w:qFormat="1"/>
-    <w:lsdException w:name="Table Grid" w:semiHidden="0" w:uiPriority="59" w:unhideWhenUsed="0"/>
-    <w:lsdException w:name="Placeholder Text" w:unhideWhenUsed="0"/>
-    <w:lsdException w:name="No Spacing" w:semiHidden="0" w:uiPriority="1" w:unhideWhenUsed="0" w:qFormat="1"/>
-    <w:lsdException w:name="Light Shading" w:semiHidden="0" w:uiPriority="60" w:unhideWhenUsed="0"/>
-    <w:lsdException w:name="Light List" w:semiHidden="0" w:uiPriority="61" w:unhideWhenUsed="0"/>
-    <w:lsdException w:name="Light Grid" w:semiHidden="0" w:uiPriority="62" w:unhideWhenUsed="0"/>
-    <w:lsdException w:name="Medium Shading 1" w:semiHidden="0" w:uiPriority="63" w:unhideWhenUsed="0"/>
-    <w:lsdException w:name="Medium Shading 2" w:semiHidden="0" w:uiPriority="64" w:unhideWhenUsed="0"/>
-    <w:lsdException w:name="Medium List 1" w:semiHidden="0" w:uiPriority="65" w:unhideWhenUsed="0"/>
-    <w:lsdException w:name="Medium List 2" w:semiHidden="0" w:uiPriority="66" w:unhideWhenUsed="0"/>
-    <w:lsdException w:name="Medium Grid 1" w:semiHidden="0" w:uiPriority="67" w:unhideWhenUsed="0"/>
-    <w:lsdException w:name="Medium Grid 2" w:semiHidden="0" w:uiPriority="68" w:unhideWhenUsed="0"/>
-    <w:lsdException w:name="Medium Grid 3" w:semiHidden="0" w:uiPriority="69" w:unhideWhenUsed="0"/>
-    <w:lsdException w:name="Dark List" w:semiHidden="0" w:uiPriority="70" w:unhideWhenUsed="0"/>
-    <w:lsdException w:name="Colorful Shading" w:semiHidden="0" w:uiPriority="71" w:unhideWhenUsed="0"/>
-    <w:lsdException w:name="Colorful List" w:semiHidden="0" w:uiPriority="72" w:unhideWhenUsed="0"/>
-    <w:lsdException w:name="Colorful Grid" w:semiHidden="0" w:uiPriority="73" w:unhideWhenUsed="0"/>
-    <w:lsdException w:name="Light Shading Accent 1" w:semiHidden="0" w:uiPriority="60" w:unhideWhenUsed="0"/>
-    <w:lsdException w:name="Light List Accent 1" w:semiHidden="0" w:uiPriority="61" w:unhideWhenUsed="0"/>
-    <w:lsdException w:name="Light Grid Accent 1" w:semiHidden="0" w:uiPriority="62" w:unhideWhenUsed="0"/>
-    <w:lsdException w:name="Medium Shading 1 Accent 1" w:semiHidden="0" w:uiPriority="63" w:unhideWhenUsed="0"/>
-    <w:lsdException w:name="Medium Shading 2 Accent 1" w:semiHidden="0" w:uiPriority="64" w:unhideWhenUsed="0"/>
-    <w:lsdException w:name="Medium List 1 Accent 1" w:semiHidden="0" w:uiPriority="65" w:unhideWhenUsed="0"/>
-    <w:lsdException w:name="Revision" w:unhideWhenUsed="0"/>
-    <w:lsdException w:name="List Paragraph" w:semiHidden="0" w:uiPriority="34" w:unhideWhenUsed="0" w:qFormat="1"/>
-    <w:lsdException w:name="Quote" w:semiHidden="0" w:uiPriority="29" w:unhideWhenUsed="0" w:qFormat="1"/>
-    <w:lsdException w:name="Intense Quote" w:semiHidden="0" w:uiPriority="30" w:unhideWhenUsed="0" w:qFormat="1"/>
-    <w:lsdException w:name="Medium List 2 Accent 1" w:semiHidden="0" w:uiPriority="66" w:unhideWhenUsed="0"/>
-    <w:lsdException w:name="Medium Grid 1 Accent 1" w:semiHidden="0" w:uiPriority="67" w:unhideWhenUsed="0"/>
-    <w:lsdException w:name="Medium Grid 2 Accent 1" w:semiHidden="0" w:uiPriority="68" w:unhideWhenUsed="0"/>
-    <w:lsdException w:name="Medium Grid 3 Accent 1" w:semiHidden="0" w:uiPriority="69" w:unhideWhenUsed="0"/>
-    <w:lsdException w:name="Dark List Accent 1" w:semiHidden="0" w:uiPriority="70" w:unhideWhenUsed="0"/>
-    <w:lsdException w:name="Colorful Shading Accent 1" w:semiHidden="0" w:uiPriority="71" w:unhideWhenUsed="0"/>
-    <w:lsdException w:name="Colorful List Accent 1" w:semiHidden="0" w:uiPriority="72" w:unhideWhenUsed="0"/>
-    <w:lsdException w:name="Colorful Grid Accent 1" w:semiHidden="0" w:uiPriority="73" w:unhideWhenUsed="0"/>
-    <w:lsdException w:name="Light Shading Accent 2" w:semiHidden="0" w:uiPriority="60" w:unhideWhenUsed="0"/>
-    <w:lsdException w:name="Light List Accent 2" w:semiHidden="0" w:uiPriority="61" w:unhideWhenUsed="0"/>
-    <w:lsdException w:name="Light Grid Accent 2" w:semiHidden="0" w:uiPriority="62" w:unhideWhenUsed="0"/>
-    <w:lsdException w:name="Medium Shading 1 Accent 2" w:semiHidden="0" w:uiPriority="63" w:unhideWhenUsed="0"/>
-    <w:lsdException w:name="Medium Shading 2 Accent 2" w:semiHidden="0" w:uiPriority="64" w:unhideWhenUsed="0"/>
-    <w:lsdException w:name="Medium List 1 Accent 2" w:semiHidden="0" w:uiPriority="65" w:unhideWhenUsed="0"/>
-    <w:lsdException w:name="Medium List 2 Accent 2" w:semiHidden="0" w:uiPriority="66" w:unhideWhenUsed="0"/>
-    <w:lsdException w:name="Medium Grid 1 Accent 2" w:semiHidden="0" w:uiPriority="67" w:unhideWhenUsed="0"/>
-    <w:lsdException w:name="Medium Grid 2 Accent 2" w:semiHidden="0" w:uiPriority="68" w:unhideWhenUsed="0"/>
-    <w:lsdException w:name="Medium Grid 3 Accent 2" w:semiHidden="0" w:uiPriority="69" w:unhideWhenUsed="0"/>
-    <w:lsdException w:name="Dark List Accent 2" w:semiHidden="0" w:uiPriority="70" w:unhideWhenUsed="0"/>
-    <w:lsdException w:name="Colorful Shading Accent 2" w:semiHidden="0" w:uiPriority="71" w:unhideWhenUsed="0"/>
-    <w:lsdException w:name="Colorful List Accent 2" w:semiHidden="0" w:uiPriority="72" w:unhideWhenUsed="0"/>
-    <w:lsdException w:name="Colorful Grid Accent 2" w:semiHidden="0" w:uiPriority="73" w:unhideWhenUsed="0"/>
-    <w:lsdException w:name="Light Shading Accent 3" w:semiHidden="0" w:uiPriority="60" w:unhideWhenUsed="0"/>
-    <w:lsdException w:name="Light List Accent 3" w:semiHidden="0" w:uiPriority="61" w:unhideWhenUsed="0"/>
-    <w:lsdException w:name="Light Grid Accent 3" w:semiHidden="0" w:uiPriority="62" w:unhideWhenUsed="0"/>
-    <w:lsdException w:name="Medium Shading 1 Accent 3" w:semiHidden="0" w:uiPriority="63" w:unhideWhenUsed="0"/>
-    <w:lsdException w:name="Medium Shading 2 Accent 3" w:semiHidden="0" w:uiPriority="64" w:unhideWhenUsed="0"/>
-    <w:lsdException w:name="Medium List 1 Accent 3" w:semiHidden="0" w:uiPriority="65" w:unhideWhenUsed="0"/>
-    <w:lsdException w:name="Medium List 2 Accent 3" w:semiHidden="0" w:uiPriority="66" w:unhideWhenUsed="0"/>
-    <w:lsdException w:name="Medium Grid 1 Accent 3" w:semiHidden="0" w:uiPriority="67" w:unhideWhenUsed="0"/>
-    <w:lsdException w:name="Medium Grid 2 Accent 3" w:semiHidden="0" w:uiPriority="68" w:unhideWhenUsed="0"/>
-    <w:lsdException w:name="Medium Grid 3 Accent 3" w:semiHidden="0" w:uiPriority="69" w:unhideWhenUsed="0"/>
-    <w:lsdException w:name="Dark List Accent 3" w:semiHidden="0" w:uiPriority="70" w:unhideWhenUsed="0"/>
-    <w:lsdException w:name="Colorful Shading Accent 3" w:semiHidden="0" w:uiPriority="71" w:unhideWhenUsed="0"/>
-    <w:lsdException w:name="Colorful List Accent 3" w:semiHidden="0" w:uiPriority="72" w:unhideWhenUsed="0"/>
-    <w:lsdException w:name="Colorful Grid Accent 3" w:semiHidden="0" w:uiPriority="73" w:unhideWhenUsed="0"/>
-    <w:lsdException w:name="Light Shading Accent 4" w:semiHidden="0" w:uiPriority="60" w:unhideWhenUsed="0"/>
-    <w:lsdException w:name="Light List Accent 4" w:semiHidden="0" w:uiPriority="61" w:unhideWhenUsed="0"/>
-    <w:lsdException w:name="Light Grid Accent 4" w:semiHidden="0" w:uiPriority="62" w:unhideWhenUsed="0"/>
-    <w:lsdException w:name="Medium Shading 1 Accent 4" w:semiHidden="0" w:uiPriority="63" w:unhideWhenUsed="0"/>
-    <w:lsdException w:name="Medium Shading 2 Accent 4" w:semiHidden="0" w:uiPriority="64" w:unhideWhenUsed="0"/>
-    <w:lsdException w:name="Medium List 1 Accent 4" w:semiHidden="0" w:uiPriority="65" w:unhideWhenUsed="0"/>
-    <w:lsdException w:name="Medium List 2 Accent 4" w:semiHidden="0" w:uiPriority="66" w:unhideWhenUsed="0"/>
-    <w:lsdException w:name="Medium Grid 1 Accent 4" w:semiHidden="0" w:uiPriority="67" w:unhideWhenUsed="0"/>
-    <w:lsdException w:name="Medium Grid 2 Accent 4" w:semiHidden="0" w:uiPriority="68" w:unhideWhenUsed="0"/>
-    <w:lsdException w:name="Medium Grid 3 Accent 4" w:semiHidden="0" w:uiPriority="69" w:unhideWhenUsed="0"/>
-    <w:lsdException w:name="Dark List Accent 4" w:semiHidden="0" w:uiPriority="70" w:unhideWhenUsed="0"/>
-    <w:lsdException w:name="Colorful Shading Accent 4" w:semiHidden="0" w:uiPriority="71" w:unhideWhenUsed="0"/>
-    <w:lsdException w:name="Colorful List Accent 4" w:semiHidden="0" w:uiPriority="72" w:unhideWhenUsed="0"/>
-    <w:lsdException w:name="Colorful Grid Accent 4" w:semiHidden="0" w:uiPriority="73" w:unhideWhenUsed="0"/>
-    <w:lsdException w:name="Light Shading Accent 5" w:semiHidden="0" w:uiPriority="60" w:unhideWhenUsed="0"/>
-    <w:lsdException w:name="Light List Accent 5" w:semiHidden="0" w:uiPriority="61" w:unhideWhenUsed="0"/>
-    <w:lsdException w:name="Light Grid Accent 5" w:semiHidden="0" w:uiPriority="62" w:unhideWhenUsed="0"/>
-    <w:lsdException w:name="Medium Shading 1 Accent 5" w:semiHidden="0" w:uiPriority="63" w:unhideWhenUsed="0"/>
-    <w:lsdException w:name="Medium Shading 2 Accent 5" w:semiHidden="0" w:uiPriority="64" w:unhideWhenUsed="0"/>
-    <w:lsdException w:name="Medium List 1 Accent 5" w:semiHidden="0" w:uiPriority="65" w:unhideWhenUsed="0"/>
-    <w:lsdException w:name="Medium List 2 Accent 5" w:semiHidden="0" w:uiPriority="66" w:unhideWhenUsed="0"/>
-    <w:lsdException w:name="Medium Grid 1 Accent 5" w:semiHidden="0" w:uiPriority="67" w:unhideWhenUsed="0"/>
-    <w:lsdException w:name="Medium Grid 2 Accent 5" w:semiHidden="0" w:uiPriority="68" w:unhideWhenUsed="0"/>
-    <w:lsdException w:name="Medium Grid 3 Accent 5" w:semiHidden="0" w:uiPriority="69" w:unhideWhenUsed="0"/>
-    <w:lsdException w:name="Dark List Accent 5" w:semiHidden="0" w:uiPriority="70" w:unhideWhenUsed="0"/>
-    <w:lsdException w:name="Colorful Shading Accent 5" w:semiHidden="0" w:uiPriority="71" w:unhideWhenUsed="0"/>
-    <w:lsdException w:name="Colorful List Accent 5" w:semiHidden="0" w:uiPriority="72" w:unhideWhenUsed="0"/>
-    <w:lsdException w:name="Colorful Grid Accent 5" w:semiHidden="0" w:uiPriority="73" w:unhideWhenUsed="0"/>
-    <w:lsdException w:name="Light Shading Accent 6" w:semiHidden="0" w:uiPriority="60" w:unhideWhenUsed="0"/>
-    <w:lsdException w:name="Light List Accent 6" w:semiHidden="0" w:uiPriority="61" w:unhideWhenUsed="0"/>
-    <w:lsdException w:name="Light Grid Accent 6" w:semiHidden="0" w:uiPriority="62" w:unhideWhenUsed="0"/>
-    <w:lsdException w:name="Medium Shading 1 Accent 6" w:semiHidden="0" w:uiPriority="63" w:unhideWhenUsed="0"/>
-    <w:lsdException w:name="Medium Shading 2 Accent 6" w:semiHidden="0" w:uiPriority="64" w:unhideWhenUsed="0"/>
-    <w:lsdException w:name="Medium List 1 Accent 6" w:semiHidden="0" w:uiPriority="65" w:unhideWhenUsed="0"/>
-    <w:lsdException w:name="Medium List 2 Accent 6" w:semiHidden="0" w:uiPriority="66" w:unhideWhenUsed="0"/>
-    <w:lsdException w:name="Medium Grid 1 Accent 6" w:semiHidden="0" w:uiPriority="67" w:unhideWhenUsed="0"/>
-    <w:lsdException w:name="Medium Grid 2 Accent 6" w:semiHidden="0" w:uiPriority="68" w:unhideWhenUsed="0"/>
-    <w:lsdException w:name="Medium Grid 3 Accent 6" w:semiHidden="0" w:uiPriority="69" w:unhideWhenUsed="0"/>
-    <w:lsdException w:name="Dark List Accent 6" w:semiHidden="0" w:uiPriority="70" w:unhideWhenUsed="0"/>
-    <w:lsdException w:name="Colorful Shading Accent 6" w:semiHidden="0" w:uiPriority="71" w:unhideWhenUsed="0"/>
-    <w:lsdException w:name="Colorful List Accent 6" w:semiHidden="0" w:uiPriority="72" w:unhideWhenUsed="0"/>
-    <w:lsdException w:name="Colorful Grid Accent 6" w:semiHidden="0" w:uiPriority="73" w:unhideWhenUsed="0"/>
-    <w:lsdException w:name="Subtle Emphasis" w:semiHidden="0" w:uiPriority="19" w:unhideWhenUsed="0" w:qFormat="1"/>
-    <w:lsdException w:name="Intense Emphasis" w:semiHidden="0" w:uiPriority="21" w:unhideWhenUsed="0" w:qFormat="1"/>
-    <w:lsdException w:name="Subtle Reference" w:semiHidden="0" w:uiPriority="31" w:unhideWhenUsed="0" w:qFormat="1"/>
-    <w:lsdException w:name="Intense Reference" w:semiHidden="0" w:uiPriority="32" w:unhideWhenUsed="0" w:qFormat="1"/>
-    <w:lsdException w:name="Book Title" w:semiHidden="0" w:uiPriority="33" w:unhideWhenUsed="0" w:qFormat="1"/>
-    <w:lsdException w:name="Bibliography" w:uiPriority="37"/>
-    <w:lsdException w:name="TOC Heading" w:uiPriority="39" w:qFormat="1"/>
-  </w:latentStyles>
-  <w:style w:type="paragraph" w:default="1" w:styleId="Normal">
-    <w:name w:val="Normal"/>
-    <w:qFormat/>
-  </w:style>
-  <w:style w:type="character" w:default="1" w:styleId="Fuentedeprrafopredeter">
-    <w:name w:val="Default Paragraph Font"/>
-    <w:uiPriority w:val="1"/>
-    <w:semiHidden/>
-    <w:unhideWhenUsed/>
-  </w:style>
-  <w:style w:type="table" w:default="1" w:styleId="Tablanormal">
-    <w:name w:val="Normal Table"/>
-    <w:uiPriority w:val="99"/>
-    <w:semiHidden/>
-    <w:unhideWhenUsed/>
-    <w:tblPr>
-      <w:tblInd w:w="0" w:type="dxa"/>
-      <w:tblCellMar>
-        <w:top w:w="0" w:type="dxa"/>
-        <w:left w:w="108" w:type="dxa"/>
-        <w:bottom w:w="0" w:type="dxa"/>
-        <w:right w:w="108" w:type="dxa"/>
-      </w:tblCellMar>
-    </w:tblPr>
-  </w:style>
-  <w:style w:type="numbering" w:default="1" w:styleId="Sinlista">
-    <w:name w:val="No List"/>
-    <w:uiPriority w:val="99"/>
-    <w:semiHidden/>
-    <w:unhideWhenUsed/>
   </w:style>
 </w:styles>
 </file>

</xml_diff>

<commit_message>
that fcking problem su fruta madre
</commit_message>
<xml_diff>
--- a/3-Detectives/DDD.docx
+++ b/3-Detectives/DDD.docx
@@ -1,10 +1,10 @@
 
 <file path=word/document.xml><?xml version="1.0" encoding="utf-8"?>
-<w:document xmlns:wpc="http://schemas.microsoft.com/office/word/2010/wordprocessingCanvas" xmlns:mc="http://schemas.openxmlformats.org/markup-compatibility/2006" xmlns:o="urn:schemas-microsoft-com:office:office" xmlns:r="http://schemas.openxmlformats.org/officeDocument/2006/relationships" xmlns:m="http://schemas.openxmlformats.org/officeDocument/2006/math" xmlns:v="urn:schemas-microsoft-com:vml" xmlns:wp14="http://schemas.microsoft.com/office/word/2010/wordprocessingDrawing" xmlns:wp="http://schemas.openxmlformats.org/drawingml/2006/wordprocessingDrawing" xmlns:w10="urn:schemas-microsoft-com:office:word" xmlns:w="http://schemas.openxmlformats.org/wordprocessingml/2006/main" xmlns:w14="http://schemas.microsoft.com/office/word/2010/wordml" xmlns:w15="http://schemas.microsoft.com/office/word/2012/wordml" xmlns:wpg="http://schemas.microsoft.com/office/word/2010/wordprocessingGroup" xmlns:wpi="http://schemas.microsoft.com/office/word/2010/wordprocessingInk" xmlns:wne="http://schemas.microsoft.com/office/word/2006/wordml" xmlns:wps="http://schemas.microsoft.com/office/word/2010/wordprocessingShape" mc:Ignorable="w14 w15 wp14">
+<w:document xmlns:wpc="http://schemas.microsoft.com/office/word/2010/wordprocessingCanvas" xmlns:mc="http://schemas.openxmlformats.org/markup-compatibility/2006" xmlns:o="urn:schemas-microsoft-com:office:office" xmlns:r="http://schemas.openxmlformats.org/officeDocument/2006/relationships" xmlns:m="http://schemas.openxmlformats.org/officeDocument/2006/math" xmlns:v="urn:schemas-microsoft-com:vml" xmlns:wp14="http://schemas.microsoft.com/office/word/2010/wordprocessingDrawing" xmlns:wp="http://schemas.openxmlformats.org/drawingml/2006/wordprocessingDrawing" xmlns:w10="urn:schemas-microsoft-com:office:word" xmlns:w="http://schemas.openxmlformats.org/wordprocessingml/2006/main" xmlns:w14="http://schemas.microsoft.com/office/word/2010/wordml" xmlns:wpg="http://schemas.microsoft.com/office/word/2010/wordprocessingGroup" xmlns:wpi="http://schemas.microsoft.com/office/word/2010/wordprocessingInk" xmlns:wne="http://schemas.microsoft.com/office/word/2006/wordml" xmlns:wps="http://schemas.microsoft.com/office/word/2010/wordprocessingShape" mc:Ignorable="w14 wp14">
   <w:body>
     <w:p>
       <w:pPr>
-        <w:pStyle w:val="Puesto"/>
+        <w:pStyle w:val="Ttulo"/>
         <w:jc w:val="center"/>
         <w:rPr>
           <w:b/>
@@ -100,7 +100,7 @@
                     </pic:cNvPicPr>
                   </pic:nvPicPr>
                   <pic:blipFill>
-                    <a:blip r:embed="rId5" cstate="print">
+                    <a:blip r:embed="rId6" cstate="print">
                       <a:extLst>
                         <a:ext uri="{28A0092B-C50C-407E-A947-70E740481C1C}">
                           <a14:useLocalDpi xmlns:a14="http://schemas.microsoft.com/office/drawing/2010/main" val="0"/>
@@ -260,7 +260,7 @@
     </w:p>
     <w:p>
       <w:pPr>
-        <w:pStyle w:val="Puesto"/>
+        <w:pStyle w:val="Ttulo"/>
         <w:jc w:val="center"/>
       </w:pPr>
       <w:r>
@@ -332,7 +332,7 @@
                     </pic:cNvPicPr>
                   </pic:nvPicPr>
                   <pic:blipFill>
-                    <a:blip r:embed="rId6">
+                    <a:blip r:embed="rId7">
                       <a:extLst>
                         <a:ext uri="{28A0092B-C50C-407E-A947-70E740481C1C}">
                           <a14:useLocalDpi xmlns:a14="http://schemas.microsoft.com/office/drawing/2010/main" val="0"/>
@@ -580,7 +580,7 @@
     </w:p>
     <w:p>
       <w:pPr>
-        <w:pStyle w:val="Puesto"/>
+        <w:pStyle w:val="Ttulo"/>
         <w:jc w:val="center"/>
       </w:pPr>
       <w:r>
@@ -657,7 +657,7 @@
                     <pic:cNvPicPr/>
                   </pic:nvPicPr>
                   <pic:blipFill rotWithShape="1">
-                    <a:blip r:embed="rId7"/>
+                    <a:blip r:embed="rId8"/>
                     <a:srcRect l="18344" t="17043" r="33679" b="43860"/>
                     <a:stretch/>
                   </pic:blipFill>
@@ -779,7 +779,7 @@
                     <pic:cNvPicPr/>
                   </pic:nvPicPr>
                   <pic:blipFill rotWithShape="1">
-                    <a:blip r:embed="rId8"/>
+                    <a:blip r:embed="rId9"/>
                     <a:srcRect l="18626" t="16792" r="33679" b="44361"/>
                     <a:stretch/>
                   </pic:blipFill>
@@ -968,7 +968,7 @@
                     <pic:cNvPicPr/>
                   </pic:nvPicPr>
                   <pic:blipFill rotWithShape="1">
-                    <a:blip r:embed="rId9">
+                    <a:blip r:embed="rId10">
                       <a:extLst>
                         <a:ext uri="{28A0092B-C50C-407E-A947-70E740481C1C}">
                           <a14:useLocalDpi xmlns:a14="http://schemas.microsoft.com/office/drawing/2010/main" val="0"/>
@@ -1028,7 +1028,7 @@
                     <pic:cNvPicPr/>
                   </pic:nvPicPr>
                   <pic:blipFill rotWithShape="1">
-                    <a:blip r:embed="rId10"/>
+                    <a:blip r:embed="rId11"/>
                     <a:srcRect l="18486" t="17294" r="33538" b="44110"/>
                     <a:stretch/>
                   </pic:blipFill>
@@ -1386,7 +1386,7 @@
                     <pic:cNvPicPr/>
                   </pic:nvPicPr>
                   <pic:blipFill rotWithShape="1">
-                    <a:blip r:embed="rId7"/>
+                    <a:blip r:embed="rId8"/>
                     <a:srcRect l="18344" t="17043" r="33679" b="43860"/>
                     <a:stretch/>
                   </pic:blipFill>
@@ -1552,10 +1552,7 @@
         <w:jc w:val="center"/>
       </w:pPr>
       <w:r>
-        <w:t>El detective no se la puede jugar yendo a una casilla desconocida si encuentra barro, por ello tiene que volver a una casilla segura para probar otro camino (cancela su patrón de patrulla)</w:t>
-      </w:r>
-      <w:r>
-        <w:t>.</w:t>
+        <w:t>El detective no se la puede jugar yendo a una casilla desconocida si encuentra barro, por ello tiene que volver a una casilla segura para probar otro camino (cancela su patrón de patrulla).</w:t>
       </w:r>
     </w:p>
     <w:p>
@@ -1801,7 +1798,7 @@
                     <pic:cNvPicPr/>
                   </pic:nvPicPr>
                   <pic:blipFill rotWithShape="1">
-                    <a:blip r:embed="rId11"/>
+                    <a:blip r:embed="rId12"/>
                     <a:srcRect l="46746" t="36842" r="41863" b="42606"/>
                     <a:stretch/>
                   </pic:blipFill>
@@ -2244,7 +2241,7 @@
                     <pic:cNvPicPr/>
                   </pic:nvPicPr>
                   <pic:blipFill rotWithShape="1">
-                    <a:blip r:embed="rId11"/>
+                    <a:blip r:embed="rId12"/>
                     <a:srcRect l="46746" t="36842" r="41863" b="42606"/>
                     <a:stretch/>
                   </pic:blipFill>
@@ -2371,7 +2368,7 @@
                     <pic:cNvPicPr/>
                   </pic:nvPicPr>
                   <pic:blipFill rotWithShape="1">
-                    <a:blip r:embed="rId12" cstate="print">
+                    <a:blip r:embed="rId13" cstate="print">
                       <a:extLst>
                         <a:ext uri="{28A0092B-C50C-407E-A947-70E740481C1C}">
                           <a14:useLocalDpi xmlns:a14="http://schemas.microsoft.com/office/drawing/2010/main" val="0"/>
@@ -2455,7 +2452,7 @@
                     <pic:cNvPicPr/>
                   </pic:nvPicPr>
                   <pic:blipFill rotWithShape="1">
-                    <a:blip r:embed="rId13">
+                    <a:blip r:embed="rId14">
                       <a:extLst>
                         <a:ext uri="{28A0092B-C50C-407E-A947-70E740481C1C}">
                           <a14:useLocalDpi xmlns:a14="http://schemas.microsoft.com/office/drawing/2010/main" val="0"/>
@@ -2704,7 +2701,7 @@
     </w:p>
     <w:p>
       <w:pPr>
-        <w:pStyle w:val="Puesto"/>
+        <w:pStyle w:val="Ttulo"/>
         <w:jc w:val="center"/>
       </w:pPr>
       <w:r>
@@ -2838,13 +2835,13 @@
     </w:p>
     <w:p>
       <w:pPr>
-        <w:pStyle w:val="Puesto"/>
-        <w:jc w:val="center"/>
-      </w:pPr>
-    </w:p>
-    <w:p>
-      <w:pPr>
-        <w:pStyle w:val="Puesto"/>
+        <w:pStyle w:val="Ttulo"/>
+        <w:jc w:val="center"/>
+      </w:pPr>
+    </w:p>
+    <w:p>
+      <w:pPr>
+        <w:pStyle w:val="Ttulo"/>
         <w:jc w:val="center"/>
       </w:pPr>
       <w:r>
@@ -2918,6 +2915,11 @@
     </w:p>
     <w:p/>
     <w:p>
+      <w:pPr>
+        <w:rPr>
+          <w:color w:val="FF0000"/>
+        </w:rPr>
+      </w:pPr>
       <w:r>
         <w:t>-Otro problema notable fue a la hora de decidir qué debía hacer el agente al encontrar barro. Discutimos varias opciones, que rodeara siempre en un gran área, que pasara y siguiera con la patrulla a ver si había suerte, que decidiera de forma aleatoria qué dirección tomar al llegar a una casilla de barro (era una buena opción pero muy costosa ya que requería reestructurar el sendero que habíamos puesto fijo y rompía los esquemas de la patrulla).</w:t>
       </w:r>
@@ -2927,29 +2929,216 @@
       <w:r>
         <w:t xml:space="preserve">los esquemas de patrón de búsqueda inicial pero al menos ahora la mayoría de los mapas los puede pasar. </w:t>
       </w:r>
-      <w:r>
-        <w:rPr>
+    </w:p>
+    <w:p>
+      <w:pPr>
+        <w:rPr>
+          <w:b/>
           <w:color w:val="FF0000"/>
-        </w:rPr>
-        <w:t xml:space="preserve">// </w:t>
-      </w:r>
-      <w:r>
-        <w:rPr>
-          <w:color w:val="FF0000"/>
-        </w:rPr>
-        <w:t>Q</w:t>
-      </w:r>
-      <w:r>
-        <w:rPr>
-          <w:color w:val="FF0000"/>
-        </w:rPr>
-        <w:t>uitar esto si no lo conseguimos</w:t>
+          <w:u w:val="single"/>
+        </w:rPr>
+      </w:pPr>
+    </w:p>
+    <w:p>
+      <w:pPr>
+        <w:rPr>
+          <w:b/>
+          <w:u w:val="single"/>
+        </w:rPr>
+      </w:pPr>
+      <w:r>
+        <w:rPr>
+          <w:b/>
+          <w:u w:val="single"/>
+        </w:rPr>
+        <w:t>Resultados</w:t>
+      </w:r>
+    </w:p>
+    <w:p>
+      <w:pPr>
+        <w:rPr>
+          <w:b/>
+          <w:u w:val="single"/>
+        </w:rPr>
+      </w:pPr>
+    </w:p>
+    <w:p>
+      <w:r>
+        <w:t>Al final hemos logrado lo siguiente:</w:t>
+      </w:r>
+    </w:p>
+    <w:p>
+      <w:pPr>
+        <w:pStyle w:val="Prrafodelista"/>
+        <w:numPr>
+          <w:ilvl w:val="0"/>
+          <w:numId w:val="10"/>
+        </w:numPr>
+      </w:pPr>
+      <w:r>
+        <w:t>Que el mapa se genere tal como se pide, pudiendo colocar agujeros</w:t>
+      </w:r>
+    </w:p>
+    <w:p>
+      <w:pPr>
+        <w:pStyle w:val="Prrafodelista"/>
+        <w:numPr>
+          <w:ilvl w:val="0"/>
+          <w:numId w:val="10"/>
+        </w:numPr>
+      </w:pPr>
+      <w:r>
+        <w:t>Que se pueda cambiar al modo noche para más verosimilitud y que se pueda incrementar la velocidad</w:t>
+      </w:r>
+    </w:p>
+    <w:p>
+      <w:pPr>
+        <w:pStyle w:val="Prrafodelista"/>
+        <w:numPr>
+          <w:ilvl w:val="0"/>
+          <w:numId w:val="10"/>
+        </w:numPr>
+      </w:pPr>
+      <w:r>
+        <w:t>Que el detective encuentre el cadáver y el arma entorno a una estadística del 80</w:t>
+      </w:r>
+      <w:r>
+        <w:t>-85</w:t>
+      </w:r>
+      <w:r>
+        <w:t>%</w:t>
+      </w:r>
+      <w:r>
+        <w:t xml:space="preserve"> (5 de cada 6</w:t>
+      </w:r>
+      <w:r>
+        <w:t xml:space="preserve"> veces de forma aleatoria)</w:t>
+      </w:r>
+    </w:p>
+    <w:p>
+      <w:pPr>
+        <w:pStyle w:val="Prrafodelista"/>
+        <w:numPr>
+          <w:ilvl w:val="0"/>
+          <w:numId w:val="10"/>
+        </w:numPr>
+      </w:pPr>
+      <w:r>
+        <w:t>Que el detective encuentre el objetivo con la eficiencia máxima posible si no encuentra peligro de barro.</w:t>
+      </w:r>
+    </w:p>
+    <w:p>
+      <w:pPr>
+        <w:pStyle w:val="Prrafodelista"/>
+        <w:numPr>
+          <w:ilvl w:val="0"/>
+          <w:numId w:val="10"/>
+        </w:numPr>
+      </w:pPr>
+      <w:r>
+        <w:t>Que el detective siempre vuelva por el camino más seguro posible y conocido a casa una vez logrado el objetivo.</w:t>
       </w:r>
     </w:p>
     <w:p/>
-    <w:p>
+    <w:p/>
+    <w:p/>
+    <w:p>
+      <w:r>
+        <w:lastRenderedPageBreak/>
+        <w:t>NO hemos logrado los sigui</w:t>
+      </w:r>
+      <w:r>
+        <w:t>entes objetivos (que reúnen el 1</w:t>
+      </w:r>
+      <w:r>
+        <w:t>5-20% de los casos en los que el detective no encuentra el cadáver):</w:t>
+      </w:r>
+    </w:p>
+    <w:p>
+      <w:pPr>
+        <w:pStyle w:val="Prrafodelista"/>
+        <w:numPr>
+          <w:ilvl w:val="0"/>
+          <w:numId w:val="10"/>
+        </w:numPr>
+      </w:pPr>
+      <w:r>
+        <w:t>Que el detective consiga salir cuando está rodeado de barro, ya que nos resultó imposible a cód</w:t>
+      </w:r>
+      <w:r>
+        <w:t>igo detectar esto, y hace bucles infinitos que no conseguimos parar.</w:t>
+      </w:r>
+      <w:r>
+        <w:t xml:space="preserve"> Si se ve desde fuera es muy sencillo ya que visualmente está claro por dónde debería ir, pero a código es bastante más difícil. Intentamos con una matriz de enteros que indicara el número de veces que se había pasado por una casilla, pero no resultó. Por lo que la única solución que se nos ocurrió es con un </w:t>
+      </w:r>
+      <w:proofErr w:type="spellStart"/>
+      <w:r>
+        <w:t>random</w:t>
+      </w:r>
+      <w:proofErr w:type="spellEnd"/>
+      <w:r>
+        <w:t xml:space="preserve">. Aleatoriamente, el detective decide arriesgarse a una casilla desconocida si está en barro o no, pero este </w:t>
+      </w:r>
+      <w:proofErr w:type="spellStart"/>
+      <w:r>
+        <w:t>random</w:t>
+      </w:r>
+      <w:proofErr w:type="spellEnd"/>
+      <w:r>
+        <w:t xml:space="preserve"> tiene más posibilidades de que de que no, para que sea más común que busque otro camino. Además, aprovechamos la matriz y el </w:t>
+      </w:r>
+      <w:proofErr w:type="spellStart"/>
+      <w:r>
+        <w:t>random</w:t>
+      </w:r>
+      <w:proofErr w:type="spellEnd"/>
+      <w:r>
+        <w:t xml:space="preserve"> depende del número de veces que se haya accedido a la casilla. </w:t>
+      </w:r>
       <w:bookmarkStart w:id="0" w:name="_GoBack"/>
       <w:bookmarkEnd w:id="0"/>
+      <w:r>
+        <w:t>Solucionamos el problema entonces pero no de la manera más eficiente.</w:t>
+      </w:r>
+    </w:p>
+    <w:p>
+      <w:pPr>
+        <w:pStyle w:val="Prrafodelista"/>
+        <w:numPr>
+          <w:ilvl w:val="0"/>
+          <w:numId w:val="10"/>
+        </w:numPr>
+      </w:pPr>
+      <w:r>
+        <w:t xml:space="preserve">El detective en ocasiones esporádicas muere cuando pasa por una casilla cercana a un agujero. Esto se debe a un fallo que por más que depuramos no conseguimos localizar, aunque sabemos lo que ocurre no sabemos el por qué. Pocas veces pero las suficientes como para fastidiarnos el simulador, el método que devuelve la posición del detective se “escapa” un </w:t>
+      </w:r>
+      <w:proofErr w:type="spellStart"/>
+      <w:r>
+        <w:t>frame</w:t>
+      </w:r>
+      <w:proofErr w:type="spellEnd"/>
+      <w:r>
+        <w:t xml:space="preserve"> y da una posición que no es, sólo lo hace un </w:t>
+      </w:r>
+      <w:proofErr w:type="spellStart"/>
+      <w:r>
+        <w:t>frame</w:t>
+      </w:r>
+      <w:proofErr w:type="spellEnd"/>
+      <w:r>
+        <w:t xml:space="preserve"> y parece como si lo hiciera al azar. Si coincide justo ese </w:t>
+      </w:r>
+      <w:proofErr w:type="spellStart"/>
+      <w:r>
+        <w:t>frame</w:t>
+      </w:r>
+      <w:proofErr w:type="spellEnd"/>
+      <w:r>
+        <w:t xml:space="preserve"> </w:t>
+      </w:r>
+      <w:r>
+        <w:t>puede dar una casilla que no es y morir en un hueco.</w:t>
+      </w:r>
     </w:p>
     <w:p/>
     <w:p/>
@@ -3013,7 +3202,7 @@
           <w:i/>
         </w:rPr>
       </w:pPr>
-      <w:hyperlink r:id="rId14" w:history="1">
+      <w:hyperlink r:id="rId15" w:history="1">
         <w:r>
           <w:rPr>
             <w:rStyle w:val="Hipervnculo"/>
@@ -3153,6 +3342,7 @@
         <w:rPr>
           <w:i/>
         </w:rPr>
+        <w:lastRenderedPageBreak/>
         <w:t>Terminar DDD</w:t>
       </w:r>
     </w:p>
@@ -3187,8 +3377,120 @@
 </file>
 
 <file path=word/numbering.xml><?xml version="1.0" encoding="utf-8"?>
-<w:numbering xmlns:wpc="http://schemas.microsoft.com/office/word/2010/wordprocessingCanvas" xmlns:mc="http://schemas.openxmlformats.org/markup-compatibility/2006" xmlns:o="urn:schemas-microsoft-com:office:office" xmlns:r="http://schemas.openxmlformats.org/officeDocument/2006/relationships" xmlns:m="http://schemas.openxmlformats.org/officeDocument/2006/math" xmlns:v="urn:schemas-microsoft-com:vml" xmlns:wp14="http://schemas.microsoft.com/office/word/2010/wordprocessingDrawing" xmlns:wp="http://schemas.openxmlformats.org/drawingml/2006/wordprocessingDrawing" xmlns:w10="urn:schemas-microsoft-com:office:word" xmlns:w="http://schemas.openxmlformats.org/wordprocessingml/2006/main" xmlns:w14="http://schemas.microsoft.com/office/word/2010/wordml" xmlns:w15="http://schemas.microsoft.com/office/word/2012/wordml" xmlns:wpg="http://schemas.microsoft.com/office/word/2010/wordprocessingGroup" xmlns:wpi="http://schemas.microsoft.com/office/word/2010/wordprocessingInk" xmlns:wne="http://schemas.microsoft.com/office/word/2006/wordml" xmlns:wps="http://schemas.microsoft.com/office/word/2010/wordprocessingShape" mc:Ignorable="w14 w15 wp14">
-  <w:abstractNum w:abstractNumId="0" w15:restartNumberingAfterBreak="0">
+<w:numbering xmlns:wpc="http://schemas.microsoft.com/office/word/2010/wordprocessingCanvas" xmlns:mc="http://schemas.openxmlformats.org/markup-compatibility/2006" xmlns:o="urn:schemas-microsoft-com:office:office" xmlns:r="http://schemas.openxmlformats.org/officeDocument/2006/relationships" xmlns:m="http://schemas.openxmlformats.org/officeDocument/2006/math" xmlns:v="urn:schemas-microsoft-com:vml" xmlns:wp14="http://schemas.microsoft.com/office/word/2010/wordprocessingDrawing" xmlns:wp="http://schemas.openxmlformats.org/drawingml/2006/wordprocessingDrawing" xmlns:w10="urn:schemas-microsoft-com:office:word" xmlns:w="http://schemas.openxmlformats.org/wordprocessingml/2006/main" xmlns:w14="http://schemas.microsoft.com/office/word/2010/wordml" xmlns:wpg="http://schemas.microsoft.com/office/word/2010/wordprocessingGroup" xmlns:wpi="http://schemas.microsoft.com/office/word/2010/wordprocessingInk" xmlns:wne="http://schemas.microsoft.com/office/word/2006/wordml" xmlns:wps="http://schemas.microsoft.com/office/word/2010/wordprocessingShape" mc:Ignorable="w14 wp14">
+  <w:abstractNum w:abstractNumId="0">
+    <w:nsid w:val="11521B30"/>
+    <w:multiLevelType w:val="hybridMultilevel"/>
+    <w:tmpl w:val="D200D8E2"/>
+    <w:lvl w:ilvl="0" w:tplc="10DE757E">
+      <w:numFmt w:val="bullet"/>
+      <w:lvlText w:val="-"/>
+      <w:lvlJc w:val="left"/>
+      <w:pPr>
+        <w:ind w:left="720" w:hanging="360"/>
+      </w:pPr>
+      <w:rPr>
+        <w:rFonts w:ascii="Calibri" w:eastAsiaTheme="minorHAnsi" w:hAnsi="Calibri" w:cs="Calibri" w:hint="default"/>
+      </w:rPr>
+    </w:lvl>
+    <w:lvl w:ilvl="1" w:tplc="0C0A0003" w:tentative="1">
+      <w:start w:val="1"/>
+      <w:numFmt w:val="bullet"/>
+      <w:lvlText w:val="o"/>
+      <w:lvlJc w:val="left"/>
+      <w:pPr>
+        <w:ind w:left="1440" w:hanging="360"/>
+      </w:pPr>
+      <w:rPr>
+        <w:rFonts w:ascii="Courier New" w:hAnsi="Courier New" w:cs="Courier New" w:hint="default"/>
+      </w:rPr>
+    </w:lvl>
+    <w:lvl w:ilvl="2" w:tplc="0C0A0005" w:tentative="1">
+      <w:start w:val="1"/>
+      <w:numFmt w:val="bullet"/>
+      <w:lvlText w:val=""/>
+      <w:lvlJc w:val="left"/>
+      <w:pPr>
+        <w:ind w:left="2160" w:hanging="360"/>
+      </w:pPr>
+      <w:rPr>
+        <w:rFonts w:ascii="Wingdings" w:hAnsi="Wingdings" w:hint="default"/>
+      </w:rPr>
+    </w:lvl>
+    <w:lvl w:ilvl="3" w:tplc="0C0A0001" w:tentative="1">
+      <w:start w:val="1"/>
+      <w:numFmt w:val="bullet"/>
+      <w:lvlText w:val=""/>
+      <w:lvlJc w:val="left"/>
+      <w:pPr>
+        <w:ind w:left="2880" w:hanging="360"/>
+      </w:pPr>
+      <w:rPr>
+        <w:rFonts w:ascii="Symbol" w:hAnsi="Symbol" w:hint="default"/>
+      </w:rPr>
+    </w:lvl>
+    <w:lvl w:ilvl="4" w:tplc="0C0A0003" w:tentative="1">
+      <w:start w:val="1"/>
+      <w:numFmt w:val="bullet"/>
+      <w:lvlText w:val="o"/>
+      <w:lvlJc w:val="left"/>
+      <w:pPr>
+        <w:ind w:left="3600" w:hanging="360"/>
+      </w:pPr>
+      <w:rPr>
+        <w:rFonts w:ascii="Courier New" w:hAnsi="Courier New" w:cs="Courier New" w:hint="default"/>
+      </w:rPr>
+    </w:lvl>
+    <w:lvl w:ilvl="5" w:tplc="0C0A0005" w:tentative="1">
+      <w:start w:val="1"/>
+      <w:numFmt w:val="bullet"/>
+      <w:lvlText w:val=""/>
+      <w:lvlJc w:val="left"/>
+      <w:pPr>
+        <w:ind w:left="4320" w:hanging="360"/>
+      </w:pPr>
+      <w:rPr>
+        <w:rFonts w:ascii="Wingdings" w:hAnsi="Wingdings" w:hint="default"/>
+      </w:rPr>
+    </w:lvl>
+    <w:lvl w:ilvl="6" w:tplc="0C0A0001" w:tentative="1">
+      <w:start w:val="1"/>
+      <w:numFmt w:val="bullet"/>
+      <w:lvlText w:val=""/>
+      <w:lvlJc w:val="left"/>
+      <w:pPr>
+        <w:ind w:left="5040" w:hanging="360"/>
+      </w:pPr>
+      <w:rPr>
+        <w:rFonts w:ascii="Symbol" w:hAnsi="Symbol" w:hint="default"/>
+      </w:rPr>
+    </w:lvl>
+    <w:lvl w:ilvl="7" w:tplc="0C0A0003" w:tentative="1">
+      <w:start w:val="1"/>
+      <w:numFmt w:val="bullet"/>
+      <w:lvlText w:val="o"/>
+      <w:lvlJc w:val="left"/>
+      <w:pPr>
+        <w:ind w:left="5760" w:hanging="360"/>
+      </w:pPr>
+      <w:rPr>
+        <w:rFonts w:ascii="Courier New" w:hAnsi="Courier New" w:cs="Courier New" w:hint="default"/>
+      </w:rPr>
+    </w:lvl>
+    <w:lvl w:ilvl="8" w:tplc="0C0A0005" w:tentative="1">
+      <w:start w:val="1"/>
+      <w:numFmt w:val="bullet"/>
+      <w:lvlText w:val=""/>
+      <w:lvlJc w:val="left"/>
+      <w:pPr>
+        <w:ind w:left="6480" w:hanging="360"/>
+      </w:pPr>
+      <w:rPr>
+        <w:rFonts w:ascii="Wingdings" w:hAnsi="Wingdings" w:hint="default"/>
+      </w:rPr>
+    </w:lvl>
+  </w:abstractNum>
+  <w:abstractNum w:abstractNumId="1">
     <w:nsid w:val="1C4C4EFA"/>
     <w:multiLevelType w:val="hybridMultilevel"/>
     <w:tmpl w:val="23A4BE94"/>
@@ -3301,7 +3603,7 @@
       </w:rPr>
     </w:lvl>
   </w:abstractNum>
-  <w:abstractNum w:abstractNumId="1" w15:restartNumberingAfterBreak="0">
+  <w:abstractNum w:abstractNumId="2">
     <w:nsid w:val="32885500"/>
     <w:multiLevelType w:val="hybridMultilevel"/>
     <w:tmpl w:val="16645D3C"/>
@@ -3413,7 +3715,7 @@
       </w:rPr>
     </w:lvl>
   </w:abstractNum>
-  <w:abstractNum w:abstractNumId="2" w15:restartNumberingAfterBreak="0">
+  <w:abstractNum w:abstractNumId="3">
     <w:nsid w:val="572F5E54"/>
     <w:multiLevelType w:val="hybridMultilevel"/>
     <w:tmpl w:val="82F4464E"/>
@@ -3526,7 +3828,7 @@
       </w:rPr>
     </w:lvl>
   </w:abstractNum>
-  <w:abstractNum w:abstractNumId="3" w15:restartNumberingAfterBreak="0">
+  <w:abstractNum w:abstractNumId="4">
     <w:nsid w:val="5C9C25BB"/>
     <w:multiLevelType w:val="hybridMultilevel"/>
     <w:tmpl w:val="805CE484"/>
@@ -3638,7 +3940,7 @@
       </w:rPr>
     </w:lvl>
   </w:abstractNum>
-  <w:abstractNum w:abstractNumId="4" w15:restartNumberingAfterBreak="0">
+  <w:abstractNum w:abstractNumId="5">
     <w:nsid w:val="66B04931"/>
     <w:multiLevelType w:val="hybridMultilevel"/>
     <w:tmpl w:val="29B0C5CA"/>
@@ -3724,7 +4026,7 @@
       </w:pPr>
     </w:lvl>
   </w:abstractNum>
-  <w:abstractNum w:abstractNumId="5" w15:restartNumberingAfterBreak="0">
+  <w:abstractNum w:abstractNumId="6">
     <w:nsid w:val="69537217"/>
     <w:multiLevelType w:val="hybridMultilevel"/>
     <w:tmpl w:val="8AA0B6F2"/>
@@ -3813,7 +4115,7 @@
       </w:pPr>
     </w:lvl>
   </w:abstractNum>
-  <w:abstractNum w:abstractNumId="6" w15:restartNumberingAfterBreak="0">
+  <w:abstractNum w:abstractNumId="7">
     <w:nsid w:val="736415F9"/>
     <w:multiLevelType w:val="hybridMultilevel"/>
     <w:tmpl w:val="3356C862"/>
@@ -3902,7 +4204,7 @@
       </w:pPr>
     </w:lvl>
   </w:abstractNum>
-  <w:abstractNum w:abstractNumId="7" w15:restartNumberingAfterBreak="0">
+  <w:abstractNum w:abstractNumId="8">
     <w:nsid w:val="74C1674E"/>
     <w:multiLevelType w:val="hybridMultilevel"/>
     <w:tmpl w:val="3C46C382"/>
@@ -3991,7 +4293,7 @@
       </w:pPr>
     </w:lvl>
   </w:abstractNum>
-  <w:abstractNum w:abstractNumId="8" w15:restartNumberingAfterBreak="0">
+  <w:abstractNum w:abstractNumId="9">
     <w:nsid w:val="7A1E2BDC"/>
     <w:multiLevelType w:val="hybridMultilevel"/>
     <w:tmpl w:val="57BE9508"/>
@@ -4081,37 +4383,40 @@
     </w:lvl>
   </w:abstractNum>
   <w:num w:numId="1">
+    <w:abstractNumId w:val="2"/>
+  </w:num>
+  <w:num w:numId="2">
     <w:abstractNumId w:val="1"/>
   </w:num>
-  <w:num w:numId="2">
-    <w:abstractNumId w:val="0"/>
+  <w:num w:numId="3">
+    <w:abstractNumId w:val="5"/>
   </w:num>
-  <w:num w:numId="3">
+  <w:num w:numId="4">
+    <w:abstractNumId w:val="8"/>
+  </w:num>
+  <w:num w:numId="5">
+    <w:abstractNumId w:val="6"/>
+  </w:num>
+  <w:num w:numId="6">
+    <w:abstractNumId w:val="7"/>
+  </w:num>
+  <w:num w:numId="7">
+    <w:abstractNumId w:val="9"/>
+  </w:num>
+  <w:num w:numId="8">
+    <w:abstractNumId w:val="3"/>
+  </w:num>
+  <w:num w:numId="9">
     <w:abstractNumId w:val="4"/>
   </w:num>
-  <w:num w:numId="4">
-    <w:abstractNumId w:val="7"/>
-  </w:num>
-  <w:num w:numId="5">
-    <w:abstractNumId w:val="5"/>
-  </w:num>
-  <w:num w:numId="6">
-    <w:abstractNumId w:val="6"/>
-  </w:num>
-  <w:num w:numId="7">
-    <w:abstractNumId w:val="8"/>
-  </w:num>
-  <w:num w:numId="8">
-    <w:abstractNumId w:val="2"/>
-  </w:num>
-  <w:num w:numId="9">
-    <w:abstractNumId w:val="3"/>
+  <w:num w:numId="10">
+    <w:abstractNumId w:val="0"/>
   </w:num>
 </w:numbering>
 </file>
 
 <file path=word/styles.xml><?xml version="1.0" encoding="utf-8"?>
-<w:styles xmlns:mc="http://schemas.openxmlformats.org/markup-compatibility/2006" xmlns:r="http://schemas.openxmlformats.org/officeDocument/2006/relationships" xmlns:w="http://schemas.openxmlformats.org/wordprocessingml/2006/main" xmlns:w14="http://schemas.microsoft.com/office/word/2010/wordml" xmlns:w15="http://schemas.microsoft.com/office/word/2012/wordml" mc:Ignorable="w14 w15">
+<w:styles xmlns:mc="http://schemas.openxmlformats.org/markup-compatibility/2006" xmlns:r="http://schemas.openxmlformats.org/officeDocument/2006/relationships" xmlns:w="http://schemas.openxmlformats.org/wordprocessingml/2006/main" xmlns:w14="http://schemas.microsoft.com/office/word/2010/wordml" mc:Ignorable="w14">
   <w:docDefaults>
     <w:rPrDefault>
       <w:rPr>
@@ -4127,378 +4432,144 @@
       </w:pPr>
     </w:pPrDefault>
   </w:docDefaults>
-  <w:latentStyles w:defLockedState="0" w:defUIPriority="99" w:defSemiHidden="0" w:defUnhideWhenUsed="0" w:defQFormat="0" w:count="371">
-    <w:lsdException w:name="Normal" w:uiPriority="0" w:qFormat="1"/>
-    <w:lsdException w:name="heading 1" w:uiPriority="9" w:qFormat="1"/>
-    <w:lsdException w:name="heading 2" w:semiHidden="1" w:uiPriority="9" w:unhideWhenUsed="1" w:qFormat="1"/>
-    <w:lsdException w:name="heading 3" w:semiHidden="1" w:uiPriority="9" w:unhideWhenUsed="1" w:qFormat="1"/>
-    <w:lsdException w:name="heading 4" w:semiHidden="1" w:uiPriority="9" w:unhideWhenUsed="1" w:qFormat="1"/>
-    <w:lsdException w:name="heading 5" w:semiHidden="1" w:uiPriority="9" w:unhideWhenUsed="1" w:qFormat="1"/>
-    <w:lsdException w:name="heading 6" w:semiHidden="1" w:uiPriority="9" w:unhideWhenUsed="1" w:qFormat="1"/>
-    <w:lsdException w:name="heading 7" w:semiHidden="1" w:uiPriority="9" w:unhideWhenUsed="1" w:qFormat="1"/>
-    <w:lsdException w:name="heading 8" w:semiHidden="1" w:uiPriority="9" w:unhideWhenUsed="1" w:qFormat="1"/>
-    <w:lsdException w:name="heading 9" w:semiHidden="1" w:uiPriority="9" w:unhideWhenUsed="1" w:qFormat="1"/>
-    <w:lsdException w:name="index 1" w:semiHidden="1" w:unhideWhenUsed="1"/>
-    <w:lsdException w:name="index 2" w:semiHidden="1" w:unhideWhenUsed="1"/>
-    <w:lsdException w:name="index 3" w:semiHidden="1" w:unhideWhenUsed="1"/>
-    <w:lsdException w:name="index 4" w:semiHidden="1" w:unhideWhenUsed="1"/>
-    <w:lsdException w:name="index 5" w:semiHidden="1" w:unhideWhenUsed="1"/>
-    <w:lsdException w:name="index 6" w:semiHidden="1" w:unhideWhenUsed="1"/>
-    <w:lsdException w:name="index 7" w:semiHidden="1" w:unhideWhenUsed="1"/>
-    <w:lsdException w:name="index 8" w:semiHidden="1" w:unhideWhenUsed="1"/>
-    <w:lsdException w:name="index 9" w:semiHidden="1" w:unhideWhenUsed="1"/>
-    <w:lsdException w:name="toc 1" w:semiHidden="1" w:uiPriority="39" w:unhideWhenUsed="1"/>
-    <w:lsdException w:name="toc 2" w:semiHidden="1" w:uiPriority="39" w:unhideWhenUsed="1"/>
-    <w:lsdException w:name="toc 3" w:semiHidden="1" w:uiPriority="39" w:unhideWhenUsed="1"/>
-    <w:lsdException w:name="toc 4" w:semiHidden="1" w:uiPriority="39" w:unhideWhenUsed="1"/>
-    <w:lsdException w:name="toc 5" w:semiHidden="1" w:uiPriority="39" w:unhideWhenUsed="1"/>
-    <w:lsdException w:name="toc 6" w:semiHidden="1" w:uiPriority="39" w:unhideWhenUsed="1"/>
-    <w:lsdException w:name="toc 7" w:semiHidden="1" w:uiPriority="39" w:unhideWhenUsed="1"/>
-    <w:lsdException w:name="toc 8" w:semiHidden="1" w:uiPriority="39" w:unhideWhenUsed="1"/>
-    <w:lsdException w:name="toc 9" w:semiHidden="1" w:uiPriority="39" w:unhideWhenUsed="1"/>
-    <w:lsdException w:name="Normal Indent" w:semiHidden="1" w:unhideWhenUsed="1"/>
-    <w:lsdException w:name="footnote text" w:semiHidden="1" w:unhideWhenUsed="1"/>
-    <w:lsdException w:name="annotation text" w:semiHidden="1" w:unhideWhenUsed="1"/>
-    <w:lsdException w:name="header" w:semiHidden="1" w:unhideWhenUsed="1"/>
-    <w:lsdException w:name="footer" w:semiHidden="1" w:unhideWhenUsed="1"/>
-    <w:lsdException w:name="index heading" w:semiHidden="1" w:unhideWhenUsed="1"/>
-    <w:lsdException w:name="caption" w:semiHidden="1" w:uiPriority="35" w:unhideWhenUsed="1" w:qFormat="1"/>
-    <w:lsdException w:name="table of figures" w:semiHidden="1" w:unhideWhenUsed="1"/>
-    <w:lsdException w:name="envelope address" w:semiHidden="1" w:unhideWhenUsed="1"/>
-    <w:lsdException w:name="envelope return" w:semiHidden="1" w:unhideWhenUsed="1"/>
-    <w:lsdException w:name="footnote reference" w:semiHidden="1" w:unhideWhenUsed="1"/>
-    <w:lsdException w:name="annotation reference" w:semiHidden="1" w:unhideWhenUsed="1"/>
-    <w:lsdException w:name="line number" w:semiHidden="1" w:unhideWhenUsed="1"/>
-    <w:lsdException w:name="page number" w:semiHidden="1" w:unhideWhenUsed="1"/>
-    <w:lsdException w:name="endnote reference" w:semiHidden="1" w:unhideWhenUsed="1"/>
-    <w:lsdException w:name="endnote text" w:semiHidden="1" w:unhideWhenUsed="1"/>
-    <w:lsdException w:name="table of authorities" w:semiHidden="1" w:unhideWhenUsed="1"/>
-    <w:lsdException w:name="macro" w:semiHidden="1" w:unhideWhenUsed="1"/>
-    <w:lsdException w:name="toa heading" w:semiHidden="1" w:unhideWhenUsed="1"/>
-    <w:lsdException w:name="List" w:semiHidden="1" w:unhideWhenUsed="1"/>
-    <w:lsdException w:name="List Bullet" w:semiHidden="1" w:unhideWhenUsed="1"/>
-    <w:lsdException w:name="List Number" w:semiHidden="1" w:unhideWhenUsed="1"/>
-    <w:lsdException w:name="List 2" w:semiHidden="1" w:unhideWhenUsed="1"/>
-    <w:lsdException w:name="List 3" w:semiHidden="1" w:unhideWhenUsed="1"/>
-    <w:lsdException w:name="List 4" w:semiHidden="1" w:unhideWhenUsed="1"/>
-    <w:lsdException w:name="List 5" w:semiHidden="1" w:unhideWhenUsed="1"/>
-    <w:lsdException w:name="List Bullet 2" w:semiHidden="1" w:unhideWhenUsed="1"/>
-    <w:lsdException w:name="List Bullet 3" w:semiHidden="1" w:unhideWhenUsed="1"/>
-    <w:lsdException w:name="List Bullet 4" w:semiHidden="1" w:unhideWhenUsed="1"/>
-    <w:lsdException w:name="List Bullet 5" w:semiHidden="1" w:unhideWhenUsed="1"/>
-    <w:lsdException w:name="List Number 2" w:semiHidden="1" w:unhideWhenUsed="1"/>
-    <w:lsdException w:name="List Number 3" w:semiHidden="1" w:unhideWhenUsed="1"/>
-    <w:lsdException w:name="List Number 4" w:semiHidden="1" w:unhideWhenUsed="1"/>
-    <w:lsdException w:name="List Number 5" w:semiHidden="1" w:unhideWhenUsed="1"/>
-    <w:lsdException w:name="Title" w:uiPriority="10" w:qFormat="1"/>
-    <w:lsdException w:name="Closing" w:semiHidden="1" w:unhideWhenUsed="1"/>
-    <w:lsdException w:name="Signature" w:semiHidden="1" w:unhideWhenUsed="1"/>
-    <w:lsdException w:name="Default Paragraph Font" w:semiHidden="1" w:uiPriority="1" w:unhideWhenUsed="1"/>
-    <w:lsdException w:name="Body Text" w:semiHidden="1" w:unhideWhenUsed="1"/>
-    <w:lsdException w:name="Body Text Indent" w:semiHidden="1" w:unhideWhenUsed="1"/>
-    <w:lsdException w:name="List Continue" w:semiHidden="1" w:unhideWhenUsed="1"/>
-    <w:lsdException w:name="List Continue 2" w:semiHidden="1" w:unhideWhenUsed="1"/>
-    <w:lsdException w:name="List Continue 3" w:semiHidden="1" w:unhideWhenUsed="1"/>
-    <w:lsdException w:name="List Continue 4" w:semiHidden="1" w:unhideWhenUsed="1"/>
-    <w:lsdException w:name="List Continue 5" w:semiHidden="1" w:unhideWhenUsed="1"/>
-    <w:lsdException w:name="Message Header" w:semiHidden="1" w:unhideWhenUsed="1"/>
-    <w:lsdException w:name="Subtitle" w:uiPriority="11" w:qFormat="1"/>
-    <w:lsdException w:name="Salutation" w:semiHidden="1" w:unhideWhenUsed="1"/>
-    <w:lsdException w:name="Date" w:semiHidden="1" w:unhideWhenUsed="1"/>
-    <w:lsdException w:name="Body Text First Indent" w:semiHidden="1" w:unhideWhenUsed="1"/>
-    <w:lsdException w:name="Body Text First Indent 2" w:semiHidden="1" w:unhideWhenUsed="1"/>
-    <w:lsdException w:name="Note Heading" w:semiHidden="1" w:unhideWhenUsed="1"/>
-    <w:lsdException w:name="Body Text 2" w:semiHidden="1" w:unhideWhenUsed="1"/>
-    <w:lsdException w:name="Body Text 3" w:semiHidden="1" w:unhideWhenUsed="1"/>
-    <w:lsdException w:name="Body Text Indent 2" w:semiHidden="1" w:unhideWhenUsed="1"/>
-    <w:lsdException w:name="Body Text Indent 3" w:semiHidden="1" w:unhideWhenUsed="1"/>
-    <w:lsdException w:name="Block Text" w:semiHidden="1" w:unhideWhenUsed="1"/>
-    <w:lsdException w:name="Hyperlink" w:semiHidden="1" w:unhideWhenUsed="1"/>
-    <w:lsdException w:name="FollowedHyperlink" w:semiHidden="1" w:unhideWhenUsed="1"/>
-    <w:lsdException w:name="Strong" w:uiPriority="22" w:qFormat="1"/>
-    <w:lsdException w:name="Emphasis" w:uiPriority="20" w:qFormat="1"/>
-    <w:lsdException w:name="Document Map" w:semiHidden="1" w:unhideWhenUsed="1"/>
-    <w:lsdException w:name="Plain Text" w:semiHidden="1" w:unhideWhenUsed="1"/>
-    <w:lsdException w:name="E-mail Signature" w:semiHidden="1" w:unhideWhenUsed="1"/>
-    <w:lsdException w:name="HTML Top of Form" w:semiHidden="1" w:unhideWhenUsed="1"/>
-    <w:lsdException w:name="HTML Bottom of Form" w:semiHidden="1" w:unhideWhenUsed="1"/>
-    <w:lsdException w:name="Normal (Web)" w:semiHidden="1" w:unhideWhenUsed="1"/>
-    <w:lsdException w:name="HTML Acronym" w:semiHidden="1" w:unhideWhenUsed="1"/>
-    <w:lsdException w:name="HTML Address" w:semiHidden="1" w:unhideWhenUsed="1"/>
-    <w:lsdException w:name="HTML Cite" w:semiHidden="1" w:unhideWhenUsed="1"/>
-    <w:lsdException w:name="HTML Code" w:semiHidden="1" w:unhideWhenUsed="1"/>
-    <w:lsdException w:name="HTML Definition" w:semiHidden="1" w:unhideWhenUsed="1"/>
-    <w:lsdException w:name="HTML Keyboard" w:semiHidden="1" w:unhideWhenUsed="1"/>
-    <w:lsdException w:name="HTML Preformatted" w:semiHidden="1" w:unhideWhenUsed="1"/>
-    <w:lsdException w:name="HTML Sample" w:semiHidden="1" w:unhideWhenUsed="1"/>
-    <w:lsdException w:name="HTML Typewriter" w:semiHidden="1" w:unhideWhenUsed="1"/>
-    <w:lsdException w:name="HTML Variable" w:semiHidden="1" w:unhideWhenUsed="1"/>
-    <w:lsdException w:name="Normal Table" w:semiHidden="1" w:unhideWhenUsed="1"/>
-    <w:lsdException w:name="annotation subject" w:semiHidden="1" w:unhideWhenUsed="1"/>
-    <w:lsdException w:name="No List" w:semiHidden="1" w:unhideWhenUsed="1"/>
-    <w:lsdException w:name="Outline List 1" w:semiHidden="1" w:unhideWhenUsed="1"/>
-    <w:lsdException w:name="Outline List 2" w:semiHidden="1" w:unhideWhenUsed="1"/>
-    <w:lsdException w:name="Outline List 3" w:semiHidden="1" w:unhideWhenUsed="1"/>
-    <w:lsdException w:name="Table Simple 1" w:semiHidden="1" w:unhideWhenUsed="1"/>
-    <w:lsdException w:name="Table Simple 2" w:semiHidden="1" w:unhideWhenUsed="1"/>
-    <w:lsdException w:name="Table Simple 3" w:semiHidden="1" w:unhideWhenUsed="1"/>
-    <w:lsdException w:name="Table Classic 1" w:semiHidden="1" w:unhideWhenUsed="1"/>
-    <w:lsdException w:name="Table Classic 2" w:semiHidden="1" w:unhideWhenUsed="1"/>
-    <w:lsdException w:name="Table Classic 3" w:semiHidden="1" w:unhideWhenUsed="1"/>
-    <w:lsdException w:name="Table Classic 4" w:semiHidden="1" w:unhideWhenUsed="1"/>
-    <w:lsdException w:name="Table Colorful 1" w:semiHidden="1" w:unhideWhenUsed="1"/>
-    <w:lsdException w:name="Table Colorful 2" w:semiHidden="1" w:unhideWhenUsed="1"/>
-    <w:lsdException w:name="Table Colorful 3" w:semiHidden="1" w:unhideWhenUsed="1"/>
-    <w:lsdException w:name="Table Columns 1" w:semiHidden="1" w:unhideWhenUsed="1"/>
-    <w:lsdException w:name="Table Columns 2" w:semiHidden="1" w:unhideWhenUsed="1"/>
-    <w:lsdException w:name="Table Columns 3" w:semiHidden="1" w:unhideWhenUsed="1"/>
-    <w:lsdException w:name="Table Columns 4" w:semiHidden="1" w:unhideWhenUsed="1"/>
-    <w:lsdException w:name="Table Columns 5" w:semiHidden="1" w:unhideWhenUsed="1"/>
-    <w:lsdException w:name="Table Grid 1" w:semiHidden="1" w:unhideWhenUsed="1"/>
-    <w:lsdException w:name="Table Grid 2" w:semiHidden="1" w:unhideWhenUsed="1"/>
-    <w:lsdException w:name="Table Grid 3" w:semiHidden="1" w:unhideWhenUsed="1"/>
-    <w:lsdException w:name="Table Grid 4" w:semiHidden="1" w:unhideWhenUsed="1"/>
-    <w:lsdException w:name="Table Grid 5" w:semiHidden="1" w:unhideWhenUsed="1"/>
-    <w:lsdException w:name="Table Grid 6" w:semiHidden="1" w:unhideWhenUsed="1"/>
-    <w:lsdException w:name="Table Grid 7" w:semiHidden="1" w:unhideWhenUsed="1"/>
-    <w:lsdException w:name="Table Grid 8" w:semiHidden="1" w:unhideWhenUsed="1"/>
-    <w:lsdException w:name="Table List 1" w:semiHidden="1" w:unhideWhenUsed="1"/>
-    <w:lsdException w:name="Table List 2" w:semiHidden="1" w:unhideWhenUsed="1"/>
-    <w:lsdException w:name="Table List 3" w:semiHidden="1" w:unhideWhenUsed="1"/>
-    <w:lsdException w:name="Table List 4" w:semiHidden="1" w:unhideWhenUsed="1"/>
-    <w:lsdException w:name="Table List 5" w:semiHidden="1" w:unhideWhenUsed="1"/>
-    <w:lsdException w:name="Table List 6" w:semiHidden="1" w:unhideWhenUsed="1"/>
-    <w:lsdException w:name="Table List 7" w:semiHidden="1" w:unhideWhenUsed="1"/>
-    <w:lsdException w:name="Table List 8" w:semiHidden="1" w:unhideWhenUsed="1"/>
-    <w:lsdException w:name="Table 3D effects 1" w:semiHidden="1" w:unhideWhenUsed="1"/>
-    <w:lsdException w:name="Table 3D effects 2" w:semiHidden="1" w:unhideWhenUsed="1"/>
-    <w:lsdException w:name="Table 3D effects 3" w:semiHidden="1" w:unhideWhenUsed="1"/>
-    <w:lsdException w:name="Table Contemporary" w:semiHidden="1" w:unhideWhenUsed="1"/>
-    <w:lsdException w:name="Table Elegant" w:semiHidden="1" w:unhideWhenUsed="1"/>
-    <w:lsdException w:name="Table Professional" w:semiHidden="1" w:unhideWhenUsed="1"/>
-    <w:lsdException w:name="Table Subtle 1" w:semiHidden="1" w:unhideWhenUsed="1"/>
-    <w:lsdException w:name="Table Subtle 2" w:semiHidden="1" w:unhideWhenUsed="1"/>
-    <w:lsdException w:name="Table Web 1" w:semiHidden="1" w:unhideWhenUsed="1"/>
-    <w:lsdException w:name="Table Web 2" w:semiHidden="1" w:unhideWhenUsed="1"/>
-    <w:lsdException w:name="Table Web 3" w:semiHidden="1" w:unhideWhenUsed="1"/>
-    <w:lsdException w:name="Balloon Text" w:semiHidden="1" w:unhideWhenUsed="1"/>
-    <w:lsdException w:name="Table Grid" w:uiPriority="59"/>
-    <w:lsdException w:name="Table Theme" w:semiHidden="1" w:unhideWhenUsed="1"/>
-    <w:lsdException w:name="Placeholder Text" w:semiHidden="1"/>
-    <w:lsdException w:name="No Spacing" w:uiPriority="1" w:qFormat="1"/>
-    <w:lsdException w:name="Light Shading" w:uiPriority="60"/>
-    <w:lsdException w:name="Light List" w:uiPriority="61"/>
-    <w:lsdException w:name="Light Grid" w:uiPriority="62"/>
-    <w:lsdException w:name="Medium Shading 1" w:uiPriority="63"/>
-    <w:lsdException w:name="Medium Shading 2" w:uiPriority="64"/>
-    <w:lsdException w:name="Medium List 1" w:uiPriority="65"/>
-    <w:lsdException w:name="Medium List 2" w:uiPriority="66"/>
-    <w:lsdException w:name="Medium Grid 1" w:uiPriority="67"/>
-    <w:lsdException w:name="Medium Grid 2" w:uiPriority="68"/>
-    <w:lsdException w:name="Medium Grid 3" w:uiPriority="69"/>
-    <w:lsdException w:name="Dark List" w:uiPriority="70"/>
-    <w:lsdException w:name="Colorful Shading" w:uiPriority="71"/>
-    <w:lsdException w:name="Colorful List" w:uiPriority="72"/>
-    <w:lsdException w:name="Colorful Grid" w:uiPriority="73"/>
-    <w:lsdException w:name="Light Shading Accent 1" w:uiPriority="60"/>
-    <w:lsdException w:name="Light List Accent 1" w:uiPriority="61"/>
-    <w:lsdException w:name="Light Grid Accent 1" w:uiPriority="62"/>
-    <w:lsdException w:name="Medium Shading 1 Accent 1" w:uiPriority="63"/>
-    <w:lsdException w:name="Medium Shading 2 Accent 1" w:uiPriority="64"/>
-    <w:lsdException w:name="Medium List 1 Accent 1" w:uiPriority="65"/>
-    <w:lsdException w:name="Revision" w:semiHidden="1"/>
-    <w:lsdException w:name="List Paragraph" w:uiPriority="34" w:qFormat="1"/>
-    <w:lsdException w:name="Quote" w:uiPriority="29" w:qFormat="1"/>
-    <w:lsdException w:name="Intense Quote" w:uiPriority="30" w:qFormat="1"/>
-    <w:lsdException w:name="Medium List 2 Accent 1" w:uiPriority="66"/>
-    <w:lsdException w:name="Medium Grid 1 Accent 1" w:uiPriority="67"/>
-    <w:lsdException w:name="Medium Grid 2 Accent 1" w:uiPriority="68"/>
-    <w:lsdException w:name="Medium Grid 3 Accent 1" w:uiPriority="69"/>
-    <w:lsdException w:name="Dark List Accent 1" w:uiPriority="70"/>
-    <w:lsdException w:name="Colorful Shading Accent 1" w:uiPriority="71"/>
-    <w:lsdException w:name="Colorful List Accent 1" w:uiPriority="72"/>
-    <w:lsdException w:name="Colorful Grid Accent 1" w:uiPriority="73"/>
-    <w:lsdException w:name="Light Shading Accent 2" w:uiPriority="60"/>
-    <w:lsdException w:name="Light List Accent 2" w:uiPriority="61"/>
-    <w:lsdException w:name="Light Grid Accent 2" w:uiPriority="62"/>
-    <w:lsdException w:name="Medium Shading 1 Accent 2" w:uiPriority="63"/>
-    <w:lsdException w:name="Medium Shading 2 Accent 2" w:uiPriority="64"/>
-    <w:lsdException w:name="Medium List 1 Accent 2" w:uiPriority="65"/>
-    <w:lsdException w:name="Medium List 2 Accent 2" w:uiPriority="66"/>
-    <w:lsdException w:name="Medium Grid 1 Accent 2" w:uiPriority="67"/>
-    <w:lsdException w:name="Medium Grid 2 Accent 2" w:uiPriority="68"/>
-    <w:lsdException w:name="Medium Grid 3 Accent 2" w:uiPriority="69"/>
-    <w:lsdException w:name="Dark List Accent 2" w:uiPriority="70"/>
-    <w:lsdException w:name="Colorful Shading Accent 2" w:uiPriority="71"/>
-    <w:lsdException w:name="Colorful List Accent 2" w:uiPriority="72"/>
-    <w:lsdException w:name="Colorful Grid Accent 2" w:uiPriority="73"/>
-    <w:lsdException w:name="Light Shading Accent 3" w:uiPriority="60"/>
-    <w:lsdException w:name="Light List Accent 3" w:uiPriority="61"/>
-    <w:lsdException w:name="Light Grid Accent 3" w:uiPriority="62"/>
-    <w:lsdException w:name="Medium Shading 1 Accent 3" w:uiPriority="63"/>
-    <w:lsdException w:name="Medium Shading 2 Accent 3" w:uiPriority="64"/>
-    <w:lsdException w:name="Medium List 1 Accent 3" w:uiPriority="65"/>
-    <w:lsdException w:name="Medium List 2 Accent 3" w:uiPriority="66"/>
-    <w:lsdException w:name="Medium Grid 1 Accent 3" w:uiPriority="67"/>
-    <w:lsdException w:name="Medium Grid 2 Accent 3" w:uiPriority="68"/>
-    <w:lsdException w:name="Medium Grid 3 Accent 3" w:uiPriority="69"/>
-    <w:lsdException w:name="Dark List Accent 3" w:uiPriority="70"/>
-    <w:lsdException w:name="Colorful Shading Accent 3" w:uiPriority="71"/>
-    <w:lsdException w:name="Colorful List Accent 3" w:uiPriority="72"/>
-    <w:lsdException w:name="Colorful Grid Accent 3" w:uiPriority="73"/>
-    <w:lsdException w:name="Light Shading Accent 4" w:uiPriority="60"/>
-    <w:lsdException w:name="Light List Accent 4" w:uiPriority="61"/>
-    <w:lsdException w:name="Light Grid Accent 4" w:uiPriority="62"/>
-    <w:lsdException w:name="Medium Shading 1 Accent 4" w:uiPriority="63"/>
-    <w:lsdException w:name="Medium Shading 2 Accent 4" w:uiPriority="64"/>
-    <w:lsdException w:name="Medium List 1 Accent 4" w:uiPriority="65"/>
-    <w:lsdException w:name="Medium List 2 Accent 4" w:uiPriority="66"/>
-    <w:lsdException w:name="Medium Grid 1 Accent 4" w:uiPriority="67"/>
-    <w:lsdException w:name="Medium Grid 2 Accent 4" w:uiPriority="68"/>
-    <w:lsdException w:name="Medium Grid 3 Accent 4" w:uiPriority="69"/>
-    <w:lsdException w:name="Dark List Accent 4" w:uiPriority="70"/>
-    <w:lsdException w:name="Colorful Shading Accent 4" w:uiPriority="71"/>
-    <w:lsdException w:name="Colorful List Accent 4" w:uiPriority="72"/>
-    <w:lsdException w:name="Colorful Grid Accent 4" w:uiPriority="73"/>
-    <w:lsdException w:name="Light Shading Accent 5" w:uiPriority="60"/>
-    <w:lsdException w:name="Light List Accent 5" w:uiPriority="61"/>
-    <w:lsdException w:name="Light Grid Accent 5" w:uiPriority="62"/>
-    <w:lsdException w:name="Medium Shading 1 Accent 5" w:uiPriority="63"/>
-    <w:lsdException w:name="Medium Shading 2 Accent 5" w:uiPriority="64"/>
-    <w:lsdException w:name="Medium List 1 Accent 5" w:uiPriority="65"/>
-    <w:lsdException w:name="Medium List 2 Accent 5" w:uiPriority="66"/>
-    <w:lsdException w:name="Medium Grid 1 Accent 5" w:uiPriority="67"/>
-    <w:lsdException w:name="Medium Grid 2 Accent 5" w:uiPriority="68"/>
-    <w:lsdException w:name="Medium Grid 3 Accent 5" w:uiPriority="69"/>
-    <w:lsdException w:name="Dark List Accent 5" w:uiPriority="70"/>
-    <w:lsdException w:name="Colorful Shading Accent 5" w:uiPriority="71"/>
-    <w:lsdException w:name="Colorful List Accent 5" w:uiPriority="72"/>
-    <w:lsdException w:name="Colorful Grid Accent 5" w:uiPriority="73"/>
-    <w:lsdException w:name="Light Shading Accent 6" w:uiPriority="60"/>
-    <w:lsdException w:name="Light List Accent 6" w:uiPriority="61"/>
-    <w:lsdException w:name="Light Grid Accent 6" w:uiPriority="62"/>
-    <w:lsdException w:name="Medium Shading 1 Accent 6" w:uiPriority="63"/>
-    <w:lsdException w:name="Medium Shading 2 Accent 6" w:uiPriority="64"/>
-    <w:lsdException w:name="Medium List 1 Accent 6" w:uiPriority="65"/>
-    <w:lsdException w:name="Medium List 2 Accent 6" w:uiPriority="66"/>
-    <w:lsdException w:name="Medium Grid 1 Accent 6" w:uiPriority="67"/>
-    <w:lsdException w:name="Medium Grid 2 Accent 6" w:uiPriority="68"/>
-    <w:lsdException w:name="Medium Grid 3 Accent 6" w:uiPriority="69"/>
-    <w:lsdException w:name="Dark List Accent 6" w:uiPriority="70"/>
-    <w:lsdException w:name="Colorful Shading Accent 6" w:uiPriority="71"/>
-    <w:lsdException w:name="Colorful List Accent 6" w:uiPriority="72"/>
-    <w:lsdException w:name="Colorful Grid Accent 6" w:uiPriority="73"/>
-    <w:lsdException w:name="Subtle Emphasis" w:uiPriority="19" w:qFormat="1"/>
-    <w:lsdException w:name="Intense Emphasis" w:uiPriority="21" w:qFormat="1"/>
-    <w:lsdException w:name="Subtle Reference" w:uiPriority="31" w:qFormat="1"/>
-    <w:lsdException w:name="Intense Reference" w:uiPriority="32" w:qFormat="1"/>
-    <w:lsdException w:name="Book Title" w:uiPriority="33" w:qFormat="1"/>
-    <w:lsdException w:name="Bibliography" w:semiHidden="1" w:uiPriority="37" w:unhideWhenUsed="1"/>
-    <w:lsdException w:name="TOC Heading" w:semiHidden="1" w:uiPriority="39" w:unhideWhenUsed="1" w:qFormat="1"/>
-    <w:lsdException w:name="Plain Table 1" w:uiPriority="41"/>
-    <w:lsdException w:name="Plain Table 2" w:uiPriority="42"/>
-    <w:lsdException w:name="Plain Table 3" w:uiPriority="43"/>
-    <w:lsdException w:name="Plain Table 4" w:uiPriority="44"/>
-    <w:lsdException w:name="Plain Table 5" w:uiPriority="45"/>
-    <w:lsdException w:name="Grid Table Light" w:uiPriority="40"/>
-    <w:lsdException w:name="Grid Table 1 Light" w:uiPriority="46"/>
-    <w:lsdException w:name="Grid Table 2" w:uiPriority="47"/>
-    <w:lsdException w:name="Grid Table 3" w:uiPriority="48"/>
-    <w:lsdException w:name="Grid Table 4" w:uiPriority="49"/>
-    <w:lsdException w:name="Grid Table 5 Dark" w:uiPriority="50"/>
-    <w:lsdException w:name="Grid Table 6 Colorful" w:uiPriority="51"/>
-    <w:lsdException w:name="Grid Table 7 Colorful" w:uiPriority="52"/>
-    <w:lsdException w:name="Grid Table 1 Light Accent 1" w:uiPriority="46"/>
-    <w:lsdException w:name="Grid Table 2 Accent 1" w:uiPriority="47"/>
-    <w:lsdException w:name="Grid Table 3 Accent 1" w:uiPriority="48"/>
-    <w:lsdException w:name="Grid Table 4 Accent 1" w:uiPriority="49"/>
-    <w:lsdException w:name="Grid Table 5 Dark Accent 1" w:uiPriority="50"/>
-    <w:lsdException w:name="Grid Table 6 Colorful Accent 1" w:uiPriority="51"/>
-    <w:lsdException w:name="Grid Table 7 Colorful Accent 1" w:uiPriority="52"/>
-    <w:lsdException w:name="Grid Table 1 Light Accent 2" w:uiPriority="46"/>
-    <w:lsdException w:name="Grid Table 2 Accent 2" w:uiPriority="47"/>
-    <w:lsdException w:name="Grid Table 3 Accent 2" w:uiPriority="48"/>
-    <w:lsdException w:name="Grid Table 4 Accent 2" w:uiPriority="49"/>
-    <w:lsdException w:name="Grid Table 5 Dark Accent 2" w:uiPriority="50"/>
-    <w:lsdException w:name="Grid Table 6 Colorful Accent 2" w:uiPriority="51"/>
-    <w:lsdException w:name="Grid Table 7 Colorful Accent 2" w:uiPriority="52"/>
-    <w:lsdException w:name="Grid Table 1 Light Accent 3" w:uiPriority="46"/>
-    <w:lsdException w:name="Grid Table 2 Accent 3" w:uiPriority="47"/>
-    <w:lsdException w:name="Grid Table 3 Accent 3" w:uiPriority="48"/>
-    <w:lsdException w:name="Grid Table 4 Accent 3" w:uiPriority="49"/>
-    <w:lsdException w:name="Grid Table 5 Dark Accent 3" w:uiPriority="50"/>
-    <w:lsdException w:name="Grid Table 6 Colorful Accent 3" w:uiPriority="51"/>
-    <w:lsdException w:name="Grid Table 7 Colorful Accent 3" w:uiPriority="52"/>
-    <w:lsdException w:name="Grid Table 1 Light Accent 4" w:uiPriority="46"/>
-    <w:lsdException w:name="Grid Table 2 Accent 4" w:uiPriority="47"/>
-    <w:lsdException w:name="Grid Table 3 Accent 4" w:uiPriority="48"/>
-    <w:lsdException w:name="Grid Table 4 Accent 4" w:uiPriority="49"/>
-    <w:lsdException w:name="Grid Table 5 Dark Accent 4" w:uiPriority="50"/>
-    <w:lsdException w:name="Grid Table 6 Colorful Accent 4" w:uiPriority="51"/>
-    <w:lsdException w:name="Grid Table 7 Colorful Accent 4" w:uiPriority="52"/>
-    <w:lsdException w:name="Grid Table 1 Light Accent 5" w:uiPriority="46"/>
-    <w:lsdException w:name="Grid Table 2 Accent 5" w:uiPriority="47"/>
-    <w:lsdException w:name="Grid Table 3 Accent 5" w:uiPriority="48"/>
-    <w:lsdException w:name="Grid Table 4 Accent 5" w:uiPriority="49"/>
-    <w:lsdException w:name="Grid Table 5 Dark Accent 5" w:uiPriority="50"/>
-    <w:lsdException w:name="Grid Table 6 Colorful Accent 5" w:uiPriority="51"/>
-    <w:lsdException w:name="Grid Table 7 Colorful Accent 5" w:uiPriority="52"/>
-    <w:lsdException w:name="Grid Table 1 Light Accent 6" w:uiPriority="46"/>
-    <w:lsdException w:name="Grid Table 2 Accent 6" w:uiPriority="47"/>
-    <w:lsdException w:name="Grid Table 3 Accent 6" w:uiPriority="48"/>
-    <w:lsdException w:name="Grid Table 4 Accent 6" w:uiPriority="49"/>
-    <w:lsdException w:name="Grid Table 5 Dark Accent 6" w:uiPriority="50"/>
-    <w:lsdException w:name="Grid Table 6 Colorful Accent 6" w:uiPriority="51"/>
-    <w:lsdException w:name="Grid Table 7 Colorful Accent 6" w:uiPriority="52"/>
-    <w:lsdException w:name="List Table 1 Light" w:uiPriority="46"/>
-    <w:lsdException w:name="List Table 2" w:uiPriority="47"/>
-    <w:lsdException w:name="List Table 3" w:uiPriority="48"/>
-    <w:lsdException w:name="List Table 4" w:uiPriority="49"/>
-    <w:lsdException w:name="List Table 5 Dark" w:uiPriority="50"/>
-    <w:lsdException w:name="List Table 6 Colorful" w:uiPriority="51"/>
-    <w:lsdException w:name="List Table 7 Colorful" w:uiPriority="52"/>
-    <w:lsdException w:name="List Table 1 Light Accent 1" w:uiPriority="46"/>
-    <w:lsdException w:name="List Table 2 Accent 1" w:uiPriority="47"/>
-    <w:lsdException w:name="List Table 3 Accent 1" w:uiPriority="48"/>
-    <w:lsdException w:name="List Table 4 Accent 1" w:uiPriority="49"/>
-    <w:lsdException w:name="List Table 5 Dark Accent 1" w:uiPriority="50"/>
-    <w:lsdException w:name="List Table 6 Colorful Accent 1" w:uiPriority="51"/>
-    <w:lsdException w:name="List Table 7 Colorful Accent 1" w:uiPriority="52"/>
-    <w:lsdException w:name="List Table 1 Light Accent 2" w:uiPriority="46"/>
-    <w:lsdException w:name="List Table 2 Accent 2" w:uiPriority="47"/>
-    <w:lsdException w:name="List Table 3 Accent 2" w:uiPriority="48"/>
-    <w:lsdException w:name="List Table 4 Accent 2" w:uiPriority="49"/>
-    <w:lsdException w:name="List Table 5 Dark Accent 2" w:uiPriority="50"/>
-    <w:lsdException w:name="List Table 6 Colorful Accent 2" w:uiPriority="51"/>
-    <w:lsdException w:name="List Table 7 Colorful Accent 2" w:uiPriority="52"/>
-    <w:lsdException w:name="List Table 1 Light Accent 3" w:uiPriority="46"/>
-    <w:lsdException w:name="List Table 2 Accent 3" w:uiPriority="47"/>
-    <w:lsdException w:name="List Table 3 Accent 3" w:uiPriority="48"/>
-    <w:lsdException w:name="List Table 4 Accent 3" w:uiPriority="49"/>
-    <w:lsdException w:name="List Table 5 Dark Accent 3" w:uiPriority="50"/>
-    <w:lsdException w:name="List Table 6 Colorful Accent 3" w:uiPriority="51"/>
-    <w:lsdException w:name="List Table 7 Colorful Accent 3" w:uiPriority="52"/>
-    <w:lsdException w:name="List Table 1 Light Accent 4" w:uiPriority="46"/>
-    <w:lsdException w:name="List Table 2 Accent 4" w:uiPriority="47"/>
-    <w:lsdException w:name="List Table 3 Accent 4" w:uiPriority="48"/>
-    <w:lsdException w:name="List Table 4 Accent 4" w:uiPriority="49"/>
-    <w:lsdException w:name="List Table 5 Dark Accent 4" w:uiPriority="50"/>
-    <w:lsdException w:name="List Table 6 Colorful Accent 4" w:uiPriority="51"/>
-    <w:lsdException w:name="List Table 7 Colorful Accent 4" w:uiPriority="52"/>
-    <w:lsdException w:name="List Table 1 Light Accent 5" w:uiPriority="46"/>
-    <w:lsdException w:name="List Table 2 Accent 5" w:uiPriority="47"/>
-    <w:lsdException w:name="List Table 3 Accent 5" w:uiPriority="48"/>
-    <w:lsdException w:name="List Table 4 Accent 5" w:uiPriority="49"/>
-    <w:lsdException w:name="List Table 5 Dark Accent 5" w:uiPriority="50"/>
-    <w:lsdException w:name="List Table 6 Colorful Accent 5" w:uiPriority="51"/>
-    <w:lsdException w:name="List Table 7 Colorful Accent 5" w:uiPriority="52"/>
-    <w:lsdException w:name="List Table 1 Light Accent 6" w:uiPriority="46"/>
-    <w:lsdException w:name="List Table 2 Accent 6" w:uiPriority="47"/>
-    <w:lsdException w:name="List Table 3 Accent 6" w:uiPriority="48"/>
-    <w:lsdException w:name="List Table 4 Accent 6" w:uiPriority="49"/>
-    <w:lsdException w:name="List Table 5 Dark Accent 6" w:uiPriority="50"/>
-    <w:lsdException w:name="List Table 6 Colorful Accent 6" w:uiPriority="51"/>
-    <w:lsdException w:name="List Table 7 Colorful Accent 6" w:uiPriority="52"/>
+  <w:latentStyles w:defLockedState="0" w:defUIPriority="99" w:defSemiHidden="1" w:defUnhideWhenUsed="1" w:defQFormat="0" w:count="267">
+    <w:lsdException w:name="Normal" w:semiHidden="0" w:uiPriority="0" w:unhideWhenUsed="0" w:qFormat="1"/>
+    <w:lsdException w:name="heading 1" w:semiHidden="0" w:uiPriority="9" w:unhideWhenUsed="0" w:qFormat="1"/>
+    <w:lsdException w:name="heading 2" w:uiPriority="9" w:qFormat="1"/>
+    <w:lsdException w:name="heading 3" w:uiPriority="9" w:qFormat="1"/>
+    <w:lsdException w:name="heading 4" w:uiPriority="9" w:qFormat="1"/>
+    <w:lsdException w:name="heading 5" w:uiPriority="9" w:qFormat="1"/>
+    <w:lsdException w:name="heading 6" w:uiPriority="9" w:qFormat="1"/>
+    <w:lsdException w:name="heading 7" w:uiPriority="9" w:qFormat="1"/>
+    <w:lsdException w:name="heading 8" w:uiPriority="9" w:qFormat="1"/>
+    <w:lsdException w:name="heading 9" w:uiPriority="9" w:qFormat="1"/>
+    <w:lsdException w:name="toc 1" w:uiPriority="39"/>
+    <w:lsdException w:name="toc 2" w:uiPriority="39"/>
+    <w:lsdException w:name="toc 3" w:uiPriority="39"/>
+    <w:lsdException w:name="toc 4" w:uiPriority="39"/>
+    <w:lsdException w:name="toc 5" w:uiPriority="39"/>
+    <w:lsdException w:name="toc 6" w:uiPriority="39"/>
+    <w:lsdException w:name="toc 7" w:uiPriority="39"/>
+    <w:lsdException w:name="toc 8" w:uiPriority="39"/>
+    <w:lsdException w:name="toc 9" w:uiPriority="39"/>
+    <w:lsdException w:name="caption" w:uiPriority="35" w:qFormat="1"/>
+    <w:lsdException w:name="Title" w:semiHidden="0" w:uiPriority="10" w:unhideWhenUsed="0" w:qFormat="1"/>
+    <w:lsdException w:name="Default Paragraph Font" w:uiPriority="1"/>
+    <w:lsdException w:name="Subtitle" w:semiHidden="0" w:uiPriority="11" w:unhideWhenUsed="0" w:qFormat="1"/>
+    <w:lsdException w:name="Strong" w:semiHidden="0" w:uiPriority="22" w:unhideWhenUsed="0" w:qFormat="1"/>
+    <w:lsdException w:name="Emphasis" w:semiHidden="0" w:uiPriority="20" w:unhideWhenUsed="0" w:qFormat="1"/>
+    <w:lsdException w:name="Table Grid" w:semiHidden="0" w:uiPriority="59" w:unhideWhenUsed="0"/>
+    <w:lsdException w:name="Placeholder Text" w:unhideWhenUsed="0"/>
+    <w:lsdException w:name="No Spacing" w:semiHidden="0" w:uiPriority="1" w:unhideWhenUsed="0" w:qFormat="1"/>
+    <w:lsdException w:name="Light Shading" w:semiHidden="0" w:uiPriority="60" w:unhideWhenUsed="0"/>
+    <w:lsdException w:name="Light List" w:semiHidden="0" w:uiPriority="61" w:unhideWhenUsed="0"/>
+    <w:lsdException w:name="Light Grid" w:semiHidden="0" w:uiPriority="62" w:unhideWhenUsed="0"/>
+    <w:lsdException w:name="Medium Shading 1" w:semiHidden="0" w:uiPriority="63" w:unhideWhenUsed="0"/>
+    <w:lsdException w:name="Medium Shading 2" w:semiHidden="0" w:uiPriority="64" w:unhideWhenUsed="0"/>
+    <w:lsdException w:name="Medium List 1" w:semiHidden="0" w:uiPriority="65" w:unhideWhenUsed="0"/>
+    <w:lsdException w:name="Medium List 2" w:semiHidden="0" w:uiPriority="66" w:unhideWhenUsed="0"/>
+    <w:lsdException w:name="Medium Grid 1" w:semiHidden="0" w:uiPriority="67" w:unhideWhenUsed="0"/>
+    <w:lsdException w:name="Medium Grid 2" w:semiHidden="0" w:uiPriority="68" w:unhideWhenUsed="0"/>
+    <w:lsdException w:name="Medium Grid 3" w:semiHidden="0" w:uiPriority="69" w:unhideWhenUsed="0"/>
+    <w:lsdException w:name="Dark List" w:semiHidden="0" w:uiPriority="70" w:unhideWhenUsed="0"/>
+    <w:lsdException w:name="Colorful Shading" w:semiHidden="0" w:uiPriority="71" w:unhideWhenUsed="0"/>
+    <w:lsdException w:name="Colorful List" w:semiHidden="0" w:uiPriority="72" w:unhideWhenUsed="0"/>
+    <w:lsdException w:name="Colorful Grid" w:semiHidden="0" w:uiPriority="73" w:unhideWhenUsed="0"/>
+    <w:lsdException w:name="Light Shading Accent 1" w:semiHidden="0" w:uiPriority="60" w:unhideWhenUsed="0"/>
+    <w:lsdException w:name="Light List Accent 1" w:semiHidden="0" w:uiPriority="61" w:unhideWhenUsed="0"/>
+    <w:lsdException w:name="Light Grid Accent 1" w:semiHidden="0" w:uiPriority="62" w:unhideWhenUsed="0"/>
+    <w:lsdException w:name="Medium Shading 1 Accent 1" w:semiHidden="0" w:uiPriority="63" w:unhideWhenUsed="0"/>
+    <w:lsdException w:name="Medium Shading 2 Accent 1" w:semiHidden="0" w:uiPriority="64" w:unhideWhenUsed="0"/>
+    <w:lsdException w:name="Medium List 1 Accent 1" w:semiHidden="0" w:uiPriority="65" w:unhideWhenUsed="0"/>
+    <w:lsdException w:name="Revision" w:unhideWhenUsed="0"/>
+    <w:lsdException w:name="List Paragraph" w:semiHidden="0" w:uiPriority="34" w:unhideWhenUsed="0" w:qFormat="1"/>
+    <w:lsdException w:name="Quote" w:semiHidden="0" w:uiPriority="29" w:unhideWhenUsed="0" w:qFormat="1"/>
+    <w:lsdException w:name="Intense Quote" w:semiHidden="0" w:uiPriority="30" w:unhideWhenUsed="0" w:qFormat="1"/>
+    <w:lsdException w:name="Medium List 2 Accent 1" w:semiHidden="0" w:uiPriority="66" w:unhideWhenUsed="0"/>
+    <w:lsdException w:name="Medium Grid 1 Accent 1" w:semiHidden="0" w:uiPriority="67" w:unhideWhenUsed="0"/>
+    <w:lsdException w:name="Medium Grid 2 Accent 1" w:semiHidden="0" w:uiPriority="68" w:unhideWhenUsed="0"/>
+    <w:lsdException w:name="Medium Grid 3 Accent 1" w:semiHidden="0" w:uiPriority="69" w:unhideWhenUsed="0"/>
+    <w:lsdException w:name="Dark List Accent 1" w:semiHidden="0" w:uiPriority="70" w:unhideWhenUsed="0"/>
+    <w:lsdException w:name="Colorful Shading Accent 1" w:semiHidden="0" w:uiPriority="71" w:unhideWhenUsed="0"/>
+    <w:lsdException w:name="Colorful List Accent 1" w:semiHidden="0" w:uiPriority="72" w:unhideWhenUsed="0"/>
+    <w:lsdException w:name="Colorful Grid Accent 1" w:semiHidden="0" w:uiPriority="73" w:unhideWhenUsed="0"/>
+    <w:lsdException w:name="Light Shading Accent 2" w:semiHidden="0" w:uiPriority="60" w:unhideWhenUsed="0"/>
+    <w:lsdException w:name="Light List Accent 2" w:semiHidden="0" w:uiPriority="61" w:unhideWhenUsed="0"/>
+    <w:lsdException w:name="Light Grid Accent 2" w:semiHidden="0" w:uiPriority="62" w:unhideWhenUsed="0"/>
+    <w:lsdException w:name="Medium Shading 1 Accent 2" w:semiHidden="0" w:uiPriority="63" w:unhideWhenUsed="0"/>
+    <w:lsdException w:name="Medium Shading 2 Accent 2" w:semiHidden="0" w:uiPriority="64" w:unhideWhenUsed="0"/>
+    <w:lsdException w:name="Medium List 1 Accent 2" w:semiHidden="0" w:uiPriority="65" w:unhideWhenUsed="0"/>
+    <w:lsdException w:name="Medium List 2 Accent 2" w:semiHidden="0" w:uiPriority="66" w:unhideWhenUsed="0"/>
+    <w:lsdException w:name="Medium Grid 1 Accent 2" w:semiHidden="0" w:uiPriority="67" w:unhideWhenUsed="0"/>
+    <w:lsdException w:name="Medium Grid 2 Accent 2" w:semiHidden="0" w:uiPriority="68" w:unhideWhenUsed="0"/>
+    <w:lsdException w:name="Medium Grid 3 Accent 2" w:semiHidden="0" w:uiPriority="69" w:unhideWhenUsed="0"/>
+    <w:lsdException w:name="Dark List Accent 2" w:semiHidden="0" w:uiPriority="70" w:unhideWhenUsed="0"/>
+    <w:lsdException w:name="Colorful Shading Accent 2" w:semiHidden="0" w:uiPriority="71" w:unhideWhenUsed="0"/>
+    <w:lsdException w:name="Colorful List Accent 2" w:semiHidden="0" w:uiPriority="72" w:unhideWhenUsed="0"/>
+    <w:lsdException w:name="Colorful Grid Accent 2" w:semiHidden="0" w:uiPriority="73" w:unhideWhenUsed="0"/>
+    <w:lsdException w:name="Light Shading Accent 3" w:semiHidden="0" w:uiPriority="60" w:unhideWhenUsed="0"/>
+    <w:lsdException w:name="Light List Accent 3" w:semiHidden="0" w:uiPriority="61" w:unhideWhenUsed="0"/>
+    <w:lsdException w:name="Light Grid Accent 3" w:semiHidden="0" w:uiPriority="62" w:unhideWhenUsed="0"/>
+    <w:lsdException w:name="Medium Shading 1 Accent 3" w:semiHidden="0" w:uiPriority="63" w:unhideWhenUsed="0"/>
+    <w:lsdException w:name="Medium Shading 2 Accent 3" w:semiHidden="0" w:uiPriority="64" w:unhideWhenUsed="0"/>
+    <w:lsdException w:name="Medium List 1 Accent 3" w:semiHidden="0" w:uiPriority="65" w:unhideWhenUsed="0"/>
+    <w:lsdException w:name="Medium List 2 Accent 3" w:semiHidden="0" w:uiPriority="66" w:unhideWhenUsed="0"/>
+    <w:lsdException w:name="Medium Grid 1 Accent 3" w:semiHidden="0" w:uiPriority="67" w:unhideWhenUsed="0"/>
+    <w:lsdException w:name="Medium Grid 2 Accent 3" w:semiHidden="0" w:uiPriority="68" w:unhideWhenUsed="0"/>
+    <w:lsdException w:name="Medium Grid 3 Accent 3" w:semiHidden="0" w:uiPriority="69" w:unhideWhenUsed="0"/>
+    <w:lsdException w:name="Dark List Accent 3" w:semiHidden="0" w:uiPriority="70" w:unhideWhenUsed="0"/>
+    <w:lsdException w:name="Colorful Shading Accent 3" w:semiHidden="0" w:uiPriority="71" w:unhideWhenUsed="0"/>
+    <w:lsdException w:name="Colorful List Accent 3" w:semiHidden="0" w:uiPriority="72" w:unhideWhenUsed="0"/>
+    <w:lsdException w:name="Colorful Grid Accent 3" w:semiHidden="0" w:uiPriority="73" w:unhideWhenUsed="0"/>
+    <w:lsdException w:name="Light Shading Accent 4" w:semiHidden="0" w:uiPriority="60" w:unhideWhenUsed="0"/>
+    <w:lsdException w:name="Light List Accent 4" w:semiHidden="0" w:uiPriority="61" w:unhideWhenUsed="0"/>
+    <w:lsdException w:name="Light Grid Accent 4" w:semiHidden="0" w:uiPriority="62" w:unhideWhenUsed="0"/>
+    <w:lsdException w:name="Medium Shading 1 Accent 4" w:semiHidden="0" w:uiPriority="63" w:unhideWhenUsed="0"/>
+    <w:lsdException w:name="Medium Shading 2 Accent 4" w:semiHidden="0" w:uiPriority="64" w:unhideWhenUsed="0"/>
+    <w:lsdException w:name="Medium List 1 Accent 4" w:semiHidden="0" w:uiPriority="65" w:unhideWhenUsed="0"/>
+    <w:lsdException w:name="Medium List 2 Accent 4" w:semiHidden="0" w:uiPriority="66" w:unhideWhenUsed="0"/>
+    <w:lsdException w:name="Medium Grid 1 Accent 4" w:semiHidden="0" w:uiPriority="67" w:unhideWhenUsed="0"/>
+    <w:lsdException w:name="Medium Grid 2 Accent 4" w:semiHidden="0" w:uiPriority="68" w:unhideWhenUsed="0"/>
+    <w:lsdException w:name="Medium Grid 3 Accent 4" w:semiHidden="0" w:uiPriority="69" w:unhideWhenUsed="0"/>
+    <w:lsdException w:name="Dark List Accent 4" w:semiHidden="0" w:uiPriority="70" w:unhideWhenUsed="0"/>
+    <w:lsdException w:name="Colorful Shading Accent 4" w:semiHidden="0" w:uiPriority="71" w:unhideWhenUsed="0"/>
+    <w:lsdException w:name="Colorful List Accent 4" w:semiHidden="0" w:uiPriority="72" w:unhideWhenUsed="0"/>
+    <w:lsdException w:name="Colorful Grid Accent 4" w:semiHidden="0" w:uiPriority="73" w:unhideWhenUsed="0"/>
+    <w:lsdException w:name="Light Shading Accent 5" w:semiHidden="0" w:uiPriority="60" w:unhideWhenUsed="0"/>
+    <w:lsdException w:name="Light List Accent 5" w:semiHidden="0" w:uiPriority="61" w:unhideWhenUsed="0"/>
+    <w:lsdException w:name="Light Grid Accent 5" w:semiHidden="0" w:uiPriority="62" w:unhideWhenUsed="0"/>
+    <w:lsdException w:name="Medium Shading 1 Accent 5" w:semiHidden="0" w:uiPriority="63" w:unhideWhenUsed="0"/>
+    <w:lsdException w:name="Medium Shading 2 Accent 5" w:semiHidden="0" w:uiPriority="64" w:unhideWhenUsed="0"/>
+    <w:lsdException w:name="Medium List 1 Accent 5" w:semiHidden="0" w:uiPriority="65" w:unhideWhenUsed="0"/>
+    <w:lsdException w:name="Medium List 2 Accent 5" w:semiHidden="0" w:uiPriority="66" w:unhideWhenUsed="0"/>
+    <w:lsdException w:name="Medium Grid 1 Accent 5" w:semiHidden="0" w:uiPriority="67" w:unhideWhenUsed="0"/>
+    <w:lsdException w:name="Medium Grid 2 Accent 5" w:semiHidden="0" w:uiPriority="68" w:unhideWhenUsed="0"/>
+    <w:lsdException w:name="Medium Grid 3 Accent 5" w:semiHidden="0" w:uiPriority="69" w:unhideWhenUsed="0"/>
+    <w:lsdException w:name="Dark List Accent 5" w:semiHidden="0" w:uiPriority="70" w:unhideWhenUsed="0"/>
+    <w:lsdException w:name="Colorful Shading Accent 5" w:semiHidden="0" w:uiPriority="71" w:unhideWhenUsed="0"/>
+    <w:lsdException w:name="Colorful List Accent 5" w:semiHidden="0" w:uiPriority="72" w:unhideWhenUsed="0"/>
+    <w:lsdException w:name="Colorful Grid Accent 5" w:semiHidden="0" w:uiPriority="73" w:unhideWhenUsed="0"/>
+    <w:lsdException w:name="Light Shading Accent 6" w:semiHidden="0" w:uiPriority="60" w:unhideWhenUsed="0"/>
+    <w:lsdException w:name="Light List Accent 6" w:semiHidden="0" w:uiPriority="61" w:unhideWhenUsed="0"/>
+    <w:lsdException w:name="Light Grid Accent 6" w:semiHidden="0" w:uiPriority="62" w:unhideWhenUsed="0"/>
+    <w:lsdException w:name="Medium Shading 1 Accent 6" w:semiHidden="0" w:uiPriority="63" w:unhideWhenUsed="0"/>
+    <w:lsdException w:name="Medium Shading 2 Accent 6" w:semiHidden="0" w:uiPriority="64" w:unhideWhenUsed="0"/>
+    <w:lsdException w:name="Medium List 1 Accent 6" w:semiHidden="0" w:uiPriority="65" w:unhideWhenUsed="0"/>
+    <w:lsdException w:name="Medium List 2 Accent 6" w:semiHidden="0" w:uiPriority="66" w:unhideWhenUsed="0"/>
+    <w:lsdException w:name="Medium Grid 1 Accent 6" w:semiHidden="0" w:uiPriority="67" w:unhideWhenUsed="0"/>
+    <w:lsdException w:name="Medium Grid 2 Accent 6" w:semiHidden="0" w:uiPriority="68" w:unhideWhenUsed="0"/>
+    <w:lsdException w:name="Medium Grid 3 Accent 6" w:semiHidden="0" w:uiPriority="69" w:unhideWhenUsed="0"/>
+    <w:lsdException w:name="Dark List Accent 6" w:semiHidden="0" w:uiPriority="70" w:unhideWhenUsed="0"/>
+    <w:lsdException w:name="Colorful Shading Accent 6" w:semiHidden="0" w:uiPriority="71" w:unhideWhenUsed="0"/>
+    <w:lsdException w:name="Colorful List Accent 6" w:semiHidden="0" w:uiPriority="72" w:unhideWhenUsed="0"/>
+    <w:lsdException w:name="Colorful Grid Accent 6" w:semiHidden="0" w:uiPriority="73" w:unhideWhenUsed="0"/>
+    <w:lsdException w:name="Subtle Emphasis" w:semiHidden="0" w:uiPriority="19" w:unhideWhenUsed="0" w:qFormat="1"/>
+    <w:lsdException w:name="Intense Emphasis" w:semiHidden="0" w:uiPriority="21" w:unhideWhenUsed="0" w:qFormat="1"/>
+    <w:lsdException w:name="Subtle Reference" w:semiHidden="0" w:uiPriority="31" w:unhideWhenUsed="0" w:qFormat="1"/>
+    <w:lsdException w:name="Intense Reference" w:semiHidden="0" w:uiPriority="32" w:unhideWhenUsed="0" w:qFormat="1"/>
+    <w:lsdException w:name="Book Title" w:semiHidden="0" w:uiPriority="33" w:unhideWhenUsed="0" w:qFormat="1"/>
+    <w:lsdException w:name="Bibliography" w:uiPriority="37"/>
+    <w:lsdException w:name="TOC Heading" w:uiPriority="39" w:qFormat="1"/>
   </w:latentStyles>
   <w:style w:type="paragraph" w:default="1" w:styleId="Normal">
     <w:name w:val="Normal"/>
@@ -4700,11 +4771,11 @@
       <w:szCs w:val="24"/>
     </w:rPr>
   </w:style>
-  <w:style w:type="paragraph" w:styleId="Puesto">
+  <w:style w:type="paragraph" w:styleId="Ttulo">
     <w:name w:val="Title"/>
     <w:basedOn w:val="Normal"/>
     <w:next w:val="Normal"/>
-    <w:link w:val="PuestoCar"/>
+    <w:link w:val="TtuloCar"/>
     <w:uiPriority w:val="10"/>
     <w:qFormat/>
     <w:rsid w:val="00EC43B0"/>
@@ -4724,10 +4795,10 @@
       <w:szCs w:val="52"/>
     </w:rPr>
   </w:style>
-  <w:style w:type="character" w:customStyle="1" w:styleId="PuestoCar">
-    <w:name w:val="Puesto Car"/>
+  <w:style w:type="character" w:customStyle="1" w:styleId="TtuloCar">
+    <w:name w:val="Título Car"/>
     <w:basedOn w:val="Fuentedeprrafopredeter"/>
-    <w:link w:val="Puesto"/>
+    <w:link w:val="Ttulo"/>
     <w:uiPriority w:val="10"/>
     <w:rsid w:val="00EC43B0"/>
     <w:rPr>
@@ -4750,6 +4821,196 @@
       <w:color w:val="800080" w:themeColor="followedHyperlink"/>
       <w:u w:val="single"/>
     </w:rPr>
+  </w:style>
+</w:styles>
+</file>
+
+<file path=word/stylesWithEffects.xml><?xml version="1.0" encoding="utf-8"?>
+<w:styles xmlns:wpc="http://schemas.microsoft.com/office/word/2010/wordprocessingCanvas" xmlns:mc="http://schemas.openxmlformats.org/markup-compatibility/2006" xmlns:o="urn:schemas-microsoft-com:office:office" xmlns:r="http://schemas.openxmlformats.org/officeDocument/2006/relationships" xmlns:m="http://schemas.openxmlformats.org/officeDocument/2006/math" xmlns:v="urn:schemas-microsoft-com:vml" xmlns:wp14="http://schemas.microsoft.com/office/word/2010/wordprocessingDrawing" xmlns:wp="http://schemas.openxmlformats.org/drawingml/2006/wordprocessingDrawing" xmlns:w10="urn:schemas-microsoft-com:office:word" xmlns:w="http://schemas.openxmlformats.org/wordprocessingml/2006/main" xmlns:w14="http://schemas.microsoft.com/office/word/2010/wordml" xmlns:wpg="http://schemas.microsoft.com/office/word/2010/wordprocessingGroup" xmlns:wpi="http://schemas.microsoft.com/office/word/2010/wordprocessingInk" xmlns:wne="http://schemas.microsoft.com/office/word/2006/wordml" xmlns:wps="http://schemas.microsoft.com/office/word/2010/wordprocessingShape" mc:Ignorable="w14 wp14">
+  <w:docDefaults>
+    <w:rPrDefault>
+      <w:rPr>
+        <w:rFonts w:asciiTheme="minorHAnsi" w:eastAsiaTheme="minorEastAsia" w:hAnsiTheme="minorHAnsi" w:cstheme="minorBidi"/>
+        <w:sz w:val="22"/>
+        <w:szCs w:val="22"/>
+        <w:lang w:val="es-ES" w:eastAsia="es-ES" w:bidi="ar-SA"/>
+      </w:rPr>
+    </w:rPrDefault>
+    <w:pPrDefault>
+      <w:pPr>
+        <w:spacing w:after="200" w:line="276" w:lineRule="auto"/>
+      </w:pPr>
+    </w:pPrDefault>
+  </w:docDefaults>
+  <w:latentStyles w:defLockedState="0" w:defUIPriority="99" w:defSemiHidden="1" w:defUnhideWhenUsed="1" w:defQFormat="0" w:count="267">
+    <w:lsdException w:name="Normal" w:semiHidden="0" w:uiPriority="0" w:unhideWhenUsed="0" w:qFormat="1"/>
+    <w:lsdException w:name="heading 1" w:semiHidden="0" w:uiPriority="9" w:unhideWhenUsed="0" w:qFormat="1"/>
+    <w:lsdException w:name="heading 2" w:uiPriority="9" w:qFormat="1"/>
+    <w:lsdException w:name="heading 3" w:uiPriority="9" w:qFormat="1"/>
+    <w:lsdException w:name="heading 4" w:uiPriority="9" w:qFormat="1"/>
+    <w:lsdException w:name="heading 5" w:uiPriority="9" w:qFormat="1"/>
+    <w:lsdException w:name="heading 6" w:uiPriority="9" w:qFormat="1"/>
+    <w:lsdException w:name="heading 7" w:uiPriority="9" w:qFormat="1"/>
+    <w:lsdException w:name="heading 8" w:uiPriority="9" w:qFormat="1"/>
+    <w:lsdException w:name="heading 9" w:uiPriority="9" w:qFormat="1"/>
+    <w:lsdException w:name="toc 1" w:uiPriority="39"/>
+    <w:lsdException w:name="toc 2" w:uiPriority="39"/>
+    <w:lsdException w:name="toc 3" w:uiPriority="39"/>
+    <w:lsdException w:name="toc 4" w:uiPriority="39"/>
+    <w:lsdException w:name="toc 5" w:uiPriority="39"/>
+    <w:lsdException w:name="toc 6" w:uiPriority="39"/>
+    <w:lsdException w:name="toc 7" w:uiPriority="39"/>
+    <w:lsdException w:name="toc 8" w:uiPriority="39"/>
+    <w:lsdException w:name="toc 9" w:uiPriority="39"/>
+    <w:lsdException w:name="caption" w:uiPriority="35" w:qFormat="1"/>
+    <w:lsdException w:name="Title" w:semiHidden="0" w:uiPriority="10" w:unhideWhenUsed="0" w:qFormat="1"/>
+    <w:lsdException w:name="Default Paragraph Font" w:uiPriority="1"/>
+    <w:lsdException w:name="Subtitle" w:semiHidden="0" w:uiPriority="11" w:unhideWhenUsed="0" w:qFormat="1"/>
+    <w:lsdException w:name="Strong" w:semiHidden="0" w:uiPriority="22" w:unhideWhenUsed="0" w:qFormat="1"/>
+    <w:lsdException w:name="Emphasis" w:semiHidden="0" w:uiPriority="20" w:unhideWhenUsed="0" w:qFormat="1"/>
+    <w:lsdException w:name="Table Grid" w:semiHidden="0" w:uiPriority="59" w:unhideWhenUsed="0"/>
+    <w:lsdException w:name="Placeholder Text" w:unhideWhenUsed="0"/>
+    <w:lsdException w:name="No Spacing" w:semiHidden="0" w:uiPriority="1" w:unhideWhenUsed="0" w:qFormat="1"/>
+    <w:lsdException w:name="Light Shading" w:semiHidden="0" w:uiPriority="60" w:unhideWhenUsed="0"/>
+    <w:lsdException w:name="Light List" w:semiHidden="0" w:uiPriority="61" w:unhideWhenUsed="0"/>
+    <w:lsdException w:name="Light Grid" w:semiHidden="0" w:uiPriority="62" w:unhideWhenUsed="0"/>
+    <w:lsdException w:name="Medium Shading 1" w:semiHidden="0" w:uiPriority="63" w:unhideWhenUsed="0"/>
+    <w:lsdException w:name="Medium Shading 2" w:semiHidden="0" w:uiPriority="64" w:unhideWhenUsed="0"/>
+    <w:lsdException w:name="Medium List 1" w:semiHidden="0" w:uiPriority="65" w:unhideWhenUsed="0"/>
+    <w:lsdException w:name="Medium List 2" w:semiHidden="0" w:uiPriority="66" w:unhideWhenUsed="0"/>
+    <w:lsdException w:name="Medium Grid 1" w:semiHidden="0" w:uiPriority="67" w:unhideWhenUsed="0"/>
+    <w:lsdException w:name="Medium Grid 2" w:semiHidden="0" w:uiPriority="68" w:unhideWhenUsed="0"/>
+    <w:lsdException w:name="Medium Grid 3" w:semiHidden="0" w:uiPriority="69" w:unhideWhenUsed="0"/>
+    <w:lsdException w:name="Dark List" w:semiHidden="0" w:uiPriority="70" w:unhideWhenUsed="0"/>
+    <w:lsdException w:name="Colorful Shading" w:semiHidden="0" w:uiPriority="71" w:unhideWhenUsed="0"/>
+    <w:lsdException w:name="Colorful List" w:semiHidden="0" w:uiPriority="72" w:unhideWhenUsed="0"/>
+    <w:lsdException w:name="Colorful Grid" w:semiHidden="0" w:uiPriority="73" w:unhideWhenUsed="0"/>
+    <w:lsdException w:name="Light Shading Accent 1" w:semiHidden="0" w:uiPriority="60" w:unhideWhenUsed="0"/>
+    <w:lsdException w:name="Light List Accent 1" w:semiHidden="0" w:uiPriority="61" w:unhideWhenUsed="0"/>
+    <w:lsdException w:name="Light Grid Accent 1" w:semiHidden="0" w:uiPriority="62" w:unhideWhenUsed="0"/>
+    <w:lsdException w:name="Medium Shading 1 Accent 1" w:semiHidden="0" w:uiPriority="63" w:unhideWhenUsed="0"/>
+    <w:lsdException w:name="Medium Shading 2 Accent 1" w:semiHidden="0" w:uiPriority="64" w:unhideWhenUsed="0"/>
+    <w:lsdException w:name="Medium List 1 Accent 1" w:semiHidden="0" w:uiPriority="65" w:unhideWhenUsed="0"/>
+    <w:lsdException w:name="Revision" w:unhideWhenUsed="0"/>
+    <w:lsdException w:name="List Paragraph" w:semiHidden="0" w:uiPriority="34" w:unhideWhenUsed="0" w:qFormat="1"/>
+    <w:lsdException w:name="Quote" w:semiHidden="0" w:uiPriority="29" w:unhideWhenUsed="0" w:qFormat="1"/>
+    <w:lsdException w:name="Intense Quote" w:semiHidden="0" w:uiPriority="30" w:unhideWhenUsed="0" w:qFormat="1"/>
+    <w:lsdException w:name="Medium List 2 Accent 1" w:semiHidden="0" w:uiPriority="66" w:unhideWhenUsed="0"/>
+    <w:lsdException w:name="Medium Grid 1 Accent 1" w:semiHidden="0" w:uiPriority="67" w:unhideWhenUsed="0"/>
+    <w:lsdException w:name="Medium Grid 2 Accent 1" w:semiHidden="0" w:uiPriority="68" w:unhideWhenUsed="0"/>
+    <w:lsdException w:name="Medium Grid 3 Accent 1" w:semiHidden="0" w:uiPriority="69" w:unhideWhenUsed="0"/>
+    <w:lsdException w:name="Dark List Accent 1" w:semiHidden="0" w:uiPriority="70" w:unhideWhenUsed="0"/>
+    <w:lsdException w:name="Colorful Shading Accent 1" w:semiHidden="0" w:uiPriority="71" w:unhideWhenUsed="0"/>
+    <w:lsdException w:name="Colorful List Accent 1" w:semiHidden="0" w:uiPriority="72" w:unhideWhenUsed="0"/>
+    <w:lsdException w:name="Colorful Grid Accent 1" w:semiHidden="0" w:uiPriority="73" w:unhideWhenUsed="0"/>
+    <w:lsdException w:name="Light Shading Accent 2" w:semiHidden="0" w:uiPriority="60" w:unhideWhenUsed="0"/>
+    <w:lsdException w:name="Light List Accent 2" w:semiHidden="0" w:uiPriority="61" w:unhideWhenUsed="0"/>
+    <w:lsdException w:name="Light Grid Accent 2" w:semiHidden="0" w:uiPriority="62" w:unhideWhenUsed="0"/>
+    <w:lsdException w:name="Medium Shading 1 Accent 2" w:semiHidden="0" w:uiPriority="63" w:unhideWhenUsed="0"/>
+    <w:lsdException w:name="Medium Shading 2 Accent 2" w:semiHidden="0" w:uiPriority="64" w:unhideWhenUsed="0"/>
+    <w:lsdException w:name="Medium List 1 Accent 2" w:semiHidden="0" w:uiPriority="65" w:unhideWhenUsed="0"/>
+    <w:lsdException w:name="Medium List 2 Accent 2" w:semiHidden="0" w:uiPriority="66" w:unhideWhenUsed="0"/>
+    <w:lsdException w:name="Medium Grid 1 Accent 2" w:semiHidden="0" w:uiPriority="67" w:unhideWhenUsed="0"/>
+    <w:lsdException w:name="Medium Grid 2 Accent 2" w:semiHidden="0" w:uiPriority="68" w:unhideWhenUsed="0"/>
+    <w:lsdException w:name="Medium Grid 3 Accent 2" w:semiHidden="0" w:uiPriority="69" w:unhideWhenUsed="0"/>
+    <w:lsdException w:name="Dark List Accent 2" w:semiHidden="0" w:uiPriority="70" w:unhideWhenUsed="0"/>
+    <w:lsdException w:name="Colorful Shading Accent 2" w:semiHidden="0" w:uiPriority="71" w:unhideWhenUsed="0"/>
+    <w:lsdException w:name="Colorful List Accent 2" w:semiHidden="0" w:uiPriority="72" w:unhideWhenUsed="0"/>
+    <w:lsdException w:name="Colorful Grid Accent 2" w:semiHidden="0" w:uiPriority="73" w:unhideWhenUsed="0"/>
+    <w:lsdException w:name="Light Shading Accent 3" w:semiHidden="0" w:uiPriority="60" w:unhideWhenUsed="0"/>
+    <w:lsdException w:name="Light List Accent 3" w:semiHidden="0" w:uiPriority="61" w:unhideWhenUsed="0"/>
+    <w:lsdException w:name="Light Grid Accent 3" w:semiHidden="0" w:uiPriority="62" w:unhideWhenUsed="0"/>
+    <w:lsdException w:name="Medium Shading 1 Accent 3" w:semiHidden="0" w:uiPriority="63" w:unhideWhenUsed="0"/>
+    <w:lsdException w:name="Medium Shading 2 Accent 3" w:semiHidden="0" w:uiPriority="64" w:unhideWhenUsed="0"/>
+    <w:lsdException w:name="Medium List 1 Accent 3" w:semiHidden="0" w:uiPriority="65" w:unhideWhenUsed="0"/>
+    <w:lsdException w:name="Medium List 2 Accent 3" w:semiHidden="0" w:uiPriority="66" w:unhideWhenUsed="0"/>
+    <w:lsdException w:name="Medium Grid 1 Accent 3" w:semiHidden="0" w:uiPriority="67" w:unhideWhenUsed="0"/>
+    <w:lsdException w:name="Medium Grid 2 Accent 3" w:semiHidden="0" w:uiPriority="68" w:unhideWhenUsed="0"/>
+    <w:lsdException w:name="Medium Grid 3 Accent 3" w:semiHidden="0" w:uiPriority="69" w:unhideWhenUsed="0"/>
+    <w:lsdException w:name="Dark List Accent 3" w:semiHidden="0" w:uiPriority="70" w:unhideWhenUsed="0"/>
+    <w:lsdException w:name="Colorful Shading Accent 3" w:semiHidden="0" w:uiPriority="71" w:unhideWhenUsed="0"/>
+    <w:lsdException w:name="Colorful List Accent 3" w:semiHidden="0" w:uiPriority="72" w:unhideWhenUsed="0"/>
+    <w:lsdException w:name="Colorful Grid Accent 3" w:semiHidden="0" w:uiPriority="73" w:unhideWhenUsed="0"/>
+    <w:lsdException w:name="Light Shading Accent 4" w:semiHidden="0" w:uiPriority="60" w:unhideWhenUsed="0"/>
+    <w:lsdException w:name="Light List Accent 4" w:semiHidden="0" w:uiPriority="61" w:unhideWhenUsed="0"/>
+    <w:lsdException w:name="Light Grid Accent 4" w:semiHidden="0" w:uiPriority="62" w:unhideWhenUsed="0"/>
+    <w:lsdException w:name="Medium Shading 1 Accent 4" w:semiHidden="0" w:uiPriority="63" w:unhideWhenUsed="0"/>
+    <w:lsdException w:name="Medium Shading 2 Accent 4" w:semiHidden="0" w:uiPriority="64" w:unhideWhenUsed="0"/>
+    <w:lsdException w:name="Medium List 1 Accent 4" w:semiHidden="0" w:uiPriority="65" w:unhideWhenUsed="0"/>
+    <w:lsdException w:name="Medium List 2 Accent 4" w:semiHidden="0" w:uiPriority="66" w:unhideWhenUsed="0"/>
+    <w:lsdException w:name="Medium Grid 1 Accent 4" w:semiHidden="0" w:uiPriority="67" w:unhideWhenUsed="0"/>
+    <w:lsdException w:name="Medium Grid 2 Accent 4" w:semiHidden="0" w:uiPriority="68" w:unhideWhenUsed="0"/>
+    <w:lsdException w:name="Medium Grid 3 Accent 4" w:semiHidden="0" w:uiPriority="69" w:unhideWhenUsed="0"/>
+    <w:lsdException w:name="Dark List Accent 4" w:semiHidden="0" w:uiPriority="70" w:unhideWhenUsed="0"/>
+    <w:lsdException w:name="Colorful Shading Accent 4" w:semiHidden="0" w:uiPriority="71" w:unhideWhenUsed="0"/>
+    <w:lsdException w:name="Colorful List Accent 4" w:semiHidden="0" w:uiPriority="72" w:unhideWhenUsed="0"/>
+    <w:lsdException w:name="Colorful Grid Accent 4" w:semiHidden="0" w:uiPriority="73" w:unhideWhenUsed="0"/>
+    <w:lsdException w:name="Light Shading Accent 5" w:semiHidden="0" w:uiPriority="60" w:unhideWhenUsed="0"/>
+    <w:lsdException w:name="Light List Accent 5" w:semiHidden="0" w:uiPriority="61" w:unhideWhenUsed="0"/>
+    <w:lsdException w:name="Light Grid Accent 5" w:semiHidden="0" w:uiPriority="62" w:unhideWhenUsed="0"/>
+    <w:lsdException w:name="Medium Shading 1 Accent 5" w:semiHidden="0" w:uiPriority="63" w:unhideWhenUsed="0"/>
+    <w:lsdException w:name="Medium Shading 2 Accent 5" w:semiHidden="0" w:uiPriority="64" w:unhideWhenUsed="0"/>
+    <w:lsdException w:name="Medium List 1 Accent 5" w:semiHidden="0" w:uiPriority="65" w:unhideWhenUsed="0"/>
+    <w:lsdException w:name="Medium List 2 Accent 5" w:semiHidden="0" w:uiPriority="66" w:unhideWhenUsed="0"/>
+    <w:lsdException w:name="Medium Grid 1 Accent 5" w:semiHidden="0" w:uiPriority="67" w:unhideWhenUsed="0"/>
+    <w:lsdException w:name="Medium Grid 2 Accent 5" w:semiHidden="0" w:uiPriority="68" w:unhideWhenUsed="0"/>
+    <w:lsdException w:name="Medium Grid 3 Accent 5" w:semiHidden="0" w:uiPriority="69" w:unhideWhenUsed="0"/>
+    <w:lsdException w:name="Dark List Accent 5" w:semiHidden="0" w:uiPriority="70" w:unhideWhenUsed="0"/>
+    <w:lsdException w:name="Colorful Shading Accent 5" w:semiHidden="0" w:uiPriority="71" w:unhideWhenUsed="0"/>
+    <w:lsdException w:name="Colorful List Accent 5" w:semiHidden="0" w:uiPriority="72" w:unhideWhenUsed="0"/>
+    <w:lsdException w:name="Colorful Grid Accent 5" w:semiHidden="0" w:uiPriority="73" w:unhideWhenUsed="0"/>
+    <w:lsdException w:name="Light Shading Accent 6" w:semiHidden="0" w:uiPriority="60" w:unhideWhenUsed="0"/>
+    <w:lsdException w:name="Light List Accent 6" w:semiHidden="0" w:uiPriority="61" w:unhideWhenUsed="0"/>
+    <w:lsdException w:name="Light Grid Accent 6" w:semiHidden="0" w:uiPriority="62" w:unhideWhenUsed="0"/>
+    <w:lsdException w:name="Medium Shading 1 Accent 6" w:semiHidden="0" w:uiPriority="63" w:unhideWhenUsed="0"/>
+    <w:lsdException w:name="Medium Shading 2 Accent 6" w:semiHidden="0" w:uiPriority="64" w:unhideWhenUsed="0"/>
+    <w:lsdException w:name="Medium List 1 Accent 6" w:semiHidden="0" w:uiPriority="65" w:unhideWhenUsed="0"/>
+    <w:lsdException w:name="Medium List 2 Accent 6" w:semiHidden="0" w:uiPriority="66" w:unhideWhenUsed="0"/>
+    <w:lsdException w:name="Medium Grid 1 Accent 6" w:semiHidden="0" w:uiPriority="67" w:unhideWhenUsed="0"/>
+    <w:lsdException w:name="Medium Grid 2 Accent 6" w:semiHidden="0" w:uiPriority="68" w:unhideWhenUsed="0"/>
+    <w:lsdException w:name="Medium Grid 3 Accent 6" w:semiHidden="0" w:uiPriority="69" w:unhideWhenUsed="0"/>
+    <w:lsdException w:name="Dark List Accent 6" w:semiHidden="0" w:uiPriority="70" w:unhideWhenUsed="0"/>
+    <w:lsdException w:name="Colorful Shading Accent 6" w:semiHidden="0" w:uiPriority="71" w:unhideWhenUsed="0"/>
+    <w:lsdException w:name="Colorful List Accent 6" w:semiHidden="0" w:uiPriority="72" w:unhideWhenUsed="0"/>
+    <w:lsdException w:name="Colorful Grid Accent 6" w:semiHidden="0" w:uiPriority="73" w:unhideWhenUsed="0"/>
+    <w:lsdException w:name="Subtle Emphasis" w:semiHidden="0" w:uiPriority="19" w:unhideWhenUsed="0" w:qFormat="1"/>
+    <w:lsdException w:name="Intense Emphasis" w:semiHidden="0" w:uiPriority="21" w:unhideWhenUsed="0" w:qFormat="1"/>
+    <w:lsdException w:name="Subtle Reference" w:semiHidden="0" w:uiPriority="31" w:unhideWhenUsed="0" w:qFormat="1"/>
+    <w:lsdException w:name="Intense Reference" w:semiHidden="0" w:uiPriority="32" w:unhideWhenUsed="0" w:qFormat="1"/>
+    <w:lsdException w:name="Book Title" w:semiHidden="0" w:uiPriority="33" w:unhideWhenUsed="0" w:qFormat="1"/>
+    <w:lsdException w:name="Bibliography" w:uiPriority="37"/>
+    <w:lsdException w:name="TOC Heading" w:uiPriority="39" w:qFormat="1"/>
+  </w:latentStyles>
+  <w:style w:type="paragraph" w:default="1" w:styleId="Normal">
+    <w:name w:val="Normal"/>
+    <w:qFormat/>
+  </w:style>
+  <w:style w:type="character" w:default="1" w:styleId="Fuentedeprrafopredeter">
+    <w:name w:val="Default Paragraph Font"/>
+    <w:uiPriority w:val="1"/>
+    <w:semiHidden/>
+    <w:unhideWhenUsed/>
+  </w:style>
+  <w:style w:type="table" w:default="1" w:styleId="Tablanormal">
+    <w:name w:val="Normal Table"/>
+    <w:uiPriority w:val="99"/>
+    <w:semiHidden/>
+    <w:unhideWhenUsed/>
+    <w:tblPr>
+      <w:tblInd w:w="0" w:type="dxa"/>
+      <w:tblCellMar>
+        <w:top w:w="0" w:type="dxa"/>
+        <w:left w:w="108" w:type="dxa"/>
+        <w:bottom w:w="0" w:type="dxa"/>
+        <w:right w:w="108" w:type="dxa"/>
+      </w:tblCellMar>
+    </w:tblPr>
+  </w:style>
+  <w:style w:type="numbering" w:default="1" w:styleId="Sinlista">
+    <w:name w:val="No List"/>
+    <w:uiPriority w:val="99"/>
+    <w:semiHidden/>
+    <w:unhideWhenUsed/>
   </w:style>
 </w:styles>
 </file>

</xml_diff>